<commit_message>
Working memory bank UI
</commit_message>
<xml_diff>
--- a/OCR Computing H446.docx
+++ b/OCR Computing H446.docx
@@ -6457,6 +6457,920 @@
             </a:graphic>
           </wp:inline>
         </w:drawing>
+      </w:r>
+    </w:p>
+    <w:p>
+      <w:pPr>
+        <w:ind w:firstLine="0"/>
+        <w:jc w:val="center"/>
+      </w:pPr>
+      <w:r>
+        <w:rPr>
+          <w:noProof/>
+          <w:lang w:val="en-GB" w:eastAsia="en-GB"/>
+        </w:rPr>
+        <w:drawing>
+          <wp:inline distT="0" distB="0" distL="0" distR="0">
+            <wp:extent cx="4969883" cy="5057775"/>
+            <wp:effectExtent l="0" t="0" r="2540" b="0"/>
+            <wp:docPr id="24" name="Picture 24" descr="https://ss.noahstride.co.uk/screens/2019/01/devenv_2019-01-04_14-47-19.png"/>
+            <wp:cNvGraphicFramePr>
+              <a:graphicFrameLocks xmlns:a="http://schemas.openxmlformats.org/drawingml/2006/main" noChangeAspect="1"/>
+            </wp:cNvGraphicFramePr>
+            <a:graphic xmlns:a="http://schemas.openxmlformats.org/drawingml/2006/main">
+              <a:graphicData uri="http://schemas.openxmlformats.org/drawingml/2006/picture">
+                <pic:pic xmlns:pic="http://schemas.openxmlformats.org/drawingml/2006/picture">
+                  <pic:nvPicPr>
+                    <pic:cNvPr id="0" name="Picture 1" descr="https://ss.noahstride.co.uk/screens/2019/01/devenv_2019-01-04_14-47-19.png"/>
+                    <pic:cNvPicPr>
+                      <a:picLocks noChangeAspect="1" noChangeArrowheads="1"/>
+                    </pic:cNvPicPr>
+                  </pic:nvPicPr>
+                  <pic:blipFill>
+                    <a:blip r:embed="rId32">
+                      <a:extLst>
+                        <a:ext uri="{28A0092B-C50C-407E-A947-70E740481C1C}">
+                          <a14:useLocalDpi xmlns:a14="http://schemas.microsoft.com/office/drawing/2010/main" val="0"/>
+                        </a:ext>
+                      </a:extLst>
+                    </a:blip>
+                    <a:srcRect/>
+                    <a:stretch>
+                      <a:fillRect/>
+                    </a:stretch>
+                  </pic:blipFill>
+                  <pic:spPr bwMode="auto">
+                    <a:xfrm>
+                      <a:off x="0" y="0"/>
+                      <a:ext cx="4979682" cy="5067747"/>
+                    </a:xfrm>
+                    <a:prstGeom prst="rect">
+                      <a:avLst/>
+                    </a:prstGeom>
+                    <a:noFill/>
+                    <a:ln>
+                      <a:noFill/>
+                    </a:ln>
+                  </pic:spPr>
+                </pic:pic>
+              </a:graphicData>
+            </a:graphic>
+          </wp:inline>
+        </w:drawing>
+      </w:r>
+    </w:p>
+    <w:p>
+      <w:pPr>
+        <w:ind w:firstLine="0"/>
+      </w:pPr>
+      <w:r>
+        <w:lastRenderedPageBreak/>
+        <w:t>Again we can see this this component simply builds upon the previous components and hence maintaining its simplicity. The code demonstrates the use of a getter/setter in order to maintain encapsulation as well as to trigger another function when data does change. The function is this example will propagate the change down to the rows, which will propagate it down to the cells.</w:t>
+      </w:r>
+    </w:p>
+    <w:p>
+      <w:pPr>
+        <w:ind w:firstLine="0"/>
+      </w:pPr>
+    </w:p>
+    <w:p>
+      <w:pPr>
+        <w:ind w:firstLine="0"/>
+      </w:pPr>
+      <w:r>
+        <w:t>The StepMemoryPage public method will be used by controls outside of the memory display to interact with it.</w:t>
+      </w:r>
+    </w:p>
+    <w:p>
+      <w:pPr>
+        <w:ind w:firstLine="0"/>
+      </w:pPr>
+    </w:p>
+    <w:p>
+      <w:pPr>
+        <w:ind w:firstLine="0"/>
+      </w:pPr>
+      <w:r>
+        <w:t>The final step before I could complete more testing was to link up some controls within the interface.</w:t>
+      </w:r>
+    </w:p>
+    <w:p>
+      <w:pPr>
+        <w:ind w:firstLine="0"/>
+        <w:jc w:val="center"/>
+      </w:pPr>
+      <w:r>
+        <w:rPr>
+          <w:noProof/>
+          <w:lang w:val="en-GB" w:eastAsia="en-GB"/>
+        </w:rPr>
+        <w:drawing>
+          <wp:inline distT="0" distB="0" distL="0" distR="0">
+            <wp:extent cx="3333750" cy="666750"/>
+            <wp:effectExtent l="0" t="0" r="0" b="0"/>
+            <wp:docPr id="25" name="Picture 25" descr="https://ss.noahstride.co.uk/screens/2019/01/devenv_2019-01-05_11-19-26.png"/>
+            <wp:cNvGraphicFramePr>
+              <a:graphicFrameLocks xmlns:a="http://schemas.openxmlformats.org/drawingml/2006/main" noChangeAspect="1"/>
+            </wp:cNvGraphicFramePr>
+            <a:graphic xmlns:a="http://schemas.openxmlformats.org/drawingml/2006/main">
+              <a:graphicData uri="http://schemas.openxmlformats.org/drawingml/2006/picture">
+                <pic:pic xmlns:pic="http://schemas.openxmlformats.org/drawingml/2006/picture">
+                  <pic:nvPicPr>
+                    <pic:cNvPr id="0" name="Picture 1" descr="https://ss.noahstride.co.uk/screens/2019/01/devenv_2019-01-05_11-19-26.png"/>
+                    <pic:cNvPicPr>
+                      <a:picLocks noChangeAspect="1" noChangeArrowheads="1"/>
+                    </pic:cNvPicPr>
+                  </pic:nvPicPr>
+                  <pic:blipFill>
+                    <a:blip r:embed="rId33">
+                      <a:extLst>
+                        <a:ext uri="{28A0092B-C50C-407E-A947-70E740481C1C}">
+                          <a14:useLocalDpi xmlns:a14="http://schemas.microsoft.com/office/drawing/2010/main" val="0"/>
+                        </a:ext>
+                      </a:extLst>
+                    </a:blip>
+                    <a:srcRect/>
+                    <a:stretch>
+                      <a:fillRect/>
+                    </a:stretch>
+                  </pic:blipFill>
+                  <pic:spPr bwMode="auto">
+                    <a:xfrm>
+                      <a:off x="0" y="0"/>
+                      <a:ext cx="3333750" cy="666750"/>
+                    </a:xfrm>
+                    <a:prstGeom prst="rect">
+                      <a:avLst/>
+                    </a:prstGeom>
+                    <a:noFill/>
+                    <a:ln>
+                      <a:noFill/>
+                    </a:ln>
+                  </pic:spPr>
+                </pic:pic>
+              </a:graphicData>
+            </a:graphic>
+          </wp:inline>
+        </w:drawing>
+      </w:r>
+    </w:p>
+    <w:p>
+      <w:pPr>
+        <w:ind w:firstLine="0"/>
+      </w:pPr>
+      <w:r>
+        <w:t>I created this unit as part of its own control</w:t>
+      </w:r>
+      <w:r>
+        <w:t xml:space="preserve"> because this would keep the code separate making it cleaner and more maintainable, this also meant</w:t>
+      </w:r>
+      <w:r>
+        <w:t xml:space="preserve"> that it would not have</w:t>
+      </w:r>
+      <w:r>
+        <w:t xml:space="preserve"> special or particular access to the MemoryBank, instead only interacting</w:t>
+      </w:r>
+      <w:r>
+        <w:t xml:space="preserve"> only through the public methods available.</w:t>
+      </w:r>
+    </w:p>
+    <w:p>
+      <w:pPr>
+        <w:ind w:firstLine="0"/>
+        <w:jc w:val="center"/>
+      </w:pPr>
+      <w:r>
+        <w:rPr>
+          <w:noProof/>
+          <w:lang w:val="en-GB" w:eastAsia="en-GB"/>
+        </w:rPr>
+        <w:drawing>
+          <wp:inline distT="0" distB="0" distL="0" distR="0">
+            <wp:extent cx="5943600" cy="4257124"/>
+            <wp:effectExtent l="0" t="0" r="0" b="0"/>
+            <wp:docPr id="28" name="Picture 28" descr="https://ss.noahstride.co.uk/screens/2019/01/devenv_2019-01-05_11-50-48.png"/>
+            <wp:cNvGraphicFramePr>
+              <a:graphicFrameLocks xmlns:a="http://schemas.openxmlformats.org/drawingml/2006/main" noChangeAspect="1"/>
+            </wp:cNvGraphicFramePr>
+            <a:graphic xmlns:a="http://schemas.openxmlformats.org/drawingml/2006/main">
+              <a:graphicData uri="http://schemas.openxmlformats.org/drawingml/2006/picture">
+                <pic:pic xmlns:pic="http://schemas.openxmlformats.org/drawingml/2006/picture">
+                  <pic:nvPicPr>
+                    <pic:cNvPr id="0" name="Picture 10" descr="https://ss.noahstride.co.uk/screens/2019/01/devenv_2019-01-05_11-50-48.png"/>
+                    <pic:cNvPicPr>
+                      <a:picLocks noChangeAspect="1" noChangeArrowheads="1"/>
+                    </pic:cNvPicPr>
+                  </pic:nvPicPr>
+                  <pic:blipFill>
+                    <a:blip r:embed="rId34">
+                      <a:extLst>
+                        <a:ext uri="{28A0092B-C50C-407E-A947-70E740481C1C}">
+                          <a14:useLocalDpi xmlns:a14="http://schemas.microsoft.com/office/drawing/2010/main" val="0"/>
+                        </a:ext>
+                      </a:extLst>
+                    </a:blip>
+                    <a:srcRect/>
+                    <a:stretch>
+                      <a:fillRect/>
+                    </a:stretch>
+                  </pic:blipFill>
+                  <pic:spPr bwMode="auto">
+                    <a:xfrm>
+                      <a:off x="0" y="0"/>
+                      <a:ext cx="5943600" cy="4257124"/>
+                    </a:xfrm>
+                    <a:prstGeom prst="rect">
+                      <a:avLst/>
+                    </a:prstGeom>
+                    <a:noFill/>
+                    <a:ln>
+                      <a:noFill/>
+                    </a:ln>
+                  </pic:spPr>
+                </pic:pic>
+              </a:graphicData>
+            </a:graphic>
+          </wp:inline>
+        </w:drawing>
+      </w:r>
+    </w:p>
+    <w:p>
+      <w:pPr>
+        <w:ind w:firstLine="0"/>
+      </w:pPr>
+    </w:p>
+    <w:p>
+      <w:pPr>
+        <w:ind w:firstLine="0"/>
+      </w:pPr>
+      <w:r>
+        <w:lastRenderedPageBreak/>
+        <w:t>With all of the components complete, the UI for the main window now looks as follows:</w:t>
+      </w:r>
+    </w:p>
+    <w:p>
+      <w:pPr>
+        <w:ind w:firstLine="0"/>
+        <w:jc w:val="center"/>
+      </w:pPr>
+      <w:r>
+        <w:rPr>
+          <w:noProof/>
+          <w:lang w:val="en-GB" w:eastAsia="en-GB"/>
+        </w:rPr>
+        <w:drawing>
+          <wp:inline distT="0" distB="0" distL="0" distR="0">
+            <wp:extent cx="5943600" cy="3024096"/>
+            <wp:effectExtent l="0" t="0" r="0" b="5080"/>
+            <wp:docPr id="29" name="Picture 29" descr="https://ss.noahstride.co.uk/screens/2019/01/EPS_2019-01-05_13-58-23.png"/>
+            <wp:cNvGraphicFramePr>
+              <a:graphicFrameLocks xmlns:a="http://schemas.openxmlformats.org/drawingml/2006/main" noChangeAspect="1"/>
+            </wp:cNvGraphicFramePr>
+            <a:graphic xmlns:a="http://schemas.openxmlformats.org/drawingml/2006/main">
+              <a:graphicData uri="http://schemas.openxmlformats.org/drawingml/2006/picture">
+                <pic:pic xmlns:pic="http://schemas.openxmlformats.org/drawingml/2006/picture">
+                  <pic:nvPicPr>
+                    <pic:cNvPr id="0" name="Picture 12" descr="https://ss.noahstride.co.uk/screens/2019/01/EPS_2019-01-05_13-58-23.png"/>
+                    <pic:cNvPicPr>
+                      <a:picLocks noChangeAspect="1" noChangeArrowheads="1"/>
+                    </pic:cNvPicPr>
+                  </pic:nvPicPr>
+                  <pic:blipFill>
+                    <a:blip r:embed="rId35">
+                      <a:extLst>
+                        <a:ext uri="{28A0092B-C50C-407E-A947-70E740481C1C}">
+                          <a14:useLocalDpi xmlns:a14="http://schemas.microsoft.com/office/drawing/2010/main" val="0"/>
+                        </a:ext>
+                      </a:extLst>
+                    </a:blip>
+                    <a:srcRect/>
+                    <a:stretch>
+                      <a:fillRect/>
+                    </a:stretch>
+                  </pic:blipFill>
+                  <pic:spPr bwMode="auto">
+                    <a:xfrm>
+                      <a:off x="0" y="0"/>
+                      <a:ext cx="5943600" cy="3024096"/>
+                    </a:xfrm>
+                    <a:prstGeom prst="rect">
+                      <a:avLst/>
+                    </a:prstGeom>
+                    <a:noFill/>
+                    <a:ln>
+                      <a:noFill/>
+                    </a:ln>
+                  </pic:spPr>
+                </pic:pic>
+              </a:graphicData>
+            </a:graphic>
+          </wp:inline>
+        </w:drawing>
+      </w:r>
+    </w:p>
+    <w:p>
+      <w:pPr>
+        <w:ind w:firstLine="0"/>
+      </w:pPr>
+    </w:p>
+    <w:p>
+      <w:pPr>
+        <w:pStyle w:val="Heading3"/>
+        <w:ind w:firstLine="0"/>
+      </w:pPr>
+      <w:r>
+        <w:t>Testing</w:t>
+      </w:r>
+    </w:p>
+    <w:p>
+      <w:pPr>
+        <w:ind w:firstLine="0"/>
+      </w:pPr>
+      <w:r>
+        <w:t>Whilst the Memory Bank UI has not yet been tied up to the data model, it is still possible to check that the address labels and interaction buttons work as expected.</w:t>
+      </w:r>
+    </w:p>
+    <w:p>
+      <w:pPr>
+        <w:ind w:firstLine="0"/>
+      </w:pPr>
+    </w:p>
+    <w:tbl>
+      <w:tblPr>
+        <w:tblStyle w:val="APAReport"/>
+        <w:tblW w:w="0" w:type="auto"/>
+        <w:tblLook w:val="04A0" w:firstRow="1" w:lastRow="0" w:firstColumn="1" w:lastColumn="0" w:noHBand="0" w:noVBand="1"/>
+      </w:tblPr>
+      <w:tblGrid>
+        <w:gridCol w:w="3192"/>
+        <w:gridCol w:w="3192"/>
+        <w:gridCol w:w="3192"/>
+      </w:tblGrid>
+      <w:tr>
+        <w:trPr>
+          <w:cnfStyle w:val="100000000000" w:firstRow="1" w:lastRow="0" w:firstColumn="0" w:lastColumn="0" w:oddVBand="0" w:evenVBand="0" w:oddHBand="0" w:evenHBand="0" w:firstRowFirstColumn="0" w:firstRowLastColumn="0" w:lastRowFirstColumn="0" w:lastRowLastColumn="0"/>
+        </w:trPr>
+        <w:tc>
+          <w:tcPr>
+            <w:tcW w:w="3192" w:type="dxa"/>
+          </w:tcPr>
+          <w:p>
+            <w:pPr>
+              <w:rPr>
+                <w:b/>
+              </w:rPr>
+            </w:pPr>
+            <w:r>
+              <w:rPr>
+                <w:b/>
+              </w:rPr>
+              <w:t>Test</w:t>
+            </w:r>
+          </w:p>
+        </w:tc>
+        <w:tc>
+          <w:tcPr>
+            <w:tcW w:w="3192" w:type="dxa"/>
+          </w:tcPr>
+          <w:p>
+            <w:pPr>
+              <w:rPr>
+                <w:b/>
+              </w:rPr>
+            </w:pPr>
+            <w:r>
+              <w:rPr>
+                <w:b/>
+              </w:rPr>
+              <w:t>Expected Result</w:t>
+            </w:r>
+          </w:p>
+        </w:tc>
+        <w:tc>
+          <w:tcPr>
+            <w:tcW w:w="3192" w:type="dxa"/>
+          </w:tcPr>
+          <w:p>
+            <w:pPr>
+              <w:rPr>
+                <w:b/>
+              </w:rPr>
+            </w:pPr>
+            <w:r>
+              <w:rPr>
+                <w:b/>
+              </w:rPr>
+              <w:t>Actual Result</w:t>
+            </w:r>
+          </w:p>
+        </w:tc>
+      </w:tr>
+      <w:tr>
+        <w:tc>
+          <w:tcPr>
+            <w:tcW w:w="3192" w:type="dxa"/>
+          </w:tcPr>
+          <w:p>
+            <w:r>
+              <w:t>The original state of the UI is correct before any user interaction.</w:t>
+            </w:r>
+          </w:p>
+        </w:tc>
+        <w:tc>
+          <w:tcPr>
+            <w:tcW w:w="3192" w:type="dxa"/>
+          </w:tcPr>
+          <w:p>
+            <w:r>
+              <w:t>At start, the memory bank should show addresses 0000_0000_0000_0000 to 0000_0000_0011_1111 with 8 unique addresses presented on each row.</w:t>
+            </w:r>
+          </w:p>
+        </w:tc>
+        <w:tc>
+          <w:tcPr>
+            <w:tcW w:w="3192" w:type="dxa"/>
+          </w:tcPr>
+          <w:p>
+            <w:r>
+              <w:t>The address ranges of the entire memory bank as well as the individual rows match what is expected.</w:t>
+            </w:r>
+          </w:p>
+        </w:tc>
+      </w:tr>
+      <w:tr>
+        <w:tc>
+          <w:tcPr>
+            <w:tcW w:w="3192" w:type="dxa"/>
+          </w:tcPr>
+          <w:p>
+            <w:r>
+              <w:t>Clicking the next page button from the original state.</w:t>
+            </w:r>
+          </w:p>
+        </w:tc>
+        <w:tc>
+          <w:tcPr>
+            <w:tcW w:w="3192" w:type="dxa"/>
+          </w:tcPr>
+          <w:p>
+            <w:r>
+              <w:t xml:space="preserve">The range of the memory bank should change to </w:t>
+            </w:r>
+            <w:r>
+              <w:t>0000_0000_0100_0000 to 0000_0000_0111_1111 and the address range of each row should fall within this.</w:t>
+            </w:r>
+          </w:p>
+        </w:tc>
+        <w:tc>
+          <w:tcPr>
+            <w:tcW w:w="3192" w:type="dxa"/>
+          </w:tcPr>
+          <w:p>
+            <w:r>
+              <w:t>The memory bank correctly shifts to the next page of 64 addresses.</w:t>
+            </w:r>
+          </w:p>
+        </w:tc>
+      </w:tr>
+      <w:tr>
+        <w:tc>
+          <w:tcPr>
+            <w:tcW w:w="3192" w:type="dxa"/>
+          </w:tcPr>
+          <w:p>
+            <w:r>
+              <w:t>Clicking the next page button again</w:t>
+            </w:r>
+            <w:r>
+              <w:t>.</w:t>
+            </w:r>
+          </w:p>
+        </w:tc>
+        <w:tc>
+          <w:tcPr>
+            <w:tcW w:w="3192" w:type="dxa"/>
+          </w:tcPr>
+          <w:p>
+            <w:r>
+              <w:t xml:space="preserve">The range of the memory bank should change to </w:t>
+            </w:r>
+            <w:r>
+              <w:lastRenderedPageBreak/>
+              <w:t>0000_0000_1000_0000 to 0000_0000_1011_1111 and the address range of each row should fall within this.</w:t>
+            </w:r>
+          </w:p>
+        </w:tc>
+        <w:tc>
+          <w:tcPr>
+            <w:tcW w:w="3192" w:type="dxa"/>
+          </w:tcPr>
+          <w:p>
+            <w:r>
+              <w:lastRenderedPageBreak/>
+              <w:t xml:space="preserve">The memory bank correctly shifts to the next page of 64 </w:t>
+            </w:r>
+            <w:r>
+              <w:lastRenderedPageBreak/>
+              <w:t>addresses.</w:t>
+            </w:r>
+          </w:p>
+        </w:tc>
+      </w:tr>
+      <w:tr>
+        <w:tc>
+          <w:tcPr>
+            <w:tcW w:w="3192" w:type="dxa"/>
+          </w:tcPr>
+          <w:p>
+            <w:r>
+              <w:lastRenderedPageBreak/>
+              <w:t>Clicking the previous page button.</w:t>
+            </w:r>
+          </w:p>
+        </w:tc>
+        <w:tc>
+          <w:tcPr>
+            <w:tcW w:w="3192" w:type="dxa"/>
+          </w:tcPr>
+          <w:p>
+            <w:r>
+              <w:t>The range of the memory bank should change to 0000_0000_0100_0000 to 0000_0000_0111_1111 and the address range of each row should fall within this.</w:t>
+            </w:r>
+          </w:p>
+        </w:tc>
+        <w:tc>
+          <w:tcPr>
+            <w:tcW w:w="3192" w:type="dxa"/>
+          </w:tcPr>
+          <w:p>
+            <w:r>
+              <w:t>The memory bank correctly shifts to the previous page of 64 memory addresses.</w:t>
+            </w:r>
+          </w:p>
+        </w:tc>
+      </w:tr>
+      <w:tr>
+        <w:tc>
+          <w:tcPr>
+            <w:tcW w:w="3192" w:type="dxa"/>
+          </w:tcPr>
+          <w:p>
+            <w:r>
+              <w:t>Clicking the previous page button from the original state</w:t>
+            </w:r>
+          </w:p>
+        </w:tc>
+        <w:tc>
+          <w:tcPr>
+            <w:tcW w:w="3192" w:type="dxa"/>
+          </w:tcPr>
+          <w:p>
+            <w:r>
+              <w:t>The user is not able to move the memory bank back another page.</w:t>
+            </w:r>
+          </w:p>
+        </w:tc>
+        <w:tc>
+          <w:tcPr>
+            <w:tcW w:w="3192" w:type="dxa"/>
+          </w:tcPr>
+          <w:p>
+            <w:pPr>
+              <w:rPr>
+                <w:b/>
+              </w:rPr>
+            </w:pPr>
+            <w:r>
+              <w:rPr>
+                <w:b/>
+              </w:rPr>
+              <w:t>The memory address goes into a negative value.</w:t>
+            </w:r>
+          </w:p>
+        </w:tc>
+      </w:tr>
+    </w:tbl>
+    <w:p>
+      <w:pPr>
+        <w:ind w:firstLine="0"/>
+      </w:pPr>
+    </w:p>
+    <w:p>
+      <w:pPr>
+        <w:ind w:firstLine="0"/>
+        <w:jc w:val="center"/>
+      </w:pPr>
+      <w:r>
+        <w:rPr>
+          <w:noProof/>
+          <w:lang w:val="en-GB" w:eastAsia="en-GB"/>
+        </w:rPr>
+        <w:drawing>
+          <wp:inline distT="0" distB="0" distL="0" distR="0">
+            <wp:extent cx="2943225" cy="628650"/>
+            <wp:effectExtent l="0" t="0" r="9525" b="0"/>
+            <wp:docPr id="30" name="Picture 30" descr="https://ss.noahstride.co.uk/screens/2019/01/EPS_2019-01-05_17-51-59.png"/>
+            <wp:cNvGraphicFramePr>
+              <a:graphicFrameLocks xmlns:a="http://schemas.openxmlformats.org/drawingml/2006/main" noChangeAspect="1"/>
+            </wp:cNvGraphicFramePr>
+            <a:graphic xmlns:a="http://schemas.openxmlformats.org/drawingml/2006/main">
+              <a:graphicData uri="http://schemas.openxmlformats.org/drawingml/2006/picture">
+                <pic:pic xmlns:pic="http://schemas.openxmlformats.org/drawingml/2006/picture">
+                  <pic:nvPicPr>
+                    <pic:cNvPr id="0" name="Picture 14" descr="https://ss.noahstride.co.uk/screens/2019/01/EPS_2019-01-05_17-51-59.png"/>
+                    <pic:cNvPicPr>
+                      <a:picLocks noChangeAspect="1" noChangeArrowheads="1"/>
+                    </pic:cNvPicPr>
+                  </pic:nvPicPr>
+                  <pic:blipFill>
+                    <a:blip r:embed="rId36">
+                      <a:extLst>
+                        <a:ext uri="{28A0092B-C50C-407E-A947-70E740481C1C}">
+                          <a14:useLocalDpi xmlns:a14="http://schemas.microsoft.com/office/drawing/2010/main" val="0"/>
+                        </a:ext>
+                      </a:extLst>
+                    </a:blip>
+                    <a:srcRect/>
+                    <a:stretch>
+                      <a:fillRect/>
+                    </a:stretch>
+                  </pic:blipFill>
+                  <pic:spPr bwMode="auto">
+                    <a:xfrm>
+                      <a:off x="0" y="0"/>
+                      <a:ext cx="2943225" cy="628650"/>
+                    </a:xfrm>
+                    <a:prstGeom prst="rect">
+                      <a:avLst/>
+                    </a:prstGeom>
+                    <a:noFill/>
+                    <a:ln>
+                      <a:noFill/>
+                    </a:ln>
+                  </pic:spPr>
+                </pic:pic>
+              </a:graphicData>
+            </a:graphic>
+          </wp:inline>
+        </w:drawing>
+      </w:r>
+    </w:p>
+    <w:p>
+      <w:pPr>
+        <w:ind w:firstLine="0"/>
+      </w:pPr>
+      <w:r>
+        <w:t>As seen in the screenshot here, we have failed the test suite. This is definitely not a good user experience and some data validation needs to be implemented to ensure it is not possible for a user to scroll back before the accept</w:t>
+      </w:r>
+      <w:r>
+        <w:t xml:space="preserve">able range of memory addresses. </w:t>
+      </w:r>
+      <w:r>
+        <w:t xml:space="preserve">To resolve this some basic data validation needed to be added. In my case it meant disabling the button to make it clear to the user that interacting with it would not produce any results. This is preferable to </w:t>
+      </w:r>
+      <w:r>
+        <w:t>simply having the button do nothing as this might be confusing to a potential user.</w:t>
+      </w:r>
+    </w:p>
+    <w:p>
+      <w:pPr>
+        <w:ind w:firstLine="0"/>
+      </w:pPr>
+    </w:p>
+    <w:p>
+      <w:pPr>
+        <w:ind w:firstLine="0"/>
+        <w:jc w:val="center"/>
+      </w:pPr>
+      <w:r>
+        <w:rPr>
+          <w:noProof/>
+          <w:lang w:val="en-GB" w:eastAsia="en-GB"/>
+        </w:rPr>
+        <w:drawing>
+          <wp:inline distT="0" distB="0" distL="0" distR="0">
+            <wp:extent cx="2943225" cy="628650"/>
+            <wp:effectExtent l="0" t="0" r="9525" b="0"/>
+            <wp:docPr id="26" name="Picture 26" descr="https://ss.noahstride.co.uk/screens/2019/01/EPS_2019-01-06_11-10-38.png"/>
+            <wp:cNvGraphicFramePr>
+              <a:graphicFrameLocks xmlns:a="http://schemas.openxmlformats.org/drawingml/2006/main" noChangeAspect="1"/>
+            </wp:cNvGraphicFramePr>
+            <a:graphic xmlns:a="http://schemas.openxmlformats.org/drawingml/2006/main">
+              <a:graphicData uri="http://schemas.openxmlformats.org/drawingml/2006/picture">
+                <pic:pic xmlns:pic="http://schemas.openxmlformats.org/drawingml/2006/picture">
+                  <pic:nvPicPr>
+                    <pic:cNvPr id="0" name="Picture 1" descr="https://ss.noahstride.co.uk/screens/2019/01/EPS_2019-01-06_11-10-38.png"/>
+                    <pic:cNvPicPr>
+                      <a:picLocks noChangeAspect="1" noChangeArrowheads="1"/>
+                    </pic:cNvPicPr>
+                  </pic:nvPicPr>
+                  <pic:blipFill>
+                    <a:blip r:embed="rId37">
+                      <a:extLst>
+                        <a:ext uri="{28A0092B-C50C-407E-A947-70E740481C1C}">
+                          <a14:useLocalDpi xmlns:a14="http://schemas.microsoft.com/office/drawing/2010/main" val="0"/>
+                        </a:ext>
+                      </a:extLst>
+                    </a:blip>
+                    <a:srcRect/>
+                    <a:stretch>
+                      <a:fillRect/>
+                    </a:stretch>
+                  </pic:blipFill>
+                  <pic:spPr bwMode="auto">
+                    <a:xfrm>
+                      <a:off x="0" y="0"/>
+                      <a:ext cx="2943225" cy="628650"/>
+                    </a:xfrm>
+                    <a:prstGeom prst="rect">
+                      <a:avLst/>
+                    </a:prstGeom>
+                    <a:noFill/>
+                    <a:ln>
+                      <a:noFill/>
+                    </a:ln>
+                  </pic:spPr>
+                </pic:pic>
+              </a:graphicData>
+            </a:graphic>
+          </wp:inline>
+        </w:drawing>
+      </w:r>
+    </w:p>
+    <w:p>
+      <w:pPr>
+        <w:ind w:firstLine="0"/>
+        <w:jc w:val="center"/>
+      </w:pPr>
+      <w:r>
+        <w:rPr>
+          <w:noProof/>
+          <w:lang w:val="en-GB" w:eastAsia="en-GB"/>
+        </w:rPr>
+        <w:drawing>
+          <wp:inline distT="0" distB="0" distL="0" distR="0">
+            <wp:extent cx="2943225" cy="628650"/>
+            <wp:effectExtent l="0" t="0" r="9525" b="0"/>
+            <wp:docPr id="27" name="Picture 27" descr="https://ss.noahstride.co.uk/screens/2019/01/EPS_2019-01-06_11-11-01.png"/>
+            <wp:cNvGraphicFramePr>
+              <a:graphicFrameLocks xmlns:a="http://schemas.openxmlformats.org/drawingml/2006/main" noChangeAspect="1"/>
+            </wp:cNvGraphicFramePr>
+            <a:graphic xmlns:a="http://schemas.openxmlformats.org/drawingml/2006/main">
+              <a:graphicData uri="http://schemas.openxmlformats.org/drawingml/2006/picture">
+                <pic:pic xmlns:pic="http://schemas.openxmlformats.org/drawingml/2006/picture">
+                  <pic:nvPicPr>
+                    <pic:cNvPr id="0" name="Picture 3" descr="https://ss.noahstride.co.uk/screens/2019/01/EPS_2019-01-06_11-11-01.png"/>
+                    <pic:cNvPicPr>
+                      <a:picLocks noChangeAspect="1" noChangeArrowheads="1"/>
+                    </pic:cNvPicPr>
+                  </pic:nvPicPr>
+                  <pic:blipFill>
+                    <a:blip r:embed="rId38">
+                      <a:extLst>
+                        <a:ext uri="{28A0092B-C50C-407E-A947-70E740481C1C}">
+                          <a14:useLocalDpi xmlns:a14="http://schemas.microsoft.com/office/drawing/2010/main" val="0"/>
+                        </a:ext>
+                      </a:extLst>
+                    </a:blip>
+                    <a:srcRect/>
+                    <a:stretch>
+                      <a:fillRect/>
+                    </a:stretch>
+                  </pic:blipFill>
+                  <pic:spPr bwMode="auto">
+                    <a:xfrm>
+                      <a:off x="0" y="0"/>
+                      <a:ext cx="2943225" cy="628650"/>
+                    </a:xfrm>
+                    <a:prstGeom prst="rect">
+                      <a:avLst/>
+                    </a:prstGeom>
+                    <a:noFill/>
+                    <a:ln>
+                      <a:noFill/>
+                    </a:ln>
+                  </pic:spPr>
+                </pic:pic>
+              </a:graphicData>
+            </a:graphic>
+          </wp:inline>
+        </w:drawing>
+      </w:r>
+    </w:p>
+    <w:p>
+      <w:pPr>
+        <w:ind w:firstLine="0"/>
+        <w:jc w:val="center"/>
+      </w:pPr>
+      <w:r>
+        <w:rPr>
+          <w:noProof/>
+          <w:lang w:val="en-GB" w:eastAsia="en-GB"/>
+        </w:rPr>
+        <w:drawing>
+          <wp:inline distT="0" distB="0" distL="0" distR="0">
+            <wp:extent cx="5943600" cy="876174"/>
+            <wp:effectExtent l="0" t="0" r="0" b="635"/>
+            <wp:docPr id="31" name="Picture 31" descr="https://ss.noahstride.co.uk/screens/2019/01/devenv_2019-01-06_11-11-24.png"/>
+            <wp:cNvGraphicFramePr>
+              <a:graphicFrameLocks xmlns:a="http://schemas.openxmlformats.org/drawingml/2006/main" noChangeAspect="1"/>
+            </wp:cNvGraphicFramePr>
+            <a:graphic xmlns:a="http://schemas.openxmlformats.org/drawingml/2006/main">
+              <a:graphicData uri="http://schemas.openxmlformats.org/drawingml/2006/picture">
+                <pic:pic xmlns:pic="http://schemas.openxmlformats.org/drawingml/2006/picture">
+                  <pic:nvPicPr>
+                    <pic:cNvPr id="0" name="Picture 5" descr="https://ss.noahstride.co.uk/screens/2019/01/devenv_2019-01-06_11-11-24.png"/>
+                    <pic:cNvPicPr>
+                      <a:picLocks noChangeAspect="1" noChangeArrowheads="1"/>
+                    </pic:cNvPicPr>
+                  </pic:nvPicPr>
+                  <pic:blipFill>
+                    <a:blip r:embed="rId39">
+                      <a:extLst>
+                        <a:ext uri="{28A0092B-C50C-407E-A947-70E740481C1C}">
+                          <a14:useLocalDpi xmlns:a14="http://schemas.microsoft.com/office/drawing/2010/main" val="0"/>
+                        </a:ext>
+                      </a:extLst>
+                    </a:blip>
+                    <a:srcRect/>
+                    <a:stretch>
+                      <a:fillRect/>
+                    </a:stretch>
+                  </pic:blipFill>
+                  <pic:spPr bwMode="auto">
+                    <a:xfrm>
+                      <a:off x="0" y="0"/>
+                      <a:ext cx="5943600" cy="876174"/>
+                    </a:xfrm>
+                    <a:prstGeom prst="rect">
+                      <a:avLst/>
+                    </a:prstGeom>
+                    <a:noFill/>
+                    <a:ln>
+                      <a:noFill/>
+                    </a:ln>
+                  </pic:spPr>
+                </pic:pic>
+              </a:graphicData>
+            </a:graphic>
+          </wp:inline>
+        </w:drawing>
+      </w:r>
+    </w:p>
+    <w:p>
+      <w:pPr>
+        <w:ind w:firstLine="0"/>
+      </w:pPr>
+      <w:r>
+        <w:lastRenderedPageBreak/>
+        <w:t>Demonstrated is the MemoryBankControls at either end of the two extremes, where it would be able to cause it to go into the negative, or cause the memory address to overflow.</w:t>
+      </w:r>
+      <w:r>
+        <w:t xml:space="preserve"> We can now see that a visual indicator (the greying out of the control) clearly shows the user that the control cannot be interacted with. </w:t>
+      </w:r>
+    </w:p>
+    <w:p>
+      <w:pPr>
+        <w:spacing w:line="480" w:lineRule="auto"/>
+        <w:rPr>
+          <w:rFonts w:asciiTheme="majorHAnsi" w:eastAsiaTheme="majorEastAsia" w:hAnsiTheme="majorHAnsi" w:cstheme="majorBidi"/>
+          <w:b/>
+          <w:bCs/>
+          <w:u w:val="single"/>
+        </w:rPr>
+      </w:pPr>
+      <w:r>
+        <w:br w:type="page"/>
+      </w:r>
+    </w:p>
+    <w:p>
+      <w:pPr>
+        <w:pStyle w:val="Heading2"/>
+      </w:pPr>
+      <w:r>
+        <w:lastRenderedPageBreak/>
+        <w:t>Producing the Memory Bank Model</w:t>
+      </w:r>
+    </w:p>
+    <w:p>
+      <w:pPr>
+        <w:ind w:firstLine="0"/>
+      </w:pPr>
+      <w:r>
+        <w:t>As previously explained, I decided to break this stage separately from producing the UI as both are independently testable.</w:t>
+      </w:r>
+    </w:p>
+    <w:p>
+      <w:pPr>
+        <w:ind w:firstLine="0"/>
+      </w:pPr>
+    </w:p>
+    <w:p>
+      <w:pPr>
+        <w:ind w:firstLine="0"/>
+      </w:pPr>
+      <w:r>
+        <w:t>The Memory Bank will emulate the behavior of RAM, reading the address supplied by the MAR and placing this data inside of the MDR. I have decided for the purposes of this processor for the latency of memory read and writes to be instant and occur within a single clock edge in the same way that the registers behave. This abstracts away some of the complexity typically involved with reading and writing from memory that exists outside of the processor itself.</w:t>
       </w:r>
       <w:bookmarkStart w:id="20" w:name="_GoBack"/>
       <w:bookmarkEnd w:id="20"/>
@@ -6594,7 +7508,7 @@
       </w:sdtContent>
     </w:sdt>
     <w:sectPr>
-      <w:headerReference w:type="default" r:id="rId32"/>
+      <w:headerReference w:type="default" r:id="rId40"/>
       <w:footnotePr>
         <w:pos w:val="beneathText"/>
       </w:footnotePr>
@@ -6711,7 +7625,7 @@
         <w:rStyle w:val="Strong"/>
         <w:noProof/>
       </w:rPr>
-      <w:t>41</w:t>
+      <w:t>46</w:t>
     </w:r>
     <w:r>
       <w:rPr>
@@ -7150,7 +8064,7 @@
       </w:rPr>
     </w:lvl>
   </w:abstractNum>
-  <w:abstractNum w:abstractNumId="12" w15:restartNumberingAfterBreak="0">
+  <w:abstractNum w:abstractNumId="13" w15:restartNumberingAfterBreak="0">
     <w:nsid w:val="442B79D8"/>
     <w:multiLevelType w:val="hybridMultilevel"/>
     <w:tmpl w:val="67DCC340"/>
@@ -7239,7 +8153,7 @@
       </w:pPr>
     </w:lvl>
   </w:abstractNum>
-  <w:abstractNum w:abstractNumId="13" w15:restartNumberingAfterBreak="0">
+  <w:abstractNum w:abstractNumId="14" w15:restartNumberingAfterBreak="0">
     <w:nsid w:val="4A5A1099"/>
     <w:multiLevelType w:val="multilevel"/>
     <w:tmpl w:val="4268E1E0"/>
@@ -7326,7 +8240,7 @@
       </w:pPr>
     </w:lvl>
   </w:abstractNum>
-  <w:abstractNum w:abstractNumId="14" w15:restartNumberingAfterBreak="0">
+  <w:abstractNum w:abstractNumId="15" w15:restartNumberingAfterBreak="0">
     <w:nsid w:val="4C924E68"/>
     <w:multiLevelType w:val="multilevel"/>
     <w:tmpl w:val="5B10F07A"/>
@@ -7439,7 +8353,7 @@
       </w:rPr>
     </w:lvl>
   </w:abstractNum>
-  <w:abstractNum w:abstractNumId="15" w15:restartNumberingAfterBreak="0">
+  <w:abstractNum w:abstractNumId="16" w15:restartNumberingAfterBreak="0">
     <w:nsid w:val="54B27D0C"/>
     <w:multiLevelType w:val="multilevel"/>
     <w:tmpl w:val="0409001D"/>
@@ -7525,7 +8439,7 @@
       </w:pPr>
     </w:lvl>
   </w:abstractNum>
-  <w:abstractNum w:abstractNumId="16" w15:restartNumberingAfterBreak="0">
+  <w:abstractNum w:abstractNumId="17" w15:restartNumberingAfterBreak="0">
     <w:nsid w:val="5FF16B84"/>
     <w:multiLevelType w:val="hybridMultilevel"/>
     <w:tmpl w:val="0FC08E5C"/>
@@ -7964,19 +8878,19 @@
     <w:abstractNumId w:val="19"/>
   </w:num>
   <w:num w:numId="13">
-    <w:abstractNumId w:val="15"/>
+    <w:abstractNumId w:val="16"/>
   </w:num>
   <w:num w:numId="14">
-    <w:abstractNumId w:val="13"/>
+    <w:abstractNumId w:val="14"/>
   </w:num>
   <w:num w:numId="15">
     <w:abstractNumId w:val="18"/>
   </w:num>
   <w:num w:numId="16">
-    <w:abstractNumId w:val="14"/>
+    <w:abstractNumId w:val="15"/>
   </w:num>
   <w:num w:numId="17">
-    <w:abstractNumId w:val="12"/>
+    <w:abstractNumId w:val="13"/>
   </w:num>
   <w:num w:numId="18">
     <w:abstractNumId w:val="10"/>
@@ -7988,7 +8902,7 @@
     <w:abstractNumId w:val="11"/>
   </w:num>
   <w:num w:numId="21">
-    <w:abstractNumId w:val="16"/>
+    <w:abstractNumId w:val="17"/>
   </w:num>
 </w:numbering>
 </file>
@@ -10697,11 +11611,14 @@
     <w:rsid w:val="00214DE9"/>
     <w:rsid w:val="002720DF"/>
     <w:rsid w:val="003261A9"/>
+    <w:rsid w:val="004F45F0"/>
     <w:rsid w:val="007A4B2F"/>
     <w:rsid w:val="007E3AA5"/>
+    <w:rsid w:val="00817932"/>
     <w:rsid w:val="00987D11"/>
     <w:rsid w:val="00996CB5"/>
     <w:rsid w:val="009C70FE"/>
+    <w:rsid w:val="00BF0925"/>
     <w:rsid w:val="00C40BBD"/>
     <w:rsid w:val="00D15C69"/>
   </w:rsids>
@@ -11611,7 +12528,7 @@
 </file>
 
 <file path=customXml/itemProps2.xml><?xml version="1.0" encoding="utf-8"?>
-<ds:datastoreItem xmlns:ds="http://schemas.openxmlformats.org/officeDocument/2006/customXml" ds:itemID="{48BAB294-C49C-497D-A9A1-AB97F87AD144}">
+<ds:datastoreItem xmlns:ds="http://schemas.openxmlformats.org/officeDocument/2006/customXml" ds:itemID="{4539D465-BD61-4896-A58B-8E7791657944}">
   <ds:schemaRefs>
     <ds:schemaRef ds:uri="http://schemas.openxmlformats.org/officeDocument/2006/bibliography"/>
   </ds:schemaRefs>

</xml_diff>

<commit_message>
2 word CIR implemenated
</commit_message>
<xml_diff>
--- a/OCR Computing H446.docx
+++ b/OCR Computing H446.docx
@@ -1,6 +1,6 @@
 
 <file path=word/document.xml><?xml version="1.0" encoding="utf-8"?>
-<w:document xmlns:wpc="http://schemas.microsoft.com/office/word/2010/wordprocessingCanvas" xmlns:cx="http://schemas.microsoft.com/office/drawing/2014/chartex" xmlns:cx1="http://schemas.microsoft.com/office/drawing/2015/9/8/chartex" xmlns:mc="http://schemas.openxmlformats.org/markup-compatibility/2006" xmlns:o="urn:schemas-microsoft-com:office:office" xmlns:r="http://schemas.openxmlformats.org/officeDocument/2006/relationships" xmlns:m="http://schemas.openxmlformats.org/officeDocument/2006/math" xmlns:v="urn:schemas-microsoft-com:vml" xmlns:wp14="http://schemas.microsoft.com/office/word/2010/wordprocessingDrawing" xmlns:wp="http://schemas.openxmlformats.org/drawingml/2006/wordprocessingDrawing" xmlns:w10="urn:schemas-microsoft-com:office:word" xmlns:w="http://schemas.openxmlformats.org/wordprocessingml/2006/main" xmlns:w14="http://schemas.microsoft.com/office/word/2010/wordml" xmlns:w15="http://schemas.microsoft.com/office/word/2012/wordml" xmlns:w16se="http://schemas.microsoft.com/office/word/2015/wordml/symex" xmlns:wpg="http://schemas.microsoft.com/office/word/2010/wordprocessingGroup" xmlns:wpi="http://schemas.microsoft.com/office/word/2010/wordprocessingInk" xmlns:wne="http://schemas.microsoft.com/office/word/2006/wordml" xmlns:wps="http://schemas.microsoft.com/office/word/2010/wordprocessingShape" mc:Ignorable="w14 w15 w16se wp14">
+<w:document xmlns:wpc="http://schemas.microsoft.com/office/word/2010/wordprocessingCanvas" xmlns:cx="http://schemas.microsoft.com/office/drawing/2014/chartex" xmlns:cx1="http://schemas.microsoft.com/office/drawing/2015/9/8/chartex" xmlns:cx2="http://schemas.microsoft.com/office/drawing/2015/10/21/chartex" xmlns:cx3="http://schemas.microsoft.com/office/drawing/2016/5/9/chartex" xmlns:cx4="http://schemas.microsoft.com/office/drawing/2016/5/10/chartex" xmlns:cx5="http://schemas.microsoft.com/office/drawing/2016/5/11/chartex" xmlns:cx6="http://schemas.microsoft.com/office/drawing/2016/5/12/chartex" xmlns:cx7="http://schemas.microsoft.com/office/drawing/2016/5/13/chartex" xmlns:cx8="http://schemas.microsoft.com/office/drawing/2016/5/14/chartex" xmlns:mc="http://schemas.openxmlformats.org/markup-compatibility/2006" xmlns:aink="http://schemas.microsoft.com/office/drawing/2016/ink" xmlns:am3d="http://schemas.microsoft.com/office/drawing/2017/model3d" xmlns:o="urn:schemas-microsoft-com:office:office" xmlns:r="http://schemas.openxmlformats.org/officeDocument/2006/relationships" xmlns:m="http://schemas.openxmlformats.org/officeDocument/2006/math" xmlns:v="urn:schemas-microsoft-com:vml" xmlns:wp14="http://schemas.microsoft.com/office/word/2010/wordprocessingDrawing" xmlns:wp="http://schemas.openxmlformats.org/drawingml/2006/wordprocessingDrawing" xmlns:w10="urn:schemas-microsoft-com:office:word" xmlns:w="http://schemas.openxmlformats.org/wordprocessingml/2006/main" xmlns:w14="http://schemas.microsoft.com/office/word/2010/wordml" xmlns:w15="http://schemas.microsoft.com/office/word/2012/wordml" xmlns:w16cid="http://schemas.microsoft.com/office/word/2016/wordml/cid" xmlns:w16se="http://schemas.microsoft.com/office/word/2015/wordml/symex" xmlns:wpg="http://schemas.microsoft.com/office/word/2010/wordprocessingGroup" xmlns:wpi="http://schemas.microsoft.com/office/word/2010/wordprocessingInk" xmlns:wne="http://schemas.microsoft.com/office/word/2006/wordml" xmlns:wps="http://schemas.microsoft.com/office/word/2010/wordprocessingShape" mc:Ignorable="w14 w15 w16se w16cid wp14">
   <w:body>
     <w:p>
       <w:pPr>
@@ -1306,7 +1306,15 @@
           </w:tcPr>
           <w:p>
             <w:r>
-              <w:t xml:space="preserve">Software must not present an additional risk to the system, intentionally or unintentionally. Vulnerabilities continue to be misused in software in order to gain a foot hold or escalate an attack, and it is the responsibility of the software developer to ensure this is not possible. This is not overly applicable to my solution because the software will not interact with any networks, and hence not present an attack vector. As my solution will be written in a high level language, it is unlikely the software will be vulnerable to memory attacks used for privilege escalation. </w:t>
+              <w:t xml:space="preserve">Software must not present an additional risk to the system, intentionally or unintentionally. Vulnerabilities continue to be misused in software in order to gain a foot hold or escalate an attack, and it is the responsibility of the software developer to ensure this is not possible. This is not overly applicable to my solution because the software will not interact with any networks, and hence not present an attack vector. As my solution will be written in a </w:t>
+            </w:r>
+            <w:proofErr w:type="gramStart"/>
+            <w:r>
+              <w:t>high level</w:t>
+            </w:r>
+            <w:proofErr w:type="gramEnd"/>
+            <w:r>
+              <w:t xml:space="preserve"> language, it is unlikely the software will be vulnerable to memory attacks used for privilege escalation. </w:t>
             </w:r>
           </w:p>
           <w:p/>
@@ -1366,7 +1374,15 @@
         <w:ind w:firstLine="0"/>
       </w:pPr>
       <w:r>
-        <w:t xml:space="preserve">Mr. Albanozzo is a computer science teacher at Bournemouth School. He first suggested the project because he was frustrated with the limitations proposed by the Little Man Computer currently used to teach about processors and </w:t>
+        <w:t xml:space="preserve">Mr. </w:t>
+      </w:r>
+      <w:proofErr w:type="spellStart"/>
+      <w:r>
+        <w:t>Albanozzo</w:t>
+      </w:r>
+      <w:proofErr w:type="spellEnd"/>
+      <w:r>
+        <w:t xml:space="preserve"> is a computer science teacher at Bournemouth School. He first suggested the project because he was frustrated with the limitations proposed by the Little Man Computer currently used to teach about processors and </w:t>
       </w:r>
       <w:r>
         <w:t>felt that a better version could be made.</w:t>
@@ -1603,7 +1619,15 @@
           </w:tcPr>
           <w:p>
             <w:r>
-              <w:t xml:space="preserve">Students have a varied range of abilities, the software should be able to offer multiple levels of difficulty to continue to keep stronger students engaged. Many pieces of software aimed at educational institutions fail to cater for all levels of student, and either are seen as too complex by weaker students and too simple by stronger students. </w:t>
+              <w:t xml:space="preserve">Students have a varied range of </w:t>
+            </w:r>
+            <w:proofErr w:type="gramStart"/>
+            <w:r>
+              <w:t>abilities,</w:t>
+            </w:r>
+            <w:proofErr w:type="gramEnd"/>
+            <w:r>
+              <w:t xml:space="preserve"> the software should be able to offer multiple levels of difficulty to continue to keep stronger students engaged. Many pieces of software aimed at educational institutions fail to cater for all levels of student, and either are seen as too complex by weaker students and too simple by stronger students. </w:t>
             </w:r>
           </w:p>
           <w:p>
@@ -1677,16 +1701,23 @@
         <w:pStyle w:val="Heading3"/>
         <w:ind w:firstLine="0"/>
       </w:pPr>
+      <w:proofErr w:type="spellStart"/>
       <w:r>
         <w:t>ArmSim</w:t>
       </w:r>
-    </w:p>
-    <w:p>
-      <w:pPr>
-        <w:ind w:firstLine="0"/>
-      </w:pPr>
-      <w:r>
-        <w:t xml:space="preserve">ArmSim is a realistic simulation of an ARM RISC processor designed for testing assembly code designed for ARM processors before it is used on physical hardware. It provides a rather </w:t>
+      <w:proofErr w:type="spellEnd"/>
+    </w:p>
+    <w:p>
+      <w:pPr>
+        <w:ind w:firstLine="0"/>
+      </w:pPr>
+      <w:proofErr w:type="spellStart"/>
+      <w:r>
+        <w:t>ArmSim</w:t>
+      </w:r>
+      <w:proofErr w:type="spellEnd"/>
+      <w:r>
+        <w:t xml:space="preserve"> is a realistic simulation of an ARM RISC processor designed for testing assembly code designed for ARM processors before it is used on physical hardware. It provides a rather </w:t>
       </w:r>
       <w:r>
         <w:t xml:space="preserve">gray </w:t>
@@ -1749,8 +1780,13 @@
       <w:pPr>
         <w:ind w:firstLine="0"/>
       </w:pPr>
-      <w:r>
-        <w:t>ArmSim does not provide an interface for writing code and instead allows a programmer to use an existing IDE they own to write the assembly</w:t>
+      <w:proofErr w:type="spellStart"/>
+      <w:r>
+        <w:t>ArmSim</w:t>
+      </w:r>
+      <w:proofErr w:type="spellEnd"/>
+      <w:r>
+        <w:t xml:space="preserve"> does not provide an interface for writing code and instead allows a programmer to use an existing IDE they own to write the assembly</w:t>
       </w:r>
       <w:r>
         <w:t xml:space="preserve"> and compile it to machine code</w:t>
@@ -1868,20 +1904,49 @@
         <w:ind w:firstLine="0"/>
       </w:pPr>
       <w:r>
-        <w:t xml:space="preserve">The simulation provides a one to one in-depth replica of an Arm processor, with the entire instruction set implemented with a fine level of detail. Software can be directly compiled to this instruction set from various language and can then be ran step by step through ArmSim. Whilst this level of detail and accuracy is essential to a seasoned programmer, it is unnecessary and perplexing for a student. Instruction sets and processors are far more complicated than the abstraction used by A-Level courses and ArmSim is likely to further confuse rather than help students. </w:t>
-      </w:r>
-    </w:p>
-    <w:p>
-      <w:pPr>
-        <w:ind w:firstLine="0"/>
-      </w:pPr>
-    </w:p>
-    <w:p>
-      <w:pPr>
-        <w:ind w:firstLine="0"/>
-      </w:pPr>
-      <w:r>
-        <w:t>ArmSim is provided as a compiled executable file. It is natively designed to run on Windows x86 64 or 32bit processors and the source code is not open. There has been some documented success at running it using the WINE (WINE Is Not an Emulator) platform on GNU/Linux and MacOSX.</w:t>
+        <w:t xml:space="preserve">The simulation provides a one to one in-depth replica of an Arm processor, with the entire instruction set implemented with a fine level of detail. Software can be directly compiled to this instruction set from various language and can then be ran step by step through </w:t>
+      </w:r>
+      <w:proofErr w:type="spellStart"/>
+      <w:r>
+        <w:t>ArmSim</w:t>
+      </w:r>
+      <w:proofErr w:type="spellEnd"/>
+      <w:r>
+        <w:t xml:space="preserve">. Whilst this level of detail and accuracy is essential to a seasoned programmer, it is unnecessary and perplexing for a student. Instruction sets and processors are far more complicated than the abstraction used by A-Level courses and </w:t>
+      </w:r>
+      <w:proofErr w:type="spellStart"/>
+      <w:r>
+        <w:t>ArmSim</w:t>
+      </w:r>
+      <w:proofErr w:type="spellEnd"/>
+      <w:r>
+        <w:t xml:space="preserve"> is likely to further confuse rather than help students. </w:t>
+      </w:r>
+    </w:p>
+    <w:p>
+      <w:pPr>
+        <w:ind w:firstLine="0"/>
+      </w:pPr>
+    </w:p>
+    <w:p>
+      <w:pPr>
+        <w:ind w:firstLine="0"/>
+      </w:pPr>
+      <w:proofErr w:type="spellStart"/>
+      <w:r>
+        <w:t>ArmSim</w:t>
+      </w:r>
+      <w:proofErr w:type="spellEnd"/>
+      <w:r>
+        <w:t xml:space="preserve"> is provided as a compiled executable file. It is natively designed to run on Windows x86 64 or 32bit processors and the source code is not open. There has been some documented success at running it using the WINE (WINE Is Not an Emulator) platform on GNU/Linux and </w:t>
+      </w:r>
+      <w:proofErr w:type="spellStart"/>
+      <w:r>
+        <w:t>MacOSX</w:t>
+      </w:r>
+      <w:proofErr w:type="spellEnd"/>
+      <w:r>
+        <w:t>.</w:t>
       </w:r>
     </w:p>
     <w:p>
@@ -1941,8 +2006,13 @@
             <w:tcW w:w="6916" w:type="dxa"/>
           </w:tcPr>
           <w:p>
-            <w:r>
-              <w:t>ArmSim’s ability to simulate an ARM processor at close to real speeds is useful for developers wanting to test their programs properly. It allows more complex algorithms to be designed.</w:t>
+            <w:proofErr w:type="spellStart"/>
+            <w:r>
+              <w:t>ArmSim’s</w:t>
+            </w:r>
+            <w:proofErr w:type="spellEnd"/>
+            <w:r>
+              <w:t xml:space="preserve"> ability to simulate an ARM processor at close to real speeds is useful for developers wanting to test their programs properly. It allows more complex algorithms to be designed.</w:t>
             </w:r>
           </w:p>
           <w:p/>
@@ -1964,8 +2034,13 @@
             <w:tcW w:w="6916" w:type="dxa"/>
           </w:tcPr>
           <w:p>
-            <w:r>
-              <w:t>ArmSim provides an easy way to browse the memory and this is useful for students and developers trying to understand their program and debug any issues with their algorithms as they can see the changes to the memory clearly.</w:t>
+            <w:proofErr w:type="spellStart"/>
+            <w:r>
+              <w:t>ArmSim</w:t>
+            </w:r>
+            <w:proofErr w:type="spellEnd"/>
+            <w:r>
+              <w:t xml:space="preserve"> provides an easy way to browse the memory and this is useful for students and developers trying to understand their program and debug any issues with their algorithms as they can see the changes to the memory clearly.</w:t>
             </w:r>
           </w:p>
           <w:p/>
@@ -1987,8 +2062,13 @@
             <w:tcW w:w="6916" w:type="dxa"/>
           </w:tcPr>
           <w:p>
-            <w:r>
-              <w:t xml:space="preserve">ArmSim provides a comprehensively detailed simulation of an ARM processor. A balance will have to be struck between simplicity and complexity for my simulation as it will primarily aimed at as a </w:t>
+            <w:proofErr w:type="spellStart"/>
+            <w:r>
+              <w:t>ArmSim</w:t>
+            </w:r>
+            <w:proofErr w:type="spellEnd"/>
+            <w:r>
+              <w:t xml:space="preserve"> provides a comprehensively detailed simulation of an ARM processor. A balance will have to be struck between simplicity and complexity for my simulation as it will primarily aimed at as a </w:t>
             </w:r>
             <w:r>
               <w:t>teaching tool.</w:t>
@@ -2013,8 +2093,29 @@
             <w:tcW w:w="6916" w:type="dxa"/>
           </w:tcPr>
           <w:p>
-            <w:r>
-              <w:t>ArmSim provides the user the ability to view values in decimal, hex and binary and this is beneficial as it will allow users to familiarize themselves with the common bases used within the CompSci world. This is also beneficial as some values only make sense in certain bases (i.e Instructions are clearer in binary where you can see the divide between Opcode and Operand)</w:t>
+            <w:proofErr w:type="spellStart"/>
+            <w:r>
+              <w:t>ArmSim</w:t>
+            </w:r>
+            <w:proofErr w:type="spellEnd"/>
+            <w:r>
+              <w:t xml:space="preserve"> provides the user the ability to view values in decimal, hex and binary and this is beneficial as it will allow users to familiarize themselves with the common bases used within the </w:t>
+            </w:r>
+            <w:proofErr w:type="spellStart"/>
+            <w:r>
+              <w:t>CompSci</w:t>
+            </w:r>
+            <w:proofErr w:type="spellEnd"/>
+            <w:r>
+              <w:t xml:space="preserve"> world. This is also beneficial as some values only make sense in certain bases (</w:t>
+            </w:r>
+            <w:proofErr w:type="spellStart"/>
+            <w:r>
+              <w:t>i.e</w:t>
+            </w:r>
+            <w:proofErr w:type="spellEnd"/>
+            <w:r>
+              <w:t xml:space="preserve"> Instructions are clearer in binary where you can see the divide between Opcode and Operand)</w:t>
             </w:r>
           </w:p>
           <w:p/>
@@ -2079,7 +2180,15 @@
         <w:t xml:space="preserve">Little Man Computer (LMC) is a CPU simulation designed for teaching about assembly and the workings of a processor. It can run within the browser and provides a graphical interface for interaction. </w:t>
       </w:r>
       <w:r>
-        <w:t xml:space="preserve">Unlike ArmSim it provides a basic editing interface where a simplified assembly instruction set can be written and then compiled into machine code. </w:t>
+        <w:t xml:space="preserve">Unlike </w:t>
+      </w:r>
+      <w:proofErr w:type="spellStart"/>
+      <w:r>
+        <w:t>ArmSim</w:t>
+      </w:r>
+      <w:proofErr w:type="spellEnd"/>
+      <w:r>
+        <w:t xml:space="preserve"> it provides a basic editing interface where a simplified assembly instruction set can be written and then compiled into machine code. </w:t>
       </w:r>
     </w:p>
     <w:p>
@@ -2189,7 +2298,15 @@
         <w:t>intimidating;</w:t>
       </w:r>
       <w:r>
-        <w:t xml:space="preserve"> however this does obscure the fact that an instruction stored in memory is composed of two distinct parts, the operator and operand. </w:t>
+        <w:t xml:space="preserve"> </w:t>
+      </w:r>
+      <w:proofErr w:type="gramStart"/>
+      <w:r>
+        <w:t>however</w:t>
+      </w:r>
+      <w:proofErr w:type="gramEnd"/>
+      <w:r>
+        <w:t xml:space="preserve"> this does obscure the fact that an instruction stored in memory is composed of two distinct parts, the operator and operand. </w:t>
       </w:r>
     </w:p>
     <w:p>
@@ -2426,7 +2543,15 @@
           </w:tcPr>
           <w:p>
             <w:r>
-              <w:t>LMC provides a useful interface for writing the assembly, unlike ArmSim, and this allows the user to quickly make changes and retranslate the code rather than having to switch out to another application and reload the code. This editor could be taken further to help the user.</w:t>
+              <w:t xml:space="preserve">LMC provides a useful interface for writing the assembly, unlike </w:t>
+            </w:r>
+            <w:proofErr w:type="spellStart"/>
+            <w:r>
+              <w:t>ArmSim</w:t>
+            </w:r>
+            <w:proofErr w:type="spellEnd"/>
+            <w:r>
+              <w:t>, and this allows the user to quickly make changes and retranslate the code rather than having to switch out to another application and reload the code. This editor could be taken further to help the user.</w:t>
             </w:r>
           </w:p>
           <w:p/>
@@ -2488,7 +2613,15 @@
         <w:ind w:firstLine="0"/>
       </w:pPr>
       <w:r>
-        <w:t>Assembly Training Program is an old windows application designed to teach assembly at higher levels. The application does not run on newer versions of windows, however it comes with comprehensive documentation that outlines the specifics of the simulated processor</w:t>
+        <w:t xml:space="preserve">Assembly Training Program is an old windows application designed to teach assembly at higher levels. The application does not run on newer versions of </w:t>
+      </w:r>
+      <w:proofErr w:type="gramStart"/>
+      <w:r>
+        <w:t>windows,</w:t>
+      </w:r>
+      <w:proofErr w:type="gramEnd"/>
+      <w:r>
+        <w:t xml:space="preserve"> however it comes with comprehensive documentation that outlines the specifics of the simulated processor</w:t>
       </w:r>
       <w:r>
         <w:t xml:space="preserve"> and I will instead examine this.</w:t>
@@ -2504,20 +2637,44 @@
         <w:ind w:firstLine="0"/>
       </w:pPr>
       <w:r>
-        <w:t>The ATP processor is known as the BEP/16 which is a hypothetical 16 bit processor based roughly on the popular Intel 8086 microprocessor platform, the processor from which the x86 instruction set still in use today derives from. This makes it still an accurate representation of how a modern processor works, as even though major changes have been made over the years, the base instruction set has remained primarily the same.</w:t>
-      </w:r>
-    </w:p>
-    <w:p>
-      <w:pPr>
-        <w:ind w:firstLine="0"/>
-      </w:pPr>
-    </w:p>
-    <w:p>
-      <w:pPr>
-        <w:ind w:firstLine="0"/>
-      </w:pPr>
-      <w:r>
-        <w:t xml:space="preserve">The BEP/16 provides 10 general purpose registers as well as a full 16 bit Program Counter, Stack Pointer, Flag Register and Overflow register. The 16 bit nature of the Program Counter limits the total RAM size to at most 64K </w:t>
+        <w:t xml:space="preserve">The ATP processor is known as the BEP/16 which is a hypothetical </w:t>
+      </w:r>
+      <w:proofErr w:type="gramStart"/>
+      <w:r>
+        <w:t>16 bit</w:t>
+      </w:r>
+      <w:proofErr w:type="gramEnd"/>
+      <w:r>
+        <w:t xml:space="preserve"> processor based roughly on the popular Intel 8086 microprocessor platform, the processor from which the x86 instruction set still in use today derives from. This makes it still an accurate representation of how a modern processor works, as even though major changes have been made over the years, the base instruction set has remained primarily the same.</w:t>
+      </w:r>
+    </w:p>
+    <w:p>
+      <w:pPr>
+        <w:ind w:firstLine="0"/>
+      </w:pPr>
+    </w:p>
+    <w:p>
+      <w:pPr>
+        <w:ind w:firstLine="0"/>
+      </w:pPr>
+      <w:r>
+        <w:t xml:space="preserve">The BEP/16 provides 10 general purpose registers as well as a full </w:t>
+      </w:r>
+      <w:proofErr w:type="gramStart"/>
+      <w:r>
+        <w:t>16 bit</w:t>
+      </w:r>
+      <w:proofErr w:type="gramEnd"/>
+      <w:r>
+        <w:t xml:space="preserve"> Program Counter, Stack Pointer, Flag Register and Overflow register. The </w:t>
+      </w:r>
+      <w:proofErr w:type="gramStart"/>
+      <w:r>
+        <w:t>16 bit</w:t>
+      </w:r>
+      <w:proofErr w:type="gramEnd"/>
+      <w:r>
+        <w:t xml:space="preserve"> nature of the Program Counter limits the total RAM size to at most 64K </w:t>
       </w:r>
       <w:r>
         <w:t xml:space="preserve">addressable </w:t>
@@ -2526,7 +2683,15 @@
         <w:t>bytes, however the processor also offers another 16K bytes of stack, both of which are accessed in 2 byte words.</w:t>
       </w:r>
       <w:r>
-        <w:t xml:space="preserve"> This configuration is incredibly flexible, with the general purpose registers allowing more complicated programs to be written by students. The amount of RAM is more than enough for the purposes of most students.</w:t>
+        <w:t xml:space="preserve"> This configuration is incredibly flexible, with the </w:t>
+      </w:r>
+      <w:proofErr w:type="gramStart"/>
+      <w:r>
+        <w:t>general purpose</w:t>
+      </w:r>
+      <w:proofErr w:type="gramEnd"/>
+      <w:r>
+        <w:t xml:space="preserve"> registers allowing more complicated programs to be written by students. The amount of RAM is more than enough for the purposes of most students.</w:t>
       </w:r>
     </w:p>
     <w:p>
@@ -2555,7 +2720,15 @@
         <w:ind w:firstLine="0"/>
       </w:pPr>
       <w:r>
-        <w:t>The 16 bit nature of the processor provides more than enough resources</w:t>
+        <w:t xml:space="preserve">The </w:t>
+      </w:r>
+      <w:proofErr w:type="gramStart"/>
+      <w:r>
+        <w:t>16 bit</w:t>
+      </w:r>
+      <w:proofErr w:type="gramEnd"/>
+      <w:r>
+        <w:t xml:space="preserve"> nature of the processor provides more than enough resources</w:t>
       </w:r>
       <w:r>
         <w:t xml:space="preserve"> (</w:t>
@@ -2567,10 +2740,26 @@
         <w:t xml:space="preserve"> integer values)</w:t>
       </w:r>
       <w:r>
-        <w:t xml:space="preserve"> for most calculations, with some arguing that it could be enough to actually overcomplicate matters. However, the next natural step down would be an 8 bit processor, which would be incredibly restrictive in only being able to hand unsigned integers of 0-255.  </w:t>
-      </w:r>
-      <w:r>
-        <w:t>A 32 bit processor would be greatly in excess of the requirements of the users and introduce new challenges in terms of the UI, as more data would have to be displayed.</w:t>
+        <w:t xml:space="preserve"> for most calculations, with some arguing that it could be enough to actually overcomplicate matters. However, the next natural step down would be an </w:t>
+      </w:r>
+      <w:proofErr w:type="gramStart"/>
+      <w:r>
+        <w:t>8 bit</w:t>
+      </w:r>
+      <w:proofErr w:type="gramEnd"/>
+      <w:r>
+        <w:t xml:space="preserve"> processor, which would be incredibly restrictive in only being able to hand unsigned integers of 0-255.  </w:t>
+      </w:r>
+      <w:r>
+        <w:t xml:space="preserve">A </w:t>
+      </w:r>
+      <w:proofErr w:type="gramStart"/>
+      <w:r>
+        <w:t>32 bit</w:t>
+      </w:r>
+      <w:proofErr w:type="gramEnd"/>
+      <w:r>
+        <w:t xml:space="preserve"> processor would be greatly in excess of the requirements of the users and introduce new challenges in terms of the UI, as more data would have to be displayed.</w:t>
       </w:r>
     </w:p>
     <w:p>
@@ -2629,10 +2818,50 @@
         <w:ind w:firstLine="0"/>
       </w:pPr>
       <w:r>
-        <w:t>Software Interrupt Routines (SWI) are also provided by the BEP/16 infrastructure and act as a way for the programmer to interact with an user. Callin</w:t>
-      </w:r>
-      <w:r>
-        <w:t>g an SWI triggers a context switch, with all the registers being pushed onto the stack bar R0 which is used for communication between the program and the interrupt routine. Four software interrupts are provided: getInt, putInt, getChar, putChar.</w:t>
+        <w:t xml:space="preserve">Software Interrupt Routines (SWI) are also provided by the BEP/16 infrastructure and act as a way for the programmer to interact with </w:t>
+      </w:r>
+      <w:proofErr w:type="gramStart"/>
+      <w:r>
+        <w:t>an</w:t>
+      </w:r>
+      <w:proofErr w:type="gramEnd"/>
+      <w:r>
+        <w:t xml:space="preserve"> user. Callin</w:t>
+      </w:r>
+      <w:r>
+        <w:t xml:space="preserve">g an SWI triggers a context switch, with all the registers being pushed onto the stack bar R0 which is used for communication between the program and the interrupt routine. Four software interrupts are provided: </w:t>
+      </w:r>
+      <w:proofErr w:type="spellStart"/>
+      <w:r>
+        <w:t>getInt</w:t>
+      </w:r>
+      <w:proofErr w:type="spellEnd"/>
+      <w:r>
+        <w:t xml:space="preserve">, </w:t>
+      </w:r>
+      <w:proofErr w:type="spellStart"/>
+      <w:r>
+        <w:t>putInt</w:t>
+      </w:r>
+      <w:proofErr w:type="spellEnd"/>
+      <w:r>
+        <w:t xml:space="preserve">, </w:t>
+      </w:r>
+      <w:proofErr w:type="spellStart"/>
+      <w:r>
+        <w:t>getChar</w:t>
+      </w:r>
+      <w:proofErr w:type="spellEnd"/>
+      <w:r>
+        <w:t xml:space="preserve">, </w:t>
+      </w:r>
+      <w:proofErr w:type="spellStart"/>
+      <w:r>
+        <w:t>putChar</w:t>
+      </w:r>
+      <w:proofErr w:type="spellEnd"/>
+      <w:r>
+        <w:t>.</w:t>
       </w:r>
       <w:r>
         <w:t xml:space="preserve"> These are a particularly useful part of the simulation that could have just been abstracted, however instead they have been implemented properly and this means that the user can get an understanding of how the software interrupt process works, something that is required at A-Level.</w:t>
@@ -2791,7 +3020,15 @@
           </w:tcPr>
           <w:p>
             <w:r>
-              <w:t xml:space="preserve">The assembler within ATP supports useful directives for the developer. These speed up the programming process and allows constant values to easily be changed across the application. </w:t>
+              <w:t xml:space="preserve">The assembler within ATP supports useful directives for the developer. </w:t>
+            </w:r>
+            <w:proofErr w:type="gramStart"/>
+            <w:r>
+              <w:t>These speed</w:t>
+            </w:r>
+            <w:proofErr w:type="gramEnd"/>
+            <w:r>
+              <w:t xml:space="preserve"> up the programming process and allows constant values to easily be changed across the application. </w:t>
             </w:r>
           </w:p>
         </w:tc>
@@ -2854,7 +3091,23 @@
         <w:ind w:firstLine="0"/>
       </w:pPr>
       <w:r>
-        <w:t>Whilst ArmSim provides the ability to run native code that has been compiled by GCC and other similar industry compilers, our application will not. There is limited use of this feature to students and it would require implementing the entirety of a comprehensive instruction set (e.g x86_64 with 981 base instructions and 3683 variations of those</w:t>
+        <w:t xml:space="preserve">Whilst </w:t>
+      </w:r>
+      <w:proofErr w:type="spellStart"/>
+      <w:r>
+        <w:t>ArmSim</w:t>
+      </w:r>
+      <w:proofErr w:type="spellEnd"/>
+      <w:r>
+        <w:t xml:space="preserve"> provides the ability to run native code that has been compiled by GCC and other similar industry compilers, our application will not. There is limited use of this feature to students and it would require implementing the entirety of a comprehensive instruction set (</w:t>
+      </w:r>
+      <w:proofErr w:type="spellStart"/>
+      <w:r>
+        <w:t>e.g</w:t>
+      </w:r>
+      <w:proofErr w:type="spellEnd"/>
+      <w:r>
+        <w:t xml:space="preserve"> x86_64 with 981 base instructions and 3683 variations of those</w:t>
       </w:r>
       <w:sdt>
         <w:sdtPr>
@@ -2938,7 +3191,15 @@
         <w:ind w:firstLine="0"/>
       </w:pPr>
       <w:r>
-        <w:t>Most of an existing instruction set will not be used by students day to day and to implement it within the timeframe set for the project would be unrealistic. Instead I will try to make my own instruction set in the style of x86 to allow people to get the gist of existing instruction sets</w:t>
+        <w:t xml:space="preserve">Most of an existing instruction set will not be used by </w:t>
+      </w:r>
+      <w:proofErr w:type="gramStart"/>
+      <w:r>
+        <w:t>students</w:t>
+      </w:r>
+      <w:proofErr w:type="gramEnd"/>
+      <w:r>
+        <w:t xml:space="preserve"> day to day and to implement it within the timeframe set for the project would be unrealistic. Instead I will try to make my own instruction set in the style of x86 to allow people to get the gist of existing instruction sets</w:t>
       </w:r>
     </w:p>
     <w:p>
@@ -2960,7 +3221,15 @@
         <w:ind w:firstLine="0"/>
       </w:pPr>
       <w:r>
-        <w:t>My software will simulate a Von Neumann-esque processor. It would be too time consuming to implement multiple different architectures and would provide little advantage as students are not required to understand the exact workings of other architectures.</w:t>
+        <w:t>My software will simulate a Von Neumann-</w:t>
+      </w:r>
+      <w:proofErr w:type="spellStart"/>
+      <w:r>
+        <w:t>esque</w:t>
+      </w:r>
+      <w:proofErr w:type="spellEnd"/>
+      <w:r>
+        <w:t xml:space="preserve"> processor. It would be too time consuming to implement multiple different architectures and would provide little advantage as students are not required to understand the exact workings of other architectures.</w:t>
       </w:r>
     </w:p>
     <w:p/>
@@ -3052,7 +3321,15 @@
         <w:ind w:firstLine="0"/>
       </w:pPr>
       <w:r>
-        <w:t>C# and the .Net Framework (Visual C#) was originally targeted at desktop development and provides a wide variety of useful classes for visual components (buttons, text boxes, panels etc) with a unified styling. This will allow me to produce a professional looking application quickly.</w:t>
+        <w:t xml:space="preserve">C# and the .Net Framework (Visual C#) was originally targeted at desktop development and provides a wide variety of useful classes for visual components (buttons, text boxes, panels </w:t>
+      </w:r>
+      <w:proofErr w:type="spellStart"/>
+      <w:r>
+        <w:t>etc</w:t>
+      </w:r>
+      <w:proofErr w:type="spellEnd"/>
+      <w:r>
+        <w:t>) with a unified styling. This will allow me to produce a professional looking application quickly.</w:t>
       </w:r>
     </w:p>
     <w:p>
@@ -3074,7 +3351,15 @@
         <w:ind w:firstLine="0"/>
       </w:pPr>
       <w:r>
-        <w:t>Once compiled C# is much faster than interpreted languages such as Python. This means it will be able to simulate more processor cycles each second, giving the user more flexibility. Of course it is not as fast as C++ and other lower level languages, but this is at the cost of usability when trying to rapidly prototype an application.</w:t>
+        <w:t xml:space="preserve">Once compiled C# is much faster than interpreted languages such as Python. This means it will be able to simulate more processor cycles each second, giving the user more flexibility. </w:t>
+      </w:r>
+      <w:proofErr w:type="gramStart"/>
+      <w:r>
+        <w:t>Of course</w:t>
+      </w:r>
+      <w:proofErr w:type="gramEnd"/>
+      <w:r>
+        <w:t xml:space="preserve"> it is not as fast as C++ and other lower level languages, but this is at the cost of usability when trying to rapidly prototype an application.</w:t>
       </w:r>
     </w:p>
     <w:p>
@@ -3143,7 +3428,23 @@
         <w:ind w:firstLine="0"/>
       </w:pPr>
       <w:r>
-        <w:t>Hardware specification is something of a dark art as it can be hard to predict exactly how an application will perform until you have benchmarked it. However, rough guidelines can be drawn up from what we would expect from the average C# .Net application. Fortunately most schools provide computer science labs with higher specification machines so that they can run virtual machines etc and this provides us more room to work within.</w:t>
+        <w:t xml:space="preserve">Hardware specification is something of a dark art as it can be hard to predict exactly how an application will perform until you have benchmarked it. However, rough guidelines can be drawn up from what we would expect from the average C# .Net application. </w:t>
+      </w:r>
+      <w:proofErr w:type="gramStart"/>
+      <w:r>
+        <w:t>Fortunately</w:t>
+      </w:r>
+      <w:proofErr w:type="gramEnd"/>
+      <w:r>
+        <w:t xml:space="preserve"> most schools provide computer science labs with higher specification machines so that they can run virtual machines </w:t>
+      </w:r>
+      <w:proofErr w:type="spellStart"/>
+      <w:r>
+        <w:t>etc</w:t>
+      </w:r>
+      <w:proofErr w:type="spellEnd"/>
+      <w:r>
+        <w:t xml:space="preserve"> and this provides us more room to work within.</w:t>
       </w:r>
     </w:p>
     <w:p>
@@ -3168,8 +3469,13 @@
         </w:numPr>
       </w:pPr>
       <w:r>
-        <w:t>Dual Core processor at 2.6 Ghz</w:t>
-      </w:r>
+        <w:t xml:space="preserve">Dual Core processor at 2.6 </w:t>
+      </w:r>
+      <w:proofErr w:type="spellStart"/>
+      <w:r>
+        <w:t>Ghz</w:t>
+      </w:r>
+      <w:proofErr w:type="spellEnd"/>
     </w:p>
     <w:p>
       <w:pPr>
@@ -3229,8 +3535,13 @@
         </w:numPr>
       </w:pPr>
       <w:r>
-        <w:t>Quad core processor at 3 Ghz</w:t>
-      </w:r>
+        <w:t xml:space="preserve">Quad core processor at 3 </w:t>
+      </w:r>
+      <w:proofErr w:type="spellStart"/>
+      <w:r>
+        <w:t>Ghz</w:t>
+      </w:r>
+      <w:proofErr w:type="spellEnd"/>
     </w:p>
     <w:p>
       <w:pPr>
@@ -3567,7 +3878,15 @@
           </w:tcPr>
           <w:p>
             <w:r>
-              <w:t>These registers are an important part of the specification and understanding of how a processor works, therefore they should be visually distinct from the general purpose registers. This makes the interface easy to understand.</w:t>
+              <w:t xml:space="preserve">These registers are an important part of the specification and understanding of how a processor works, therefore they should be visually distinct from the </w:t>
+            </w:r>
+            <w:proofErr w:type="gramStart"/>
+            <w:r>
+              <w:t>general purpose</w:t>
+            </w:r>
+            <w:proofErr w:type="gramEnd"/>
+            <w:r>
+              <w:t xml:space="preserve"> registers. This makes the interface easy to understand.</w:t>
             </w:r>
           </w:p>
           <w:p/>
@@ -3603,7 +3922,15 @@
           </w:tcPr>
           <w:p>
             <w:r>
-              <w:t>The editor must highlight unknown mnemonic, as well as cases where the mnemonic is not followed by the correct amount of parameters.</w:t>
+              <w:t xml:space="preserve">The editor must highlight unknown mnemonic, as well as cases where the mnemonic is not followed by the correct </w:t>
+            </w:r>
+            <w:proofErr w:type="gramStart"/>
+            <w:r>
+              <w:t>amount</w:t>
+            </w:r>
+            <w:proofErr w:type="gramEnd"/>
+            <w:r>
+              <w:t xml:space="preserve"> of parameters.</w:t>
             </w:r>
           </w:p>
         </w:tc>
@@ -3981,7 +4308,31 @@
         <w:ind w:firstLine="0"/>
       </w:pPr>
       <w:r>
-        <w:t>The processor works on an event-driven model, with each Clock tick triggering three events ClockRising, ClockFalling and UpdateUI. These events are listened to by the individual components which then act accordingly. I decided to use events as they provide a flexible way of triggering methods across a range of dissimilar objects.</w:t>
+        <w:t xml:space="preserve">The processor works on an event-driven model, with each Clock tick triggering three events </w:t>
+      </w:r>
+      <w:proofErr w:type="spellStart"/>
+      <w:r>
+        <w:t>ClockRising</w:t>
+      </w:r>
+      <w:proofErr w:type="spellEnd"/>
+      <w:r>
+        <w:t xml:space="preserve">, </w:t>
+      </w:r>
+      <w:proofErr w:type="spellStart"/>
+      <w:r>
+        <w:t>ClockFalling</w:t>
+      </w:r>
+      <w:proofErr w:type="spellEnd"/>
+      <w:r>
+        <w:t xml:space="preserve"> and </w:t>
+      </w:r>
+      <w:proofErr w:type="spellStart"/>
+      <w:r>
+        <w:t>UpdateUI</w:t>
+      </w:r>
+      <w:proofErr w:type="spellEnd"/>
+      <w:r>
+        <w:t>. These events are listened to by the individual components which then act accordingly. I decided to use events as they provide a flexible way of triggering methods across a range of dissimilar objects.</w:t>
       </w:r>
     </w:p>
     <w:p>
@@ -4084,7 +4435,15 @@
         <w:ind w:firstLine="0"/>
       </w:pPr>
       <w:r>
-        <w:t xml:space="preserve">The final part of the processor class is the hard encoded Fetch instruction. Whilst the instruction set will be inter-exchangeable, the Fetch instruction is not available to the user and instead used only internally by the processor. I drafted the fetch instruction based on the specification I processed for the EDP. </w:t>
+        <w:t xml:space="preserve">The final part of the processor class is the </w:t>
+      </w:r>
+      <w:proofErr w:type="gramStart"/>
+      <w:r>
+        <w:t>hard encoded</w:t>
+      </w:r>
+      <w:proofErr w:type="gramEnd"/>
+      <w:r>
+        <w:t xml:space="preserve"> Fetch instruction. Whilst the instruction set will be inter-exchangeable, the Fetch instruction is not available to the user and instead used only internally by the processor. I drafted the fetch instruction based on the specification I processed for the EDP. </w:t>
       </w:r>
     </w:p>
     <w:p>
@@ -4169,7 +4528,15 @@
       </w:pPr>
       <w:r>
         <w:lastRenderedPageBreak/>
-        <w:t>I then had to write the basic implementation for the registers. Like all other bus components they would be designed to write to the bus on the rising edge and read from the bus on the falling edge. This emulates an actual system where it takes time for the signal to physical propagate across the bus.</w:t>
+        <w:t xml:space="preserve">I then had to write the basic implementation for the registers. Like all other bus </w:t>
+      </w:r>
+      <w:proofErr w:type="gramStart"/>
+      <w:r>
+        <w:t>components</w:t>
+      </w:r>
+      <w:proofErr w:type="gramEnd"/>
+      <w:r>
+        <w:t xml:space="preserve"> they would be designed to write to the bus on the rising edge and read from the bus on the falling edge. This emulates an actual system where it takes time for the signal to physical propagate across the bus.</w:t>
       </w:r>
     </w:p>
     <w:p>
@@ -4237,7 +4604,15 @@
         <w:ind w:firstLine="0"/>
       </w:pPr>
       <w:r>
-        <w:t>The class is relatively simple. During construction it hooks onto the rising and falling events and initializes the internal array. I decided that byte arrays would adequately fulfil the needs of the application as they can be indexed at each byte, just how actual memory would work. A flag enum is used for controlling the state that mimics the behavior of control lines in the actual processor.</w:t>
+        <w:t xml:space="preserve">The class is relatively simple. During construction it hooks onto the rising and falling events and initializes the internal array. I decided that byte arrays would adequately fulfil the needs of the application as they can be indexed at each byte, just how actual memory would work. A flag </w:t>
+      </w:r>
+      <w:proofErr w:type="spellStart"/>
+      <w:r>
+        <w:t>enum</w:t>
+      </w:r>
+      <w:proofErr w:type="spellEnd"/>
+      <w:r>
+        <w:t xml:space="preserve"> is used for controlling the state that mimics the behavior of control lines in the actual processor.</w:t>
       </w:r>
     </w:p>
     <w:p>
@@ -4511,13 +4886,21 @@
         <w:ind w:firstLine="0"/>
       </w:pPr>
       <w:r>
-        <w:t>The instruction class represents a single assembly instruction. It is used both by the processor for processing the instruction via the microcode steps provided in In</w:t>
+        <w:t xml:space="preserve">The instruction class represents a single assembly instruction. It is used both by the processor for processing the instruction via the microcode steps provided in </w:t>
+      </w:r>
+      <w:proofErr w:type="spellStart"/>
+      <w:r>
+        <w:t>In</w:t>
       </w:r>
       <w:r>
         <w:t>s</w:t>
       </w:r>
       <w:r>
-        <w:t>tructionStages and will also later be used by the assembler when converting from mnemonics to bytecode.</w:t>
+        <w:t>tructionStages</w:t>
+      </w:r>
+      <w:proofErr w:type="spellEnd"/>
+      <w:r>
+        <w:t xml:space="preserve"> and will also later be used by the assembler when converting from mnemonics to bytecode.</w:t>
       </w:r>
     </w:p>
     <w:p>
@@ -4567,8 +4950,13 @@
       <w:pPr>
         <w:ind w:firstLine="0"/>
       </w:pPr>
-      <w:r>
-        <w:t xml:space="preserve">Alternatively this could have been implemented with a static class, but this would not have offered the ability to change out the instruction sets so easily. I chose an array as the datatype as the instruction set </w:t>
+      <w:proofErr w:type="gramStart"/>
+      <w:r>
+        <w:t>Alternatively</w:t>
+      </w:r>
+      <w:proofErr w:type="gramEnd"/>
+      <w:r>
+        <w:t xml:space="preserve"> this could have been implemented with a static class, but this would not have offered the ability to change out the instruction sets so easily. I chose an array as the datatype as the instruction set </w:t>
       </w:r>
       <w:r>
         <w:lastRenderedPageBreak/>
@@ -4809,7 +5197,15 @@
         <w:t xml:space="preserve">before being caught in some weird loop of simply repeating the same action. </w:t>
       </w:r>
       <w:r>
-        <w:t>I realized that in order to debug this further I would need to make use of the built in runtime debugger within Rider, my preferred .net IDE.</w:t>
+        <w:t xml:space="preserve">I realized that in order to debug this further I would need to make use of the </w:t>
+      </w:r>
+      <w:proofErr w:type="gramStart"/>
+      <w:r>
+        <w:t>built in</w:t>
+      </w:r>
+      <w:proofErr w:type="gramEnd"/>
+      <w:r>
+        <w:t xml:space="preserve"> runtime debugger within Rider, my preferred .net IDE.</w:t>
       </w:r>
       <w:r>
         <w:t xml:space="preserve"> </w:t>
@@ -5236,7 +5632,15 @@
               <w:ind w:firstLine="0"/>
             </w:pPr>
             <w:r>
-              <w:t>MDR -&gt; CIR[1]</w:t>
+              <w:t xml:space="preserve">MDR -&gt; </w:t>
+            </w:r>
+            <w:proofErr w:type="gramStart"/>
+            <w:r>
+              <w:t>CIR[</w:t>
+            </w:r>
+            <w:proofErr w:type="gramEnd"/>
+            <w:r>
+              <w:t>1]</w:t>
             </w:r>
           </w:p>
         </w:tc>
@@ -5366,20 +5770,36 @@
         <w:ind w:firstLine="0"/>
       </w:pPr>
       <w:r>
-        <w:t>By the end of this task there should be a rough UI that will be able to control the processor and display the memory. Also as part of this part of the development, I will work on the memory and interfacing that to the MAR and MDR.</w:t>
-      </w:r>
-    </w:p>
-    <w:p>
-      <w:pPr>
-        <w:ind w:firstLine="0"/>
-      </w:pPr>
-    </w:p>
-    <w:p>
-      <w:pPr>
-        <w:ind w:firstLine="0"/>
-      </w:pPr>
-      <w:r>
-        <w:t>Whilst I primarily write code in Jetbrains Rider, for this task I switched to Visual Studio as this provides a helpful WYSIWYG editor that allows much more rapid development and prototyping for UI.</w:t>
+        <w:t xml:space="preserve">By the end of this task there should be a rough UI that will be able to control the processor and display the memory. </w:t>
+      </w:r>
+      <w:proofErr w:type="gramStart"/>
+      <w:r>
+        <w:t>Also</w:t>
+      </w:r>
+      <w:proofErr w:type="gramEnd"/>
+      <w:r>
+        <w:t xml:space="preserve"> as part of this part of the development, I will work on the memory and interfacing that to the MAR and MDR.</w:t>
+      </w:r>
+    </w:p>
+    <w:p>
+      <w:pPr>
+        <w:ind w:firstLine="0"/>
+      </w:pPr>
+    </w:p>
+    <w:p>
+      <w:pPr>
+        <w:ind w:firstLine="0"/>
+      </w:pPr>
+      <w:r>
+        <w:t xml:space="preserve">Whilst I primarily write code in </w:t>
+      </w:r>
+      <w:proofErr w:type="spellStart"/>
+      <w:r>
+        <w:t>Jetbrains</w:t>
+      </w:r>
+      <w:proofErr w:type="spellEnd"/>
+      <w:r>
+        <w:t xml:space="preserve"> Rider, for this task I switched to Visual Studio as this provides a helpful WYSIWYG editor that allows much more rapid development and prototyping for UI.</w:t>
       </w:r>
     </w:p>
     <w:p>
@@ -5446,7 +5866,15 @@
         <w:ind w:firstLine="0"/>
       </w:pPr>
       <w:r>
-        <w:t>It follows the general convention of application layouts with a space left for a toolbar at the top and a tabbed display on the left hand side. This allows more information to be included in a view without cluttering it, as you only show information relevant to the user’s experience at that time. I started off with two tabs, one for displaying information about the processors current state and another that will eventually hold the controls for loading a program and data into the memory.</w:t>
+        <w:t xml:space="preserve">It follows the general convention of application layouts with a space left for a toolbar at the top and a tabbed display on the </w:t>
+      </w:r>
+      <w:proofErr w:type="gramStart"/>
+      <w:r>
+        <w:t>left hand</w:t>
+      </w:r>
+      <w:proofErr w:type="gramEnd"/>
+      <w:r>
+        <w:t xml:space="preserve"> side. This allows more information to be included in a view without cluttering it, as you only show information relevant to the user’s experience at that time. I started off with two tabs, one for displaying information about the processors current state and another that will eventually hold the controls for loading a program and data into the memory.</w:t>
       </w:r>
     </w:p>
     <w:p>
@@ -5476,7 +5904,15 @@
         <w:ind w:firstLine="0"/>
       </w:pPr>
       <w:r>
-        <w:t>Hooking these into the actual data model was quite easy due to the modular design. I was able to extend the clock system to include a third and final stage “UpdateUI” which triggers the application to update the view to show the now changed data of the model after the rise and fall of the processor. I may want to change this behavior eventually so that it shows the Rise and the Fall separately to clearly demonstrate to an end-user how this specific functionality of the processor works.</w:t>
+        <w:t>Hooking these into the actual data model was quite easy due to the modular design. I was able to extend the clock system to include a third and final stage “</w:t>
+      </w:r>
+      <w:proofErr w:type="spellStart"/>
+      <w:r>
+        <w:t>UpdateUI</w:t>
+      </w:r>
+      <w:proofErr w:type="spellEnd"/>
+      <w:r>
+        <w:t>” which triggers the application to update the view to show the now changed data of the model after the rise and fall of the processor. I may want to change this behavior eventually so that it shows the Rise and the Fall separately to clearly demonstrate to an end-user how this specific functionality of the processor works.</w:t>
       </w:r>
     </w:p>
     <w:p>
@@ -5544,7 +5980,23 @@
         <w:ind w:firstLine="0"/>
       </w:pPr>
       <w:r>
-        <w:t>Here we see that the Form instantiates a new processor object and then hooks into the UpdateUI event to trigger the ProcOnUpdateUI method. This goes through each of the UI elements and sets them to the value from the processor. As this function continues to grow, it may make sense to investigate only updating specific parts of the UI, or rate-limiting the updates. If the processor is running at 100hz, it may make more sense to only update the UI every 10 frames otherwise it will put a strain on the host machine which may become slow and unresponsive.</w:t>
+        <w:t xml:space="preserve">Here we see that the Form instantiates a new processor object and then hooks into the </w:t>
+      </w:r>
+      <w:proofErr w:type="spellStart"/>
+      <w:r>
+        <w:t>UpdateUI</w:t>
+      </w:r>
+      <w:proofErr w:type="spellEnd"/>
+      <w:r>
+        <w:t xml:space="preserve"> event to trigger the </w:t>
+      </w:r>
+      <w:proofErr w:type="spellStart"/>
+      <w:r>
+        <w:t>ProcOnUpdateUI</w:t>
+      </w:r>
+      <w:proofErr w:type="spellEnd"/>
+      <w:r>
+        <w:t xml:space="preserve"> method. This goes through each of the UI elements and sets them to the value from the processor. As this function continues to grow, it may make sense to investigate only updating specific parts of the UI, or rate-limiting the updates. If the processor is running at 100hz, it may make more sense to only update the UI every 10 frames otherwise it will put a strain on the host machine which may become slow and unresponsive.</w:t>
       </w:r>
     </w:p>
     <w:p>
@@ -5626,7 +6078,15 @@
         <w:ind w:firstLine="0"/>
       </w:pPr>
       <w:r>
-        <w:t>The logic also includes a simple test to make sure we disable the Timer when they have selected 0 Hz and then return out of the method. If we didn’t then a DivideByZeroException would be thrown when we try to complete the math on the last line.</w:t>
+        <w:t xml:space="preserve">The logic also includes a simple test to make sure we disable the Timer when they have selected 0 Hz and then return out of the method. If we didn’t then a </w:t>
+      </w:r>
+      <w:proofErr w:type="spellStart"/>
+      <w:r>
+        <w:t>DivideByZeroException</w:t>
+      </w:r>
+      <w:proofErr w:type="spellEnd"/>
+      <w:r>
+        <w:t xml:space="preserve"> would be thrown when we try to complete the math on the last line.</w:t>
       </w:r>
     </w:p>
     <w:p>
@@ -5956,7 +6416,15 @@
         <w:ind w:firstLine="0"/>
       </w:pPr>
       <w:r>
-        <w:t>Whilst most of the testing was successful, it did discover a inconsistency in the way the UI displays information. The selection box for the Clock Rate allows a user to enter a decimal value, and holds this value but by default only displays it as an integer. This means that whilst the value was actually 12.34, the user thought it had been rounded down to 12.</w:t>
+        <w:t xml:space="preserve">Whilst most of the testing was successful, it did discover </w:t>
+      </w:r>
+      <w:proofErr w:type="gramStart"/>
+      <w:r>
+        <w:t>a</w:t>
+      </w:r>
+      <w:proofErr w:type="gramEnd"/>
+      <w:r>
+        <w:t xml:space="preserve"> inconsistency in the way the UI displays information. The selection box for the Clock Rate allows a user to enter a decimal value, and holds this value but by default only displays it as an integer. This means that whilst the value was actually 12.34, the user thought it had been rounded down to 12.</w:t>
       </w:r>
     </w:p>
     <w:p>
@@ -6025,7 +6493,23 @@
         <w:ind w:firstLine="0"/>
       </w:pPr>
       <w:r>
-        <w:t>Resolving this was as simple as changing the ValueChanged method to begin by using Math.Round to set the value. This meant it was not only rounded in the data, but also correctly rounded in both the sections on the UI where it is shown.</w:t>
+        <w:t xml:space="preserve">Resolving this was as simple as changing the </w:t>
+      </w:r>
+      <w:proofErr w:type="spellStart"/>
+      <w:r>
+        <w:t>ValueChanged</w:t>
+      </w:r>
+      <w:proofErr w:type="spellEnd"/>
+      <w:r>
+        <w:t xml:space="preserve"> method to begin by using </w:t>
+      </w:r>
+      <w:proofErr w:type="spellStart"/>
+      <w:r>
+        <w:t>Math.Round</w:t>
+      </w:r>
+      <w:proofErr w:type="spellEnd"/>
+      <w:r>
+        <w:t xml:space="preserve"> to set the value. This meant it was not only rounded in the data, but also correctly rounded in both the sections on the UI where it is shown.</w:t>
       </w:r>
     </w:p>
     <w:p>
@@ -6066,20 +6550,44 @@
         <w:ind w:firstLine="0"/>
       </w:pPr>
       <w:r>
-        <w:t>I knew that this part of the UI would require lots of repeating elements and hence in the spirit of DRY (Don’t Repeat Yourself) I decided to break it down into three elements, so that code could be reused effectively. First I would develop the individual cells that will display a byte or single address of memory, then the row that will contain those and finally the overall MemoryBank container that will set up the rows and organize their layout.</w:t>
-      </w:r>
-    </w:p>
-    <w:p>
-      <w:pPr>
-        <w:ind w:firstLine="0"/>
-      </w:pPr>
-    </w:p>
-    <w:p>
-      <w:pPr>
-        <w:ind w:firstLine="0"/>
-      </w:pPr>
-      <w:r>
-        <w:t>The MemoryBankCell is a relatively simple unit that contains a text box, for now filled with dummy data to show what it could look like, as well as a label that indicates the address of that byte.</w:t>
+        <w:t xml:space="preserve">I knew that this part of the UI would require lots of repeating elements and hence in the spirit of DRY (Don’t Repeat Yourself) I decided to break it down into three elements, so that code could be reused effectively. </w:t>
+      </w:r>
+      <w:proofErr w:type="gramStart"/>
+      <w:r>
+        <w:t>First</w:t>
+      </w:r>
+      <w:proofErr w:type="gramEnd"/>
+      <w:r>
+        <w:t xml:space="preserve"> I would develop the individual cells that will display a byte or single address of memory, then the row that will contain those and finally the overall </w:t>
+      </w:r>
+      <w:proofErr w:type="spellStart"/>
+      <w:r>
+        <w:t>MemoryBank</w:t>
+      </w:r>
+      <w:proofErr w:type="spellEnd"/>
+      <w:r>
+        <w:t xml:space="preserve"> container that will set up the rows and organize their layout.</w:t>
+      </w:r>
+    </w:p>
+    <w:p>
+      <w:pPr>
+        <w:ind w:firstLine="0"/>
+      </w:pPr>
+    </w:p>
+    <w:p>
+      <w:pPr>
+        <w:ind w:firstLine="0"/>
+      </w:pPr>
+      <w:r>
+        <w:t xml:space="preserve">The </w:t>
+      </w:r>
+      <w:proofErr w:type="spellStart"/>
+      <w:r>
+        <w:t>MemoryBankCell</w:t>
+      </w:r>
+      <w:proofErr w:type="spellEnd"/>
+      <w:r>
+        <w:t xml:space="preserve"> is a relatively simple unit that contains a text box, for now filled with dummy data to show what it could look like, as well as a label that indicates the address of that byte.</w:t>
       </w:r>
     </w:p>
     <w:p>
@@ -6223,9 +6731,19 @@
       <w:pPr>
         <w:ind w:firstLine="0"/>
       </w:pPr>
-      <w:r>
-        <w:t>Next I built the MemoryBankRow</w:t>
-      </w:r>
+      <w:proofErr w:type="gramStart"/>
+      <w:r>
+        <w:t>Next</w:t>
+      </w:r>
+      <w:proofErr w:type="gramEnd"/>
+      <w:r>
+        <w:t xml:space="preserve"> I built the </w:t>
+      </w:r>
+      <w:proofErr w:type="spellStart"/>
+      <w:r>
+        <w:t>MemoryBankRow</w:t>
+      </w:r>
+      <w:proofErr w:type="spellEnd"/>
       <w:r>
         <w:t>. This would wrap the cells in a row and provide to them their individual memory addresses. Eventually the main wrapper will pass the start address to each row. This tree of dependency means that it is incredibly easy to change the section of memory being displayed on the screen, as a change can propagate from the wrapper, to the row, to the child cells simply by invoking a single function on the wrapper.</w:t>
       </w:r>
@@ -6373,8 +6891,21 @@
       <w:pPr>
         <w:ind w:firstLine="0"/>
       </w:pPr>
-      <w:r>
-        <w:t>Again we see a relatively simple structure behind the component, as it only has to instantiate the eight cells and be able to pass information down to them as well as formatting the address range it represents to show as 16 bits. I use fixed length arrays to hold the MemoryBankCells as I can be sure that there will always be 8 cells and by using arrays access to data is faster</w:t>
+      <w:proofErr w:type="gramStart"/>
+      <w:r>
+        <w:t>Again</w:t>
+      </w:r>
+      <w:proofErr w:type="gramEnd"/>
+      <w:r>
+        <w:t xml:space="preserve"> we see a relatively simple structure behind the component, as it only has to instantiate the eight cells and be able to pass information down to them as well as formatting the address range it represents to show as 16 bits. I use fixed length arrays to hold the </w:t>
+      </w:r>
+      <w:proofErr w:type="spellStart"/>
+      <w:r>
+        <w:t>MemoryBankCells</w:t>
+      </w:r>
+      <w:proofErr w:type="spellEnd"/>
+      <w:r>
+        <w:t xml:space="preserve"> as I can be sure that there will always be 8 cells and by using arrays access to data is faster</w:t>
       </w:r>
       <w:r>
         <w:t xml:space="preserve"> and the data itself takes up less space than other data structures such as Linked Lists.</w:t>
@@ -6389,11 +6920,37 @@
       <w:pPr>
         <w:ind w:firstLine="0"/>
       </w:pPr>
-      <w:r>
-        <w:t>Finally we have the container that will hold the rows. It will also control the pagination of the memory bank so the user can switch through each page of 8 rows of 8 cells (64 memory addresses</w:t>
-      </w:r>
-      <w:r>
-        <w:t xml:space="preserve">). Whilst the buttons for this interaction will be outside of the class, they will be able to interact with it through public methods. This is an example of encapsulation as objects outside of the MemoryBank will not be able to directly access the private properties such as the memory address being targeted, instead these private properties will be manipulated through public methods such as nextMemoryPage() which can </w:t>
+      <w:proofErr w:type="gramStart"/>
+      <w:r>
+        <w:t>Finally</w:t>
+      </w:r>
+      <w:proofErr w:type="gramEnd"/>
+      <w:r>
+        <w:t xml:space="preserve"> we have the container that will hold the rows. It will also control the pagination of the memory bank so the user can switch through each page of 8 rows of 8 cells (64 memory addresses</w:t>
+      </w:r>
+      <w:r>
+        <w:t xml:space="preserve">). Whilst the buttons for this interaction will be outside of the class, they will be able to interact with it through public methods. This is an example of encapsulation as objects outside of the </w:t>
+      </w:r>
+      <w:proofErr w:type="spellStart"/>
+      <w:r>
+        <w:t>MemoryBank</w:t>
+      </w:r>
+      <w:proofErr w:type="spellEnd"/>
+      <w:r>
+        <w:t xml:space="preserve"> will not be able to directly access the private properties such as the memory address being targeted, instead these private properties will be manipulated through public methods such as </w:t>
+      </w:r>
+      <w:proofErr w:type="spellStart"/>
+      <w:proofErr w:type="gramStart"/>
+      <w:r>
+        <w:t>nextMemoryPage</w:t>
+      </w:r>
+      <w:proofErr w:type="spellEnd"/>
+      <w:r>
+        <w:t>(</w:t>
+      </w:r>
+      <w:proofErr w:type="gramEnd"/>
+      <w:r>
+        <w:t xml:space="preserve">) which can </w:t>
       </w:r>
       <w:r>
         <w:t xml:space="preserve">have additional logic to ensure that only valid data is selected, for example, ensuring it is not possible to go past the end of the possible memory address range. </w:t>
@@ -6523,22 +7080,35 @@
       <w:pPr>
         <w:ind w:firstLine="0"/>
       </w:pPr>
+      <w:proofErr w:type="gramStart"/>
       <w:r>
         <w:lastRenderedPageBreak/>
-        <w:t>Again we can see this this component simply builds upon the previous components and hence maintaining its simplicity. The code demonstrates the use of a getter/setter in order to maintain encapsulation as well as to trigger another function when data does change. The function is this example will propagate the change down to the rows, which will propagate it down to the cells.</w:t>
-      </w:r>
-    </w:p>
-    <w:p>
-      <w:pPr>
-        <w:ind w:firstLine="0"/>
-      </w:pPr>
-    </w:p>
-    <w:p>
-      <w:pPr>
-        <w:ind w:firstLine="0"/>
-      </w:pPr>
-      <w:r>
-        <w:t>The StepMemoryPage public method will be used by controls outside of the memory display to interact with it.</w:t>
+        <w:t>Again</w:t>
+      </w:r>
+      <w:proofErr w:type="gramEnd"/>
+      <w:r>
+        <w:t xml:space="preserve"> we can see this this component simply builds upon the previous components and hence maintaining its simplicity. The code demonstrates the use of a getter/setter in order to maintain encapsulation as well as to trigger another function when data does change. The function is this example will propagate the change down to the rows, which will propagate it down to the cells.</w:t>
+      </w:r>
+    </w:p>
+    <w:p>
+      <w:pPr>
+        <w:ind w:firstLine="0"/>
+      </w:pPr>
+    </w:p>
+    <w:p>
+      <w:pPr>
+        <w:ind w:firstLine="0"/>
+      </w:pPr>
+      <w:r>
+        <w:t xml:space="preserve">The </w:t>
+      </w:r>
+      <w:proofErr w:type="spellStart"/>
+      <w:r>
+        <w:t>StepMemoryPage</w:t>
+      </w:r>
+      <w:proofErr w:type="spellEnd"/>
+      <w:r>
+        <w:t xml:space="preserve"> public method will be used by controls outside of the memory display to interact with it.</w:t>
       </w:r>
     </w:p>
     <w:p>
@@ -6628,7 +7198,15 @@
         <w:t xml:space="preserve"> that it would not have</w:t>
       </w:r>
       <w:r>
-        <w:t xml:space="preserve"> special or particular access to the MemoryBank, instead only interacting</w:t>
+        <w:t xml:space="preserve"> special or particular access to the </w:t>
+      </w:r>
+      <w:proofErr w:type="spellStart"/>
+      <w:r>
+        <w:t>MemoryBank</w:t>
+      </w:r>
+      <w:proofErr w:type="spellEnd"/>
+      <w:r>
+        <w:t>, instead only interacting</w:t>
       </w:r>
       <w:r>
         <w:t xml:space="preserve"> only through the public methods available.</w:t>
@@ -7323,7 +7901,15 @@
       </w:pPr>
       <w:r>
         <w:lastRenderedPageBreak/>
-        <w:t>Demonstrated is the MemoryBankControls at either end of the two extremes, where it would be able to cause it to go into the negative, or cause the memory address to overflow.</w:t>
+        <w:t xml:space="preserve">Demonstrated is the </w:t>
+      </w:r>
+      <w:proofErr w:type="spellStart"/>
+      <w:r>
+        <w:t>MemoryBankControls</w:t>
+      </w:r>
+      <w:proofErr w:type="spellEnd"/>
+      <w:r>
+        <w:t xml:space="preserve"> at either end of the two extremes, where it would be able to cause it to go into the negative, or cause the memory address to overflow.</w:t>
       </w:r>
       <w:r>
         <w:t xml:space="preserve"> We can now see that a visual indicator (the greying out of the control) clearly shows the user that the con</w:t>
@@ -7454,7 +8040,15 @@
         <w:t xml:space="preserve">Similar to the </w:t>
       </w:r>
       <w:r>
-        <w:t>Registers, we see the component acts mainly on the falling clock signal and uses a set of flags to control its operation. One interesting thing to note is the inclusion of an ‘indexer’. An indexer is a feature of the C# language that allows the developer to specify getters and setters for when the Object based on a class is indexed. This allows the developer to create custom data types similar to arrays or dictionaries, and in this case other components will be able to access the memory via MemoryBank[address] as will be demonstrated later. This further shows the flexibility and power of OOP.</w:t>
+        <w:t xml:space="preserve">Registers, we see the component acts mainly on the falling clock signal and uses a set of flags to control its operation. One interesting thing to note is the inclusion of an ‘indexer’. An indexer is a feature of the C# language that allows the developer to specify getters and setters for when the Object based on a class is indexed. This allows the developer to create custom data types similar to arrays or dictionaries, and in this case other components will be able to access the memory via </w:t>
+      </w:r>
+      <w:proofErr w:type="spellStart"/>
+      <w:r>
+        <w:t>MemoryBank</w:t>
+      </w:r>
+      <w:proofErr w:type="spellEnd"/>
+      <w:r>
+        <w:t>[address] as will be demonstrated later. This further shows the flexibility and power of OOP.</w:t>
       </w:r>
     </w:p>
     <w:p>
@@ -7522,7 +8116,31 @@
         <w:ind w:firstLine="0"/>
       </w:pPr>
       <w:r>
-        <w:t>Here we see the binding of the individual MemoryBankCell to the MemoryBank model. We can see that a try catch is used as the default behavior of the Convert.ToByte is to throw an exception if the string entered is either too long to fit into that height</w:t>
+        <w:t xml:space="preserve">Here we see the binding of the individual </w:t>
+      </w:r>
+      <w:proofErr w:type="spellStart"/>
+      <w:r>
+        <w:t>MemoryBankCell</w:t>
+      </w:r>
+      <w:proofErr w:type="spellEnd"/>
+      <w:r>
+        <w:t xml:space="preserve"> to the </w:t>
+      </w:r>
+      <w:proofErr w:type="spellStart"/>
+      <w:r>
+        <w:t>MemoryBank</w:t>
+      </w:r>
+      <w:proofErr w:type="spellEnd"/>
+      <w:r>
+        <w:t xml:space="preserve"> model. We can see that a try catch is used as the default behavior of the </w:t>
+      </w:r>
+      <w:proofErr w:type="spellStart"/>
+      <w:r>
+        <w:t>Convert.ToByte</w:t>
+      </w:r>
+      <w:proofErr w:type="spellEnd"/>
+      <w:r>
+        <w:t xml:space="preserve"> is to throw an exception if the string entered is either too long to fit into that height</w:t>
       </w:r>
       <w:r>
         <w:t xml:space="preserve"> or will not convert to a byte cleanly.</w:t>
@@ -7706,8 +8324,14 @@
           <w:p>
             <w:pPr>
               <w:jc w:val="center"/>
+              <w:rPr>
+                <w:b/>
+              </w:rPr>
             </w:pPr>
             <w:r>
+              <w:rPr>
+                <w:b/>
+              </w:rPr>
               <w:t>Correct Result</w:t>
             </w:r>
           </w:p>
@@ -7828,8 +8452,14 @@
           <w:p>
             <w:pPr>
               <w:jc w:val="center"/>
+              <w:rPr>
+                <w:b/>
+              </w:rPr>
             </w:pPr>
             <w:r>
+              <w:rPr>
+                <w:b/>
+              </w:rPr>
               <w:t>Correct Result</w:t>
             </w:r>
           </w:p>
@@ -7927,12 +8557,14 @@
             <w:pPr>
               <w:jc w:val="center"/>
               <w:rPr>
+                <w:b/>
                 <w:noProof/>
                 <w:lang w:val="en-GB" w:eastAsia="en-GB"/>
               </w:rPr>
             </w:pPr>
             <w:r>
               <w:rPr>
+                <w:b/>
                 <w:noProof/>
                 <w:lang w:val="en-GB" w:eastAsia="en-GB"/>
               </w:rPr>
@@ -7946,8 +8578,408 @@
       <w:pPr>
         <w:ind w:firstLine="0"/>
       </w:pPr>
+    </w:p>
+    <w:p>
+      <w:pPr>
+        <w:ind w:firstLine="0"/>
+      </w:pPr>
+      <w:r>
+        <w:t>Because of the modular design, it is now possible to test the interaction between the memory bank module and the rest of the processor and to ensure that everything works together correctly.</w:t>
+      </w:r>
+    </w:p>
+    <w:p>
+      <w:pPr>
+        <w:ind w:firstLine="0"/>
+      </w:pPr>
+    </w:p>
+    <w:tbl>
+      <w:tblPr>
+        <w:tblStyle w:val="APAReport"/>
+        <w:tblW w:w="0" w:type="auto"/>
+        <w:tblLook w:val="04A0" w:firstRow="1" w:lastRow="0" w:firstColumn="1" w:lastColumn="0" w:noHBand="0" w:noVBand="1"/>
+      </w:tblPr>
+      <w:tblGrid>
+        <w:gridCol w:w="3192"/>
+        <w:gridCol w:w="3192"/>
+        <w:gridCol w:w="3192"/>
+      </w:tblGrid>
+      <w:tr>
+        <w:trPr>
+          <w:cnfStyle w:val="100000000000" w:firstRow="1" w:lastRow="0" w:firstColumn="0" w:lastColumn="0" w:oddVBand="0" w:evenVBand="0" w:oddHBand="0" w:evenHBand="0" w:firstRowFirstColumn="0" w:firstRowLastColumn="0" w:lastRowFirstColumn="0" w:lastRowLastColumn="0"/>
+        </w:trPr>
+        <w:tc>
+          <w:tcPr>
+            <w:tcW w:w="3192" w:type="dxa"/>
+          </w:tcPr>
+          <w:p>
+            <w:pPr>
+              <w:rPr>
+                <w:b/>
+              </w:rPr>
+            </w:pPr>
+            <w:r>
+              <w:rPr>
+                <w:b/>
+              </w:rPr>
+              <w:t>Test</w:t>
+            </w:r>
+          </w:p>
+        </w:tc>
+        <w:tc>
+          <w:tcPr>
+            <w:tcW w:w="3192" w:type="dxa"/>
+          </w:tcPr>
+          <w:p>
+            <w:pPr>
+              <w:rPr>
+                <w:b/>
+              </w:rPr>
+            </w:pPr>
+            <w:r>
+              <w:rPr>
+                <w:b/>
+              </w:rPr>
+              <w:t>Expected Result</w:t>
+            </w:r>
+          </w:p>
+        </w:tc>
+        <w:tc>
+          <w:tcPr>
+            <w:tcW w:w="3192" w:type="dxa"/>
+          </w:tcPr>
+          <w:p>
+            <w:pPr>
+              <w:rPr>
+                <w:b/>
+              </w:rPr>
+            </w:pPr>
+            <w:r>
+              <w:rPr>
+                <w:b/>
+              </w:rPr>
+              <w:t>Actual Result</w:t>
+            </w:r>
+          </w:p>
+        </w:tc>
+      </w:tr>
+      <w:tr>
+        <w:trPr>
+          <w:trHeight w:val="1311"/>
+        </w:trPr>
+        <w:tc>
+          <w:tcPr>
+            <w:tcW w:w="3192" w:type="dxa"/>
+          </w:tcPr>
+          <w:p>
+            <w:r>
+              <w:t>Entering a value into a cell, and allowing the MAR to select this address</w:t>
+            </w:r>
+          </w:p>
+        </w:tc>
+        <w:tc>
+          <w:tcPr>
+            <w:tcW w:w="3192" w:type="dxa"/>
+          </w:tcPr>
+          <w:p>
+            <w:r>
+              <w:t xml:space="preserve">The MDR should show the value of the cell as </w:t>
+            </w:r>
+            <w:r>
+              <w:t>2.</w:t>
+            </w:r>
+          </w:p>
+        </w:tc>
+        <w:tc>
+          <w:tcPr>
+            <w:tcW w:w="3192" w:type="dxa"/>
+          </w:tcPr>
+          <w:p>
+            <w:r>
+              <w:t>A value of 512 is shown.</w:t>
+            </w:r>
+          </w:p>
+          <w:p>
+            <w:pPr>
+              <w:rPr>
+                <w:b/>
+              </w:rPr>
+            </w:pPr>
+            <w:r>
+              <w:rPr>
+                <w:b/>
+              </w:rPr>
+              <w:t>FAIL</w:t>
+            </w:r>
+          </w:p>
+        </w:tc>
+      </w:tr>
+      <w:tr>
+        <w:tc>
+          <w:tcPr>
+            <w:tcW w:w="3192" w:type="dxa"/>
+          </w:tcPr>
+          <w:p/>
+        </w:tc>
+        <w:tc>
+          <w:tcPr>
+            <w:tcW w:w="3192" w:type="dxa"/>
+          </w:tcPr>
+          <w:p/>
+        </w:tc>
+        <w:tc>
+          <w:tcPr>
+            <w:tcW w:w="3192" w:type="dxa"/>
+          </w:tcPr>
+          <w:p>
+            <w:pPr>
+              <w:jc w:val="center"/>
+              <w:rPr>
+                <w:noProof/>
+                <w:lang w:val="en-GB" w:eastAsia="en-GB"/>
+              </w:rPr>
+            </w:pPr>
+          </w:p>
+        </w:tc>
+      </w:tr>
+    </w:tbl>
+    <w:p>
+      <w:pPr>
+        <w:ind w:firstLine="0"/>
+      </w:pPr>
+    </w:p>
+    <w:p>
+      <w:pPr>
+        <w:ind w:firstLine="0"/>
+        <w:jc w:val="center"/>
+      </w:pPr>
+      <w:r>
+        <w:lastRenderedPageBreak/>
+        <w:drawing>
+          <wp:inline distT="0" distB="0" distL="0" distR="0" wp14:anchorId="576B7C4E" wp14:editId="1AD71D99">
+            <wp:extent cx="3822700" cy="901700"/>
+            <wp:effectExtent l="0" t="0" r="0" b="0"/>
+            <wp:docPr id="38" name="Picture 38"/>
+            <wp:cNvGraphicFramePr>
+              <a:graphicFrameLocks xmlns:a="http://schemas.openxmlformats.org/drawingml/2006/main" noChangeAspect="1"/>
+            </wp:cNvGraphicFramePr>
+            <a:graphic xmlns:a="http://schemas.openxmlformats.org/drawingml/2006/main">
+              <a:graphicData uri="http://schemas.openxmlformats.org/drawingml/2006/picture">
+                <pic:pic xmlns:pic="http://schemas.openxmlformats.org/drawingml/2006/picture">
+                  <pic:nvPicPr>
+                    <pic:cNvPr id="1" name=""/>
+                    <pic:cNvPicPr/>
+                  </pic:nvPicPr>
+                  <pic:blipFill>
+                    <a:blip r:embed="rId45"/>
+                    <a:stretch>
+                      <a:fillRect/>
+                    </a:stretch>
+                  </pic:blipFill>
+                  <pic:spPr>
+                    <a:xfrm>
+                      <a:off x="0" y="0"/>
+                      <a:ext cx="3822700" cy="901700"/>
+                    </a:xfrm>
+                    <a:prstGeom prst="rect">
+                      <a:avLst/>
+                    </a:prstGeom>
+                  </pic:spPr>
+                </pic:pic>
+              </a:graphicData>
+            </a:graphic>
+          </wp:inline>
+        </w:drawing>
+      </w:r>
+    </w:p>
+    <w:p>
+      <w:pPr>
+        <w:ind w:firstLine="0"/>
+      </w:pPr>
+      <w:r>
+        <w:t xml:space="preserve">This result was rather </w:t>
+      </w:r>
+      <w:proofErr w:type="gramStart"/>
+      <w:r>
+        <w:t>unexpected,</w:t>
+      </w:r>
+      <w:proofErr w:type="gramEnd"/>
+      <w:r>
+        <w:t xml:space="preserve"> however, it quickly began to make sense why it was behaving this way.</w:t>
+      </w:r>
+      <w:r>
+        <w:t xml:space="preserve"> As part of the load cycle we expect the processor to load in 32 bits of memory (</w:t>
+      </w:r>
+      <w:r>
+        <w:t>2 full words) into the CIR, here we instead see two things going wrong. Firstly</w:t>
+      </w:r>
+      <w:r>
+        <w:t>,</w:t>
+      </w:r>
+      <w:r>
+        <w:t xml:space="preserve"> the processor was only loading in a single word, upon inspecting my source I realized that the second word loading/writing of the CIR was not fully implemented. This was quickly rectified within the </w:t>
+      </w:r>
+      <w:proofErr w:type="spellStart"/>
+      <w:r>
+        <w:t>ClockRising</w:t>
+      </w:r>
+      <w:proofErr w:type="spellEnd"/>
+      <w:r>
+        <w:t xml:space="preserve"> and </w:t>
+      </w:r>
+      <w:proofErr w:type="spellStart"/>
+      <w:r>
+        <w:t>ClockFalling</w:t>
+      </w:r>
+      <w:proofErr w:type="spellEnd"/>
+      <w:r>
+        <w:t xml:space="preserve"> handlers:</w:t>
+      </w:r>
+    </w:p>
+    <w:p>
+      <w:pPr>
+        <w:ind w:firstLine="0"/>
+        <w:jc w:val="center"/>
+      </w:pPr>
+      <w:r>
+        <w:drawing>
+          <wp:inline distT="0" distB="0" distL="0" distR="0" wp14:anchorId="5ADA5D94" wp14:editId="1B4B21BB">
+            <wp:extent cx="4140200" cy="2057400"/>
+            <wp:effectExtent l="0" t="0" r="0" b="0"/>
+            <wp:docPr id="39" name="Picture 39"/>
+            <wp:cNvGraphicFramePr>
+              <a:graphicFrameLocks xmlns:a="http://schemas.openxmlformats.org/drawingml/2006/main" noChangeAspect="1"/>
+            </wp:cNvGraphicFramePr>
+            <a:graphic xmlns:a="http://schemas.openxmlformats.org/drawingml/2006/main">
+              <a:graphicData uri="http://schemas.openxmlformats.org/drawingml/2006/picture">
+                <pic:pic xmlns:pic="http://schemas.openxmlformats.org/drawingml/2006/picture">
+                  <pic:nvPicPr>
+                    <pic:cNvPr id="1" name=""/>
+                    <pic:cNvPicPr/>
+                  </pic:nvPicPr>
+                  <pic:blipFill>
+                    <a:blip r:embed="rId46"/>
+                    <a:stretch>
+                      <a:fillRect/>
+                    </a:stretch>
+                  </pic:blipFill>
+                  <pic:spPr>
+                    <a:xfrm>
+                      <a:off x="0" y="0"/>
+                      <a:ext cx="4140200" cy="2057400"/>
+                    </a:xfrm>
+                    <a:prstGeom prst="rect">
+                      <a:avLst/>
+                    </a:prstGeom>
+                  </pic:spPr>
+                </pic:pic>
+              </a:graphicData>
+            </a:graphic>
+          </wp:inline>
+        </w:drawing>
+      </w:r>
+    </w:p>
+    <w:p>
+      <w:pPr>
+        <w:ind w:firstLine="0"/>
+      </w:pPr>
+      <w:r>
+        <w:t>I made use of the ternary expression (?) here to ensure that the code remained short and concise and to enable maximum effective re-use of code.</w:t>
+      </w:r>
+    </w:p>
+    <w:p>
+      <w:pPr>
+        <w:ind w:firstLine="0"/>
+      </w:pPr>
+    </w:p>
+    <w:p>
+      <w:pPr>
+        <w:ind w:firstLine="0"/>
+      </w:pPr>
+      <w:r>
+        <w:t xml:space="preserve">The second issue I noticed as a result of this test was a mismatch in the byte orders. </w:t>
+      </w:r>
+      <w:r>
+        <w:t>I was expecting the processor to operate in</w:t>
+      </w:r>
+      <w:r>
+        <w:t xml:space="preserve"> Big-Endian order and this means that the largest byte in a value comes first, this is common in older processors, but has been phased out in preference of Little-Endian order. The built-in C# converter assumes that byte arrays will be in Big-Endian</w:t>
+      </w:r>
       <w:bookmarkStart w:id="20" w:name="_GoBack"/>
       <w:bookmarkEnd w:id="20"/>
+      <w:r>
+        <w:t xml:space="preserve"> order. This means that the value</w:t>
+      </w:r>
+      <w:r>
+        <w:t>s</w:t>
+      </w:r>
+      <w:r>
+        <w:t xml:space="preserve"> of the numbers are scrambled</w:t>
+      </w:r>
+      <w:r>
+        <w:t xml:space="preserve"> compared to what a user might be expecting, I decided to leave this for now as it made more sense to leave it displaying this way, if that is how the processor is actually handling the value.</w:t>
+      </w:r>
+    </w:p>
+    <w:p>
+      <w:pPr>
+        <w:ind w:firstLine="0"/>
+      </w:pPr>
+    </w:p>
+    <w:p>
+      <w:pPr>
+        <w:ind w:firstLine="0"/>
+      </w:pPr>
+      <w:r>
+        <w:t>With these resolved, the CIR now shows the correct value.</w:t>
+      </w:r>
+    </w:p>
+    <w:p>
+      <w:pPr>
+        <w:ind w:firstLine="0"/>
+        <w:jc w:val="center"/>
+      </w:pPr>
+      <w:r>
+        <w:drawing>
+          <wp:inline distT="0" distB="0" distL="0" distR="0" wp14:anchorId="064F2DBB" wp14:editId="7E260A4E">
+            <wp:extent cx="5168900" cy="596900"/>
+            <wp:effectExtent l="0" t="0" r="0" b="0"/>
+            <wp:docPr id="40" name="Picture 40"/>
+            <wp:cNvGraphicFramePr>
+              <a:graphicFrameLocks xmlns:a="http://schemas.openxmlformats.org/drawingml/2006/main" noChangeAspect="1"/>
+            </wp:cNvGraphicFramePr>
+            <a:graphic xmlns:a="http://schemas.openxmlformats.org/drawingml/2006/main">
+              <a:graphicData uri="http://schemas.openxmlformats.org/drawingml/2006/picture">
+                <pic:pic xmlns:pic="http://schemas.openxmlformats.org/drawingml/2006/picture">
+                  <pic:nvPicPr>
+                    <pic:cNvPr id="1" name=""/>
+                    <pic:cNvPicPr/>
+                  </pic:nvPicPr>
+                  <pic:blipFill>
+                    <a:blip r:embed="rId47"/>
+                    <a:stretch>
+                      <a:fillRect/>
+                    </a:stretch>
+                  </pic:blipFill>
+                  <pic:spPr>
+                    <a:xfrm>
+                      <a:off x="0" y="0"/>
+                      <a:ext cx="5168900" cy="596900"/>
+                    </a:xfrm>
+                    <a:prstGeom prst="rect">
+                      <a:avLst/>
+                    </a:prstGeom>
+                  </pic:spPr>
+                </pic:pic>
+              </a:graphicData>
+            </a:graphic>
+          </wp:inline>
+        </w:drawing>
+      </w:r>
+    </w:p>
+    <w:p>
+      <w:pPr>
+        <w:ind w:firstLine="0"/>
+        <w:jc w:val="center"/>
+      </w:pPr>
     </w:p>
     <w:sdt>
       <w:sdtPr>
@@ -8082,7 +9114,7 @@
       </w:sdtContent>
     </w:sdt>
     <w:sectPr>
-      <w:headerReference w:type="default" r:id="rId45"/>
+      <w:headerReference w:type="default" r:id="rId48"/>
       <w:footnotePr>
         <w:pos w:val="beneathText"/>
       </w:footnotePr>
@@ -8097,7 +9129,7 @@
 </file>
 
 <file path=word/endnotes.xml><?xml version="1.0" encoding="utf-8"?>
-<w:endnotes xmlns:wpc="http://schemas.microsoft.com/office/word/2010/wordprocessingCanvas" xmlns:cx="http://schemas.microsoft.com/office/drawing/2014/chartex" xmlns:cx1="http://schemas.microsoft.com/office/drawing/2015/9/8/chartex" xmlns:mc="http://schemas.openxmlformats.org/markup-compatibility/2006" xmlns:o="urn:schemas-microsoft-com:office:office" xmlns:r="http://schemas.openxmlformats.org/officeDocument/2006/relationships" xmlns:m="http://schemas.openxmlformats.org/officeDocument/2006/math" xmlns:v="urn:schemas-microsoft-com:vml" xmlns:wp14="http://schemas.microsoft.com/office/word/2010/wordprocessingDrawing" xmlns:wp="http://schemas.openxmlformats.org/drawingml/2006/wordprocessingDrawing" xmlns:w10="urn:schemas-microsoft-com:office:word" xmlns:w="http://schemas.openxmlformats.org/wordprocessingml/2006/main" xmlns:w14="http://schemas.microsoft.com/office/word/2010/wordml" xmlns:w15="http://schemas.microsoft.com/office/word/2012/wordml" xmlns:w16se="http://schemas.microsoft.com/office/word/2015/wordml/symex" xmlns:wpg="http://schemas.microsoft.com/office/word/2010/wordprocessingGroup" xmlns:wpi="http://schemas.microsoft.com/office/word/2010/wordprocessingInk" xmlns:wne="http://schemas.microsoft.com/office/word/2006/wordml" xmlns:wps="http://schemas.microsoft.com/office/word/2010/wordprocessingShape" mc:Ignorable="w14 w15 w16se wp14">
+<w:endnotes xmlns:wpc="http://schemas.microsoft.com/office/word/2010/wordprocessingCanvas" xmlns:cx="http://schemas.microsoft.com/office/drawing/2014/chartex" xmlns:cx1="http://schemas.microsoft.com/office/drawing/2015/9/8/chartex" xmlns:cx2="http://schemas.microsoft.com/office/drawing/2015/10/21/chartex" xmlns:cx3="http://schemas.microsoft.com/office/drawing/2016/5/9/chartex" xmlns:cx4="http://schemas.microsoft.com/office/drawing/2016/5/10/chartex" xmlns:cx5="http://schemas.microsoft.com/office/drawing/2016/5/11/chartex" xmlns:cx6="http://schemas.microsoft.com/office/drawing/2016/5/12/chartex" xmlns:cx7="http://schemas.microsoft.com/office/drawing/2016/5/13/chartex" xmlns:cx8="http://schemas.microsoft.com/office/drawing/2016/5/14/chartex" xmlns:mc="http://schemas.openxmlformats.org/markup-compatibility/2006" xmlns:aink="http://schemas.microsoft.com/office/drawing/2016/ink" xmlns:am3d="http://schemas.microsoft.com/office/drawing/2017/model3d" xmlns:o="urn:schemas-microsoft-com:office:office" xmlns:r="http://schemas.openxmlformats.org/officeDocument/2006/relationships" xmlns:m="http://schemas.openxmlformats.org/officeDocument/2006/math" xmlns:v="urn:schemas-microsoft-com:vml" xmlns:wp14="http://schemas.microsoft.com/office/word/2010/wordprocessingDrawing" xmlns:wp="http://schemas.openxmlformats.org/drawingml/2006/wordprocessingDrawing" xmlns:w10="urn:schemas-microsoft-com:office:word" xmlns:w="http://schemas.openxmlformats.org/wordprocessingml/2006/main" xmlns:w14="http://schemas.microsoft.com/office/word/2010/wordml" xmlns:w15="http://schemas.microsoft.com/office/word/2012/wordml" xmlns:w16cid="http://schemas.microsoft.com/office/word/2016/wordml/cid" xmlns:w16se="http://schemas.microsoft.com/office/word/2015/wordml/symex" xmlns:wpg="http://schemas.microsoft.com/office/word/2010/wordprocessingGroup" xmlns:wpi="http://schemas.microsoft.com/office/word/2010/wordprocessingInk" xmlns:wne="http://schemas.microsoft.com/office/word/2006/wordml" xmlns:wps="http://schemas.microsoft.com/office/word/2010/wordprocessingShape" mc:Ignorable="w14 w15 w16se w16cid wp14">
   <w:endnote w:type="separator" w:id="-1">
     <w:p>
       <w:pPr>
@@ -8124,7 +9156,7 @@
 </file>
 
 <file path=word/footnotes.xml><?xml version="1.0" encoding="utf-8"?>
-<w:footnotes xmlns:wpc="http://schemas.microsoft.com/office/word/2010/wordprocessingCanvas" xmlns:cx="http://schemas.microsoft.com/office/drawing/2014/chartex" xmlns:cx1="http://schemas.microsoft.com/office/drawing/2015/9/8/chartex" xmlns:mc="http://schemas.openxmlformats.org/markup-compatibility/2006" xmlns:o="urn:schemas-microsoft-com:office:office" xmlns:r="http://schemas.openxmlformats.org/officeDocument/2006/relationships" xmlns:m="http://schemas.openxmlformats.org/officeDocument/2006/math" xmlns:v="urn:schemas-microsoft-com:vml" xmlns:wp14="http://schemas.microsoft.com/office/word/2010/wordprocessingDrawing" xmlns:wp="http://schemas.openxmlformats.org/drawingml/2006/wordprocessingDrawing" xmlns:w10="urn:schemas-microsoft-com:office:word" xmlns:w="http://schemas.openxmlformats.org/wordprocessingml/2006/main" xmlns:w14="http://schemas.microsoft.com/office/word/2010/wordml" xmlns:w15="http://schemas.microsoft.com/office/word/2012/wordml" xmlns:w16se="http://schemas.microsoft.com/office/word/2015/wordml/symex" xmlns:wpg="http://schemas.microsoft.com/office/word/2010/wordprocessingGroup" xmlns:wpi="http://schemas.microsoft.com/office/word/2010/wordprocessingInk" xmlns:wne="http://schemas.microsoft.com/office/word/2006/wordml" xmlns:wps="http://schemas.microsoft.com/office/word/2010/wordprocessingShape" mc:Ignorable="w14 w15 w16se wp14">
+<w:footnotes xmlns:wpc="http://schemas.microsoft.com/office/word/2010/wordprocessingCanvas" xmlns:cx="http://schemas.microsoft.com/office/drawing/2014/chartex" xmlns:cx1="http://schemas.microsoft.com/office/drawing/2015/9/8/chartex" xmlns:cx2="http://schemas.microsoft.com/office/drawing/2015/10/21/chartex" xmlns:cx3="http://schemas.microsoft.com/office/drawing/2016/5/9/chartex" xmlns:cx4="http://schemas.microsoft.com/office/drawing/2016/5/10/chartex" xmlns:cx5="http://schemas.microsoft.com/office/drawing/2016/5/11/chartex" xmlns:cx6="http://schemas.microsoft.com/office/drawing/2016/5/12/chartex" xmlns:cx7="http://schemas.microsoft.com/office/drawing/2016/5/13/chartex" xmlns:cx8="http://schemas.microsoft.com/office/drawing/2016/5/14/chartex" xmlns:mc="http://schemas.openxmlformats.org/markup-compatibility/2006" xmlns:aink="http://schemas.microsoft.com/office/drawing/2016/ink" xmlns:am3d="http://schemas.microsoft.com/office/drawing/2017/model3d" xmlns:o="urn:schemas-microsoft-com:office:office" xmlns:r="http://schemas.openxmlformats.org/officeDocument/2006/relationships" xmlns:m="http://schemas.openxmlformats.org/officeDocument/2006/math" xmlns:v="urn:schemas-microsoft-com:vml" xmlns:wp14="http://schemas.microsoft.com/office/word/2010/wordprocessingDrawing" xmlns:wp="http://schemas.openxmlformats.org/drawingml/2006/wordprocessingDrawing" xmlns:w10="urn:schemas-microsoft-com:office:word" xmlns:w="http://schemas.openxmlformats.org/wordprocessingml/2006/main" xmlns:w14="http://schemas.microsoft.com/office/word/2010/wordml" xmlns:w15="http://schemas.microsoft.com/office/word/2012/wordml" xmlns:w16cid="http://schemas.microsoft.com/office/word/2016/wordml/cid" xmlns:w16se="http://schemas.microsoft.com/office/word/2015/wordml/symex" xmlns:wpg="http://schemas.microsoft.com/office/word/2010/wordprocessingGroup" xmlns:wpi="http://schemas.microsoft.com/office/word/2010/wordprocessingInk" xmlns:wne="http://schemas.microsoft.com/office/word/2006/wordml" xmlns:wps="http://schemas.microsoft.com/office/word/2010/wordprocessingShape" mc:Ignorable="w14 w15 w16se w16cid wp14">
   <w:footnote w:type="separator" w:id="-1">
     <w:p>
       <w:pPr>
@@ -8151,7 +9183,7 @@
 </file>
 
 <file path=word/header1.xml><?xml version="1.0" encoding="utf-8"?>
-<w:hdr xmlns:wpc="http://schemas.microsoft.com/office/word/2010/wordprocessingCanvas" xmlns:cx="http://schemas.microsoft.com/office/drawing/2014/chartex" xmlns:cx1="http://schemas.microsoft.com/office/drawing/2015/9/8/chartex" xmlns:mc="http://schemas.openxmlformats.org/markup-compatibility/2006" xmlns:o="urn:schemas-microsoft-com:office:office" xmlns:r="http://schemas.openxmlformats.org/officeDocument/2006/relationships" xmlns:m="http://schemas.openxmlformats.org/officeDocument/2006/math" xmlns:v="urn:schemas-microsoft-com:vml" xmlns:wp14="http://schemas.microsoft.com/office/word/2010/wordprocessingDrawing" xmlns:wp="http://schemas.openxmlformats.org/drawingml/2006/wordprocessingDrawing" xmlns:w10="urn:schemas-microsoft-com:office:word" xmlns:w="http://schemas.openxmlformats.org/wordprocessingml/2006/main" xmlns:w14="http://schemas.microsoft.com/office/word/2010/wordml" xmlns:w15="http://schemas.microsoft.com/office/word/2012/wordml" xmlns:w16se="http://schemas.microsoft.com/office/word/2015/wordml/symex" xmlns:wpg="http://schemas.microsoft.com/office/word/2010/wordprocessingGroup" xmlns:wpi="http://schemas.microsoft.com/office/word/2010/wordprocessingInk" xmlns:wne="http://schemas.microsoft.com/office/word/2006/wordml" xmlns:wps="http://schemas.microsoft.com/office/word/2010/wordprocessingShape" mc:Ignorable="w14 w15 w16se wp14">
+<w:hdr xmlns:wpc="http://schemas.microsoft.com/office/word/2010/wordprocessingCanvas" xmlns:cx="http://schemas.microsoft.com/office/drawing/2014/chartex" xmlns:cx1="http://schemas.microsoft.com/office/drawing/2015/9/8/chartex" xmlns:cx2="http://schemas.microsoft.com/office/drawing/2015/10/21/chartex" xmlns:cx3="http://schemas.microsoft.com/office/drawing/2016/5/9/chartex" xmlns:cx4="http://schemas.microsoft.com/office/drawing/2016/5/10/chartex" xmlns:cx5="http://schemas.microsoft.com/office/drawing/2016/5/11/chartex" xmlns:cx6="http://schemas.microsoft.com/office/drawing/2016/5/12/chartex" xmlns:cx7="http://schemas.microsoft.com/office/drawing/2016/5/13/chartex" xmlns:cx8="http://schemas.microsoft.com/office/drawing/2016/5/14/chartex" xmlns:mc="http://schemas.openxmlformats.org/markup-compatibility/2006" xmlns:aink="http://schemas.microsoft.com/office/drawing/2016/ink" xmlns:am3d="http://schemas.microsoft.com/office/drawing/2017/model3d" xmlns:o="urn:schemas-microsoft-com:office:office" xmlns:r="http://schemas.openxmlformats.org/officeDocument/2006/relationships" xmlns:m="http://schemas.openxmlformats.org/officeDocument/2006/math" xmlns:v="urn:schemas-microsoft-com:vml" xmlns:wp14="http://schemas.microsoft.com/office/word/2010/wordprocessingDrawing" xmlns:wp="http://schemas.openxmlformats.org/drawingml/2006/wordprocessingDrawing" xmlns:w10="urn:schemas-microsoft-com:office:word" xmlns:w="http://schemas.openxmlformats.org/wordprocessingml/2006/main" xmlns:w14="http://schemas.microsoft.com/office/word/2010/wordml" xmlns:w15="http://schemas.microsoft.com/office/word/2012/wordml" xmlns:w16cid="http://schemas.microsoft.com/office/word/2016/wordml/cid" xmlns:w16se="http://schemas.microsoft.com/office/word/2015/wordml/symex" xmlns:wpg="http://schemas.microsoft.com/office/word/2010/wordprocessingGroup" xmlns:wpi="http://schemas.microsoft.com/office/word/2010/wordprocessingInk" xmlns:wne="http://schemas.microsoft.com/office/word/2006/wordml" xmlns:wps="http://schemas.microsoft.com/office/word/2010/wordprocessingShape" mc:Ignorable="w14 w15 w16se w16cid wp14">
   <w:p>
     <w:pPr>
       <w:pStyle w:val="Header"/>
@@ -8213,7 +9245,7 @@
 </file>
 
 <file path=word/numbering.xml><?xml version="1.0" encoding="utf-8"?>
-<w:numbering xmlns:wpc="http://schemas.microsoft.com/office/word/2010/wordprocessingCanvas" xmlns:cx="http://schemas.microsoft.com/office/drawing/2014/chartex" xmlns:cx1="http://schemas.microsoft.com/office/drawing/2015/9/8/chartex" xmlns:mc="http://schemas.openxmlformats.org/markup-compatibility/2006" xmlns:o="urn:schemas-microsoft-com:office:office" xmlns:r="http://schemas.openxmlformats.org/officeDocument/2006/relationships" xmlns:m="http://schemas.openxmlformats.org/officeDocument/2006/math" xmlns:v="urn:schemas-microsoft-com:vml" xmlns:wp14="http://schemas.microsoft.com/office/word/2010/wordprocessingDrawing" xmlns:wp="http://schemas.openxmlformats.org/drawingml/2006/wordprocessingDrawing" xmlns:w10="urn:schemas-microsoft-com:office:word" xmlns:w="http://schemas.openxmlformats.org/wordprocessingml/2006/main" xmlns:w14="http://schemas.microsoft.com/office/word/2010/wordml" xmlns:w15="http://schemas.microsoft.com/office/word/2012/wordml" xmlns:w16se="http://schemas.microsoft.com/office/word/2015/wordml/symex" xmlns:wpg="http://schemas.microsoft.com/office/word/2010/wordprocessingGroup" xmlns:wpi="http://schemas.microsoft.com/office/word/2010/wordprocessingInk" xmlns:wne="http://schemas.microsoft.com/office/word/2006/wordml" xmlns:wps="http://schemas.microsoft.com/office/word/2010/wordprocessingShape" mc:Ignorable="w14 w15 w16se wp14">
+<w:numbering xmlns:wpc="http://schemas.microsoft.com/office/word/2010/wordprocessingCanvas" xmlns:cx="http://schemas.microsoft.com/office/drawing/2014/chartex" xmlns:cx1="http://schemas.microsoft.com/office/drawing/2015/9/8/chartex" xmlns:cx2="http://schemas.microsoft.com/office/drawing/2015/10/21/chartex" xmlns:cx3="http://schemas.microsoft.com/office/drawing/2016/5/9/chartex" xmlns:cx4="http://schemas.microsoft.com/office/drawing/2016/5/10/chartex" xmlns:cx5="http://schemas.microsoft.com/office/drawing/2016/5/11/chartex" xmlns:cx6="http://schemas.microsoft.com/office/drawing/2016/5/12/chartex" xmlns:cx7="http://schemas.microsoft.com/office/drawing/2016/5/13/chartex" xmlns:cx8="http://schemas.microsoft.com/office/drawing/2016/5/14/chartex" xmlns:mc="http://schemas.openxmlformats.org/markup-compatibility/2006" xmlns:aink="http://schemas.microsoft.com/office/drawing/2016/ink" xmlns:am3d="http://schemas.microsoft.com/office/drawing/2017/model3d" xmlns:o="urn:schemas-microsoft-com:office:office" xmlns:r="http://schemas.openxmlformats.org/officeDocument/2006/relationships" xmlns:m="http://schemas.openxmlformats.org/officeDocument/2006/math" xmlns:v="urn:schemas-microsoft-com:vml" xmlns:wp14="http://schemas.microsoft.com/office/word/2010/wordprocessingDrawing" xmlns:wp="http://schemas.openxmlformats.org/drawingml/2006/wordprocessingDrawing" xmlns:w10="urn:schemas-microsoft-com:office:word" xmlns:w="http://schemas.openxmlformats.org/wordprocessingml/2006/main" xmlns:w14="http://schemas.microsoft.com/office/word/2010/wordml" xmlns:w15="http://schemas.microsoft.com/office/word/2012/wordml" xmlns:w16cid="http://schemas.microsoft.com/office/word/2016/wordml/cid" xmlns:w16se="http://schemas.microsoft.com/office/word/2015/wordml/symex" xmlns:wpg="http://schemas.microsoft.com/office/word/2010/wordprocessingGroup" xmlns:wpi="http://schemas.microsoft.com/office/word/2010/wordprocessingInk" xmlns:wne="http://schemas.microsoft.com/office/word/2006/wordml" xmlns:wps="http://schemas.microsoft.com/office/word/2010/wordprocessingShape" mc:Ignorable="w14 w15 w16se w16cid wp14">
   <w:abstractNum w:abstractNumId="0" w15:restartNumberingAfterBreak="0">
     <w:nsid w:val="FFFFFF7C"/>
     <w:multiLevelType w:val="singleLevel"/>
@@ -9482,7 +10514,7 @@
 </file>
 
 <file path=word/styles.xml><?xml version="1.0" encoding="utf-8"?>
-<w:styles xmlns:mc="http://schemas.openxmlformats.org/markup-compatibility/2006" xmlns:r="http://schemas.openxmlformats.org/officeDocument/2006/relationships" xmlns:w="http://schemas.openxmlformats.org/wordprocessingml/2006/main" xmlns:w14="http://schemas.microsoft.com/office/word/2010/wordml" xmlns:w15="http://schemas.microsoft.com/office/word/2012/wordml" xmlns:w16se="http://schemas.microsoft.com/office/word/2015/wordml/symex" mc:Ignorable="w14 w15 w16se">
+<w:styles xmlns:mc="http://schemas.openxmlformats.org/markup-compatibility/2006" xmlns:r="http://schemas.openxmlformats.org/officeDocument/2006/relationships" xmlns:w="http://schemas.openxmlformats.org/wordprocessingml/2006/main" xmlns:w14="http://schemas.microsoft.com/office/word/2010/wordml" xmlns:w15="http://schemas.microsoft.com/office/word/2012/wordml" xmlns:w16cid="http://schemas.microsoft.com/office/word/2016/wordml/cid" xmlns:w16se="http://schemas.microsoft.com/office/word/2015/wordml/symex" mc:Ignorable="w14 w15 w16se w16cid">
   <w:docDefaults>
     <w:rPrDefault>
       <w:rPr>
@@ -9499,7 +10531,7 @@
       </w:pPr>
     </w:pPrDefault>
   </w:docDefaults>
-  <w:latentStyles w:defLockedState="0" w:defUIPriority="99" w:defSemiHidden="0" w:defUnhideWhenUsed="0" w:defQFormat="0" w:count="371">
+  <w:latentStyles w:defLockedState="0" w:defUIPriority="99" w:defSemiHidden="0" w:defUnhideWhenUsed="0" w:defQFormat="0" w:count="375">
     <w:lsdException w:name="Normal" w:uiPriority="0" w:qFormat="1"/>
     <w:lsdException w:name="heading 1" w:uiPriority="9" w:qFormat="1"/>
     <w:lsdException w:name="heading 2" w:semiHidden="1" w:uiPriority="3" w:unhideWhenUsed="1" w:qFormat="1"/>
@@ -9871,6 +10903,10 @@
     <w:lsdException w:name="List Table 5 Dark Accent 6" w:uiPriority="50"/>
     <w:lsdException w:name="List Table 6 Colorful Accent 6" w:uiPriority="51"/>
     <w:lsdException w:name="List Table 7 Colorful Accent 6" w:uiPriority="52"/>
+    <w:lsdException w:name="Mention" w:semiHidden="1" w:unhideWhenUsed="1"/>
+    <w:lsdException w:name="Smart Hyperlink" w:semiHidden="1" w:unhideWhenUsed="1"/>
+    <w:lsdException w:name="Hashtag" w:semiHidden="1" w:unhideWhenUsed="1"/>
+    <w:lsdException w:name="Unresolved Mention" w:semiHidden="1" w:unhideWhenUsed="1"/>
   </w:latentStyles>
   <w:style w:type="paragraph" w:default="1" w:styleId="Normal">
     <w:name w:val="Normal"/>
@@ -12057,7 +13093,7 @@
 </file>
 
 <file path=word/glossary/document.xml><?xml version="1.0" encoding="utf-8"?>
-<w:glossaryDocument xmlns:wpc="http://schemas.microsoft.com/office/word/2010/wordprocessingCanvas" xmlns:cx="http://schemas.microsoft.com/office/drawing/2014/chartex" xmlns:cx1="http://schemas.microsoft.com/office/drawing/2015/9/8/chartex" xmlns:mc="http://schemas.openxmlformats.org/markup-compatibility/2006" xmlns:o="urn:schemas-microsoft-com:office:office" xmlns:r="http://schemas.openxmlformats.org/officeDocument/2006/relationships" xmlns:m="http://schemas.openxmlformats.org/officeDocument/2006/math" xmlns:v="urn:schemas-microsoft-com:vml" xmlns:wp14="http://schemas.microsoft.com/office/word/2010/wordprocessingDrawing" xmlns:wp="http://schemas.openxmlformats.org/drawingml/2006/wordprocessingDrawing" xmlns:w10="urn:schemas-microsoft-com:office:word" xmlns:w="http://schemas.openxmlformats.org/wordprocessingml/2006/main" xmlns:w14="http://schemas.microsoft.com/office/word/2010/wordml" xmlns:w15="http://schemas.microsoft.com/office/word/2012/wordml" xmlns:w16se="http://schemas.microsoft.com/office/word/2015/wordml/symex" xmlns:wpg="http://schemas.microsoft.com/office/word/2010/wordprocessingGroup" xmlns:wpi="http://schemas.microsoft.com/office/word/2010/wordprocessingInk" xmlns:wne="http://schemas.microsoft.com/office/word/2006/wordml" xmlns:wps="http://schemas.microsoft.com/office/word/2010/wordprocessingShape" mc:Ignorable="w14 w15 w16se wp14">
+<w:glossaryDocument xmlns:wpc="http://schemas.microsoft.com/office/word/2010/wordprocessingCanvas" xmlns:cx="http://schemas.microsoft.com/office/drawing/2014/chartex" xmlns:cx1="http://schemas.microsoft.com/office/drawing/2015/9/8/chartex" xmlns:cx2="http://schemas.microsoft.com/office/drawing/2015/10/21/chartex" xmlns:cx3="http://schemas.microsoft.com/office/drawing/2016/5/9/chartex" xmlns:cx4="http://schemas.microsoft.com/office/drawing/2016/5/10/chartex" xmlns:cx5="http://schemas.microsoft.com/office/drawing/2016/5/11/chartex" xmlns:cx6="http://schemas.microsoft.com/office/drawing/2016/5/12/chartex" xmlns:cx7="http://schemas.microsoft.com/office/drawing/2016/5/13/chartex" xmlns:cx8="http://schemas.microsoft.com/office/drawing/2016/5/14/chartex" xmlns:mc="http://schemas.openxmlformats.org/markup-compatibility/2006" xmlns:aink="http://schemas.microsoft.com/office/drawing/2016/ink" xmlns:am3d="http://schemas.microsoft.com/office/drawing/2017/model3d" xmlns:o="urn:schemas-microsoft-com:office:office" xmlns:r="http://schemas.openxmlformats.org/officeDocument/2006/relationships" xmlns:m="http://schemas.openxmlformats.org/officeDocument/2006/math" xmlns:v="urn:schemas-microsoft-com:vml" xmlns:wp14="http://schemas.microsoft.com/office/word/2010/wordprocessingDrawing" xmlns:wp="http://schemas.openxmlformats.org/drawingml/2006/wordprocessingDrawing" xmlns:w10="urn:schemas-microsoft-com:office:word" xmlns:w="http://schemas.openxmlformats.org/wordprocessingml/2006/main" xmlns:w14="http://schemas.microsoft.com/office/word/2010/wordml" xmlns:w15="http://schemas.microsoft.com/office/word/2012/wordml" xmlns:w16cid="http://schemas.microsoft.com/office/word/2016/wordml/cid" xmlns:w16se="http://schemas.microsoft.com/office/word/2015/wordml/symex" xmlns:wpg="http://schemas.microsoft.com/office/word/2010/wordprocessingGroup" xmlns:wpi="http://schemas.microsoft.com/office/word/2010/wordprocessingInk" xmlns:wne="http://schemas.microsoft.com/office/word/2006/wordml" xmlns:wps="http://schemas.microsoft.com/office/word/2010/wordprocessingShape" mc:Ignorable="w14 w15 w16se w16cid wp14">
   <w:docParts>
     <w:docPart>
       <w:docPartPr>
@@ -12090,11 +13126,11 @@
 </file>
 
 <file path=word/glossary/fontTable.xml><?xml version="1.0" encoding="utf-8"?>
-<w:fonts xmlns:mc="http://schemas.openxmlformats.org/markup-compatibility/2006" xmlns:r="http://schemas.openxmlformats.org/officeDocument/2006/relationships" xmlns:w="http://schemas.openxmlformats.org/wordprocessingml/2006/main" xmlns:w14="http://schemas.microsoft.com/office/word/2010/wordml" xmlns:w15="http://schemas.microsoft.com/office/word/2012/wordml" xmlns:w16se="http://schemas.microsoft.com/office/word/2015/wordml/symex" mc:Ignorable="w14 w15 w16se">
+<w:fonts xmlns:mc="http://schemas.openxmlformats.org/markup-compatibility/2006" xmlns:r="http://schemas.openxmlformats.org/officeDocument/2006/relationships" xmlns:w="http://schemas.openxmlformats.org/wordprocessingml/2006/main" xmlns:w14="http://schemas.microsoft.com/office/word/2010/wordml" xmlns:w15="http://schemas.microsoft.com/office/word/2012/wordml" xmlns:w16cid="http://schemas.microsoft.com/office/word/2016/wordml/cid" xmlns:w16se="http://schemas.microsoft.com/office/word/2015/wordml/symex" mc:Ignorable="w14 w15 w16se w16cid">
   <w:font w:name="Symbol">
     <w:panose1 w:val="05050102010706020507"/>
     <w:charset w:val="02"/>
-    <w:family w:val="roman"/>
+    <w:family w:val="decorative"/>
     <w:pitch w:val="variable"/>
     <w:sig w:usb0="00000000" w:usb1="10000000" w:usb2="00000000" w:usb3="00000000" w:csb0="80000000" w:csb1="00000000"/>
   </w:font>
@@ -12115,7 +13151,7 @@
   <w:font w:name="Wingdings">
     <w:panose1 w:val="05000000000000000000"/>
     <w:charset w:val="02"/>
-    <w:family w:val="auto"/>
+    <w:family w:val="decorative"/>
     <w:pitch w:val="variable"/>
     <w:sig w:usb0="00000000" w:usb1="10000000" w:usb2="00000000" w:usb3="00000000" w:csb0="80000000" w:csb1="00000000"/>
   </w:font>
@@ -12129,14 +13165,14 @@
   </w:font>
   <w:font w:name="SimHei">
     <w:altName w:val="黑体"/>
-    <w:panose1 w:val="02010600030101010101"/>
+    <w:panose1 w:val="02010609060101010101"/>
     <w:charset w:val="86"/>
     <w:family w:val="modern"/>
     <w:pitch w:val="fixed"/>
     <w:sig w:usb0="800002BF" w:usb1="38CF7CFA" w:usb2="00000016" w:usb3="00000000" w:csb0="00040001" w:csb1="00000000"/>
   </w:font>
   <w:font w:name="Segoe UI">
-    <w:panose1 w:val="020B0502040204020203"/>
+    <w:panose1 w:val="020B0604020202020204"/>
     <w:charset w:val="00"/>
     <w:family w:val="swiss"/>
     <w:pitch w:val="variable"/>
@@ -12147,7 +13183,7 @@
     <w:charset w:val="00"/>
     <w:family w:val="modern"/>
     <w:pitch w:val="fixed"/>
-    <w:sig w:usb0="E00006FF" w:usb1="0000FCFF" w:usb2="00000001" w:usb3="00000000" w:csb0="0000019F" w:csb1="00000000"/>
+    <w:sig w:usb0="E10006FF" w:usb1="4000FCFF" w:usb2="00000009" w:usb3="00000000" w:csb0="0000019F" w:csb1="00000000"/>
   </w:font>
   <w:font w:name="Calibri">
     <w:panose1 w:val="020F0502020204030204"/>
@@ -12167,7 +13203,7 @@
 </file>
 
 <file path=word/glossary/settings.xml><?xml version="1.0" encoding="utf-8"?>
-<w:settings xmlns:mc="http://schemas.openxmlformats.org/markup-compatibility/2006" xmlns:o="urn:schemas-microsoft-com:office:office" xmlns:r="http://schemas.openxmlformats.org/officeDocument/2006/relationships" xmlns:m="http://schemas.openxmlformats.org/officeDocument/2006/math" xmlns:v="urn:schemas-microsoft-com:vml" xmlns:w10="urn:schemas-microsoft-com:office:word" xmlns:w="http://schemas.openxmlformats.org/wordprocessingml/2006/main" xmlns:w14="http://schemas.microsoft.com/office/word/2010/wordml" xmlns:w15="http://schemas.microsoft.com/office/word/2012/wordml" xmlns:w16se="http://schemas.microsoft.com/office/word/2015/wordml/symex" xmlns:sl="http://schemas.openxmlformats.org/schemaLibrary/2006/main" mc:Ignorable="w14 w15 w16se">
+<w:settings xmlns:mc="http://schemas.openxmlformats.org/markup-compatibility/2006" xmlns:o="urn:schemas-microsoft-com:office:office" xmlns:r="http://schemas.openxmlformats.org/officeDocument/2006/relationships" xmlns:m="http://schemas.openxmlformats.org/officeDocument/2006/math" xmlns:v="urn:schemas-microsoft-com:vml" xmlns:w10="urn:schemas-microsoft-com:office:word" xmlns:w="http://schemas.openxmlformats.org/wordprocessingml/2006/main" xmlns:w14="http://schemas.microsoft.com/office/word/2010/wordml" xmlns:w15="http://schemas.microsoft.com/office/word/2012/wordml" xmlns:w16cid="http://schemas.microsoft.com/office/word/2016/wordml/cid" xmlns:w16se="http://schemas.microsoft.com/office/word/2015/wordml/symex" xmlns:sl="http://schemas.openxmlformats.org/schemaLibrary/2006/main" mc:Ignorable="w14 w15 w16se w16cid">
   <w:view w:val="normal"/>
   <w:defaultTabStop w:val="720"/>
   <w:characterSpacingControl w:val="doNotCompress"/>
@@ -12177,6 +13213,7 @@
     <w:compatSetting w:name="overrideTableStyleFontSizeAndJustification" w:uri="http://schemas.microsoft.com/office/word" w:val="1"/>
     <w:compatSetting w:name="enableOpenTypeFeatures" w:uri="http://schemas.microsoft.com/office/word" w:val="1"/>
     <w:compatSetting w:name="doNotFlipMirrorIndents" w:uri="http://schemas.microsoft.com/office/word" w:val="1"/>
+    <w:compatSetting w:name="useWord2013TrackBottomHyphenation" w:uri="http://schemas.microsoft.com/office/word" w:val="1"/>
   </w:compat>
   <w:rsids>
     <w:rsidRoot w:val="003261A9"/>
@@ -12194,10 +13231,12 @@
     <w:rsid w:val="00996CB5"/>
     <w:rsid w:val="009C6DCF"/>
     <w:rsid w:val="009C70FE"/>
+    <w:rsid w:val="00A10B6B"/>
     <w:rsid w:val="00AD2EDB"/>
     <w:rsid w:val="00BF0925"/>
     <w:rsid w:val="00C40BBD"/>
     <w:rsid w:val="00D15C69"/>
+    <w:rsid w:val="00EF6939"/>
     <w:rsid w:val="00F657D8"/>
   </w:rsids>
   <m:mathPr>
@@ -12221,7 +13260,7 @@
 </file>
 
 <file path=word/glossary/styles.xml><?xml version="1.0" encoding="utf-8"?>
-<w:styles xmlns:mc="http://schemas.openxmlformats.org/markup-compatibility/2006" xmlns:r="http://schemas.openxmlformats.org/officeDocument/2006/relationships" xmlns:w="http://schemas.openxmlformats.org/wordprocessingml/2006/main" xmlns:w14="http://schemas.microsoft.com/office/word/2010/wordml" xmlns:w15="http://schemas.microsoft.com/office/word/2012/wordml" xmlns:w16se="http://schemas.microsoft.com/office/word/2015/wordml/symex" mc:Ignorable="w14 w15 w16se">
+<w:styles xmlns:mc="http://schemas.openxmlformats.org/markup-compatibility/2006" xmlns:r="http://schemas.openxmlformats.org/officeDocument/2006/relationships" xmlns:w="http://schemas.openxmlformats.org/wordprocessingml/2006/main" xmlns:w14="http://schemas.microsoft.com/office/word/2010/wordml" xmlns:w15="http://schemas.microsoft.com/office/word/2012/wordml" xmlns:w16cid="http://schemas.microsoft.com/office/word/2016/wordml/cid" xmlns:w16se="http://schemas.microsoft.com/office/word/2015/wordml/symex" mc:Ignorable="w14 w15 w16se w16cid">
   <w:docDefaults>
     <w:rPrDefault>
       <w:rPr>
@@ -12237,7 +13276,7 @@
       </w:pPr>
     </w:pPrDefault>
   </w:docDefaults>
-  <w:latentStyles w:defLockedState="0" w:defUIPriority="99" w:defSemiHidden="0" w:defUnhideWhenUsed="0" w:defQFormat="0" w:count="371">
+  <w:latentStyles w:defLockedState="0" w:defUIPriority="99" w:defSemiHidden="0" w:defUnhideWhenUsed="0" w:defQFormat="0" w:count="375">
     <w:lsdException w:name="Normal" w:uiPriority="0" w:qFormat="1"/>
     <w:lsdException w:name="heading 1" w:uiPriority="9" w:qFormat="1"/>
     <w:lsdException w:name="heading 2" w:semiHidden="1" w:uiPriority="9" w:unhideWhenUsed="1" w:qFormat="1"/>
@@ -12609,6 +13648,10 @@
     <w:lsdException w:name="List Table 5 Dark Accent 6" w:uiPriority="50"/>
     <w:lsdException w:name="List Table 6 Colorful Accent 6" w:uiPriority="51"/>
     <w:lsdException w:name="List Table 7 Colorful Accent 6" w:uiPriority="52"/>
+    <w:lsdException w:name="Mention" w:semiHidden="1" w:unhideWhenUsed="1"/>
+    <w:lsdException w:name="Smart Hyperlink" w:semiHidden="1" w:unhideWhenUsed="1"/>
+    <w:lsdException w:name="Hashtag" w:semiHidden="1" w:unhideWhenUsed="1"/>
+    <w:lsdException w:name="Unresolved Mention" w:semiHidden="1" w:unhideWhenUsed="1"/>
   </w:latentStyles>
   <w:style w:type="paragraph" w:default="1" w:styleId="Normal">
     <w:name w:val="Normal"/>
@@ -12853,7 +13896,7 @@
 </file>
 
 <file path=word/glossary/webSettings.xml><?xml version="1.0" encoding="utf-8"?>
-<w:webSettings xmlns:mc="http://schemas.openxmlformats.org/markup-compatibility/2006" xmlns:r="http://schemas.openxmlformats.org/officeDocument/2006/relationships" xmlns:w="http://schemas.openxmlformats.org/wordprocessingml/2006/main" xmlns:w14="http://schemas.microsoft.com/office/word/2010/wordml" xmlns:w15="http://schemas.microsoft.com/office/word/2012/wordml" xmlns:w16se="http://schemas.microsoft.com/office/word/2015/wordml/symex" mc:Ignorable="w14 w15 w16se">
+<w:webSettings xmlns:mc="http://schemas.openxmlformats.org/markup-compatibility/2006" xmlns:r="http://schemas.openxmlformats.org/officeDocument/2006/relationships" xmlns:w="http://schemas.openxmlformats.org/wordprocessingml/2006/main" xmlns:w14="http://schemas.microsoft.com/office/word/2010/wordml" xmlns:w15="http://schemas.microsoft.com/office/word/2012/wordml" xmlns:w16cid="http://schemas.microsoft.com/office/word/2016/wordml/cid" xmlns:w16se="http://schemas.microsoft.com/office/word/2015/wordml/symex" mc:Ignorable="w14 w15 w16se w16cid">
   <w:optimizeForBrowser/>
   <w:allowPNG/>
 </w:webSettings>
@@ -13106,7 +14149,7 @@
 </file>
 
 <file path=customXml/itemProps2.xml><?xml version="1.0" encoding="utf-8"?>
-<ds:datastoreItem xmlns:ds="http://schemas.openxmlformats.org/officeDocument/2006/customXml" ds:itemID="{AF9F883B-03B3-4837-8D32-D8A3843BEEC7}">
+<ds:datastoreItem xmlns:ds="http://schemas.openxmlformats.org/officeDocument/2006/customXml" ds:itemID="{D48778D2-778F-464B-894F-099B2E9EC268}">
   <ds:schemaRefs>
     <ds:schemaRef ds:uri="http://schemas.openxmlformats.org/officeDocument/2006/bibliography"/>
   </ds:schemaRefs>

</xml_diff>

<commit_message>
Further changes (working instructions)
</commit_message>
<xml_diff>
--- a/OCR Computing H446.docx
+++ b/OCR Computing H446.docx
@@ -766,7 +766,7 @@
                 <w:noProof/>
                 <w:webHidden/>
               </w:rPr>
-              <w:t>24</w:t>
+              <w:t>23</w:t>
             </w:r>
             <w:r>
               <w:rPr>
@@ -837,7 +837,7 @@
                 <w:noProof/>
                 <w:webHidden/>
               </w:rPr>
-              <w:t>24</w:t>
+              <w:t>23</w:t>
             </w:r>
             <w:r>
               <w:rPr>
@@ -908,7 +908,7 @@
                 <w:noProof/>
                 <w:webHidden/>
               </w:rPr>
-              <w:t>31</w:t>
+              <w:t>37</w:t>
             </w:r>
             <w:r>
               <w:rPr>
@@ -2617,7 +2617,10 @@
       </w:r>
       <w:proofErr w:type="gramStart"/>
       <w:r>
-        <w:t>windows,</w:t>
+        <w:t>W</w:t>
+      </w:r>
+      <w:r>
+        <w:t>indows,</w:t>
       </w:r>
       <w:proofErr w:type="gramEnd"/>
       <w:r>
@@ -3700,7 +3703,7 @@
           </w:tcPr>
           <w:p>
             <w:r>
-              <w:t>Basic editor for Assembly with SCA</w:t>
+              <w:t xml:space="preserve">Accurate simulation of a processor according to the A-Level and GCSE specifications. </w:t>
             </w:r>
           </w:p>
         </w:tc>
@@ -3710,10 +3713,7 @@
           </w:tcPr>
           <w:p>
             <w:r>
-              <w:t>A basic editor for my assembly must be included within the program with static code analysis. This analysis will allow the software to prompt the user when a mistake has been made before any attempt has been made to translate it.</w:t>
-            </w:r>
-            <w:r>
-              <w:t xml:space="preserve"> This will allow the user to develop code quicker, as they will not need to wait to discover issues.</w:t>
+              <w:t>The processor should be designed to demonstrate the entirety of a processor according the A-Level specification with adequate depth to allow students to push themselves.  There is no need for the processor to perfectly simulate an existing, more complicated, architecture.</w:t>
             </w:r>
           </w:p>
           <w:p/>
@@ -3726,7 +3726,7 @@
           </w:tcPr>
           <w:p>
             <w:r>
-              <w:t xml:space="preserve">Accurate simulation of a processor according to the A-Level and GCSE specifications. </w:t>
+              <w:t>A selection of example programs</w:t>
             </w:r>
           </w:p>
         </w:tc>
@@ -3736,7 +3736,10 @@
           </w:tcPr>
           <w:p>
             <w:r>
-              <w:t>The processor should be designed to demonstrate the entirety of a processor according the A-Level specification with adequate depth to allow students to push themselves.  There is no need for the processor to perfectly simulate an existing, more complicated, architecture.</w:t>
+              <w:t>Example programs for common algorithms should be included to demonstrate the abilities of the simulation as well as to help teach the user how to use the provided assembly.</w:t>
+            </w:r>
+            <w:r>
+              <w:t xml:space="preserve"> It would also be useful for users to learn how many of the core algorithms to Computer Science work.</w:t>
             </w:r>
           </w:p>
           <w:p/>
@@ -3749,37 +3752,6 @@
           </w:tcPr>
           <w:p>
             <w:r>
-              <w:t>A selection of example programs</w:t>
-            </w:r>
-          </w:p>
-        </w:tc>
-        <w:tc>
-          <w:tcPr>
-            <w:tcW w:w="5924" w:type="dxa"/>
-          </w:tcPr>
-          <w:p>
-            <w:r>
-              <w:t xml:space="preserve">Example programs for common algorithms should be included to demonstrate the abilities of the simulation as well as to help </w:t>
-            </w:r>
-            <w:r>
-              <w:lastRenderedPageBreak/>
-              <w:t>teach the user how to use the provided assembly.</w:t>
-            </w:r>
-            <w:r>
-              <w:t xml:space="preserve"> It would also be useful for users to learn how many of the core algorithms to Computer Science work.</w:t>
-            </w:r>
-          </w:p>
-          <w:p/>
-        </w:tc>
-      </w:tr>
-      <w:tr>
-        <w:tc>
-          <w:tcPr>
-            <w:tcW w:w="3652" w:type="dxa"/>
-          </w:tcPr>
-          <w:p>
-            <w:r>
-              <w:lastRenderedPageBreak/>
               <w:t>Ability to save and restore the state of the processor</w:t>
             </w:r>
           </w:p>
@@ -3878,15 +3850,13 @@
           </w:tcPr>
           <w:p>
             <w:r>
-              <w:t xml:space="preserve">These registers are an important part of the specification and understanding of how a processor works, therefore they should be visually distinct from the </w:t>
-            </w:r>
-            <w:proofErr w:type="gramStart"/>
-            <w:r>
-              <w:t>general purpose</w:t>
-            </w:r>
-            <w:proofErr w:type="gramEnd"/>
-            <w:r>
-              <w:t xml:space="preserve"> registers. This makes the interface easy to understand.</w:t>
+              <w:t>These registers are an important part of the specification and understanding of how a processor works, therefore they should be visually distinct from the general</w:t>
+            </w:r>
+            <w:r>
+              <w:t>-</w:t>
+            </w:r>
+            <w:r>
+              <w:t>purpose registers. This makes the interface easy to understand.</w:t>
             </w:r>
           </w:p>
           <w:p/>
@@ -4185,26 +4155,54 @@
     </w:p>
     <w:p>
       <w:pPr>
-        <w:ind w:firstLine="0"/>
-      </w:pPr>
-      <w:r>
-        <w:t>I wrote code, fucked bitches, and got paid. This application is the result of 3424g of Caffeine, 64g of Mandy and at least 4 lines of coke.</w:t>
-      </w:r>
-    </w:p>
-    <w:p>
-      <w:pPr>
         <w:pStyle w:val="Heading2"/>
+        <w:rPr>
+          <w:b w:val="0"/>
+          <w:u w:val="none"/>
+        </w:rPr>
       </w:pPr>
       <w:bookmarkStart w:id="18" w:name="_Toc529178447"/>
       <w:r>
+        <w:rPr>
+          <w:b w:val="0"/>
+          <w:u w:val="none"/>
+        </w:rPr>
+        <w:t xml:space="preserve">I decided to break my development down into several individually testable </w:t>
+      </w:r>
+      <w:r>
+        <w:rPr>
+          <w:b w:val="0"/>
+          <w:u w:val="none"/>
+        </w:rPr>
+        <w:t>stages. At each point I would be able to review the functionality of the code I had just written, as well as retesting code that this code relied on to prevent regression.</w:t>
+      </w:r>
+    </w:p>
+    <w:p>
+      <w:pPr>
+        <w:ind w:firstLine="0"/>
+      </w:pPr>
+    </w:p>
+    <w:p>
+      <w:pPr>
+        <w:ind w:firstLine="0"/>
+      </w:pPr>
+      <w:r>
+        <w:t>At the end of each stage of development, following a brief description of the functionality of the code written, I will include the test tables detailing the test, expected result and actual result as well as any debugging and bug-fixing that occurred as a result of the testing.</w:t>
+      </w:r>
+    </w:p>
+    <w:p>
+      <w:pPr>
+        <w:ind w:firstLine="0"/>
+      </w:pPr>
+    </w:p>
+    <w:p>
+      <w:pPr>
+        <w:pStyle w:val="Heading2"/>
+      </w:pPr>
+      <w:r>
         <w:t>Wire Framing the Classes</w:t>
       </w:r>
       <w:bookmarkEnd w:id="18"/>
-    </w:p>
-    <w:p>
-      <w:pPr>
-        <w:ind w:firstLine="0"/>
-      </w:pPr>
     </w:p>
     <w:p>
       <w:pPr>
@@ -4424,26 +4422,27 @@
       <w:r>
         <w:t>The Fetching flag simply refers to if the application is in the Fetching or Executing part of the cycle. The instruction class provides a simple Execute method which returns True or False whether or not the instruction has completed each of its micro-code steps, this will become clearer later in this section when the Instruction class is shown.</w:t>
       </w:r>
-    </w:p>
-    <w:p>
-      <w:pPr>
-        <w:ind w:firstLine="0"/>
-      </w:pPr>
-    </w:p>
-    <w:p>
-      <w:pPr>
-        <w:ind w:firstLine="0"/>
-      </w:pPr>
-      <w:r>
-        <w:t xml:space="preserve">The final part of the processor class is the </w:t>
-      </w:r>
-      <w:proofErr w:type="gramStart"/>
-      <w:r>
-        <w:t>hard encoded</w:t>
-      </w:r>
-      <w:proofErr w:type="gramEnd"/>
-      <w:r>
-        <w:t xml:space="preserve"> Fetch instruction. Whilst the instruction set will be inter-exchangeable, the Fetch instruction is not available to the user and instead used only internally by the processor. I drafted the fetch instruction based on the specification I processed for the EDP. </w:t>
+      <w:r>
+        <w:t xml:space="preserve"> Also notable is the inclusion of binary masking using the AND operator to select the operation code part of the instruction.</w:t>
+      </w:r>
+    </w:p>
+    <w:p>
+      <w:pPr>
+        <w:ind w:firstLine="0"/>
+      </w:pPr>
+    </w:p>
+    <w:p>
+      <w:pPr>
+        <w:ind w:firstLine="0"/>
+      </w:pPr>
+      <w:r>
+        <w:t>The final part of the processor class is the hard</w:t>
+      </w:r>
+      <w:r>
+        <w:t>-</w:t>
+      </w:r>
+      <w:r>
+        <w:t xml:space="preserve">encoded Fetch instruction. Whilst the instruction set will be inter-exchangeable, the Fetch instruction is not available to the user and instead used only internally by the processor. I drafted the fetch instruction based on the specification I processed for the EDP. </w:t>
       </w:r>
     </w:p>
     <w:p>
@@ -7561,7 +7560,6 @@
           </w:tcPr>
           <w:p>
             <w:r>
-              <w:lastRenderedPageBreak/>
               <w:t>Clicking the previous page button.</w:t>
             </w:r>
           </w:p>
@@ -8810,13 +8808,19 @@
         <w:t xml:space="preserve"> As part of the load cycle we expect the processor to load in 32 bits of memory (</w:t>
       </w:r>
       <w:r>
-        <w:t>2 full words) into the CIR, here we instead see two things going wrong. Firstly</w:t>
-      </w:r>
-      <w:r>
-        <w:t>,</w:t>
-      </w:r>
-      <w:r>
-        <w:t xml:space="preserve"> the processor was only loading in a single word, upon inspecting my source I realized that the second word loading/writing of the CIR was not fully implemented. This was quickly rectified within the </w:t>
+        <w:t xml:space="preserve">2 full words) into the CIR, here we instead see two things going wrong. </w:t>
+      </w:r>
+      <w:r>
+        <w:t xml:space="preserve">I used my IDEs run-time debugger to step through the cycle to confirm my suspicions and </w:t>
+      </w:r>
+      <w:r>
+        <w:t>upon inspecting my source I realized that the second word loading/writing of the CIR was not fully implemented</w:t>
+      </w:r>
+      <w:r>
+        <w:t xml:space="preserve"> and this meant we were only pulling in 16 bits of the expected 32 bits</w:t>
+      </w:r>
+      <w:r>
+        <w:t xml:space="preserve">. This was quickly rectified within the </w:t>
       </w:r>
       <w:proofErr w:type="spellStart"/>
       <w:r>
@@ -8902,12 +8906,7 @@
         <w:t>I was expecting the processor to operate in</w:t>
       </w:r>
       <w:r>
-        <w:t xml:space="preserve"> Big-Endian order and this means that the largest byte in a value comes first, this is common in older processors, but has been phased out in preference of Little-Endian order. The built-in C# converter assumes that byte arrays will be in Big-Endian</w:t>
-      </w:r>
-      <w:bookmarkStart w:id="20" w:name="_GoBack"/>
-      <w:bookmarkEnd w:id="20"/>
-      <w:r>
-        <w:t xml:space="preserve"> order. This means that the value</w:t>
+        <w:t xml:space="preserve"> Big-Endian order and this means that the largest byte in a value comes first, this is common in older processors, but has been phased out in preference of Little-Endian order. The built-in C# converter assumes that byte arrays will be in Big-Endian order. This means that the value</w:t>
       </w:r>
       <w:r>
         <w:t>s</w:t>
@@ -8921,8 +8920,14 @@
     </w:p>
     <w:p>
       <w:pPr>
-        <w:ind w:firstLine="0"/>
-      </w:pPr>
+        <w:tabs>
+          <w:tab w:val="left" w:pos="1659"/>
+        </w:tabs>
+        <w:ind w:firstLine="0"/>
+      </w:pPr>
+      <w:r>
+        <w:tab/>
+      </w:r>
     </w:p>
     <w:p>
       <w:pPr>
@@ -8980,6 +8985,1061 @@
         <w:ind w:firstLine="0"/>
         <w:jc w:val="center"/>
       </w:pPr>
+    </w:p>
+    <w:p>
+      <w:pPr>
+        <w:pStyle w:val="Heading2"/>
+      </w:pPr>
+      <w:r>
+        <w:lastRenderedPageBreak/>
+        <w:t>Adding Instructions</w:t>
+      </w:r>
+    </w:p>
+    <w:p>
+      <w:pPr>
+        <w:ind w:firstLine="0"/>
+      </w:pPr>
+      <w:r>
+        <w:t>With the basis of the processor complete, it was now possible to implement several instructions for the user to use.</w:t>
+      </w:r>
+    </w:p>
+    <w:p>
+      <w:pPr>
+        <w:ind w:firstLine="0"/>
+      </w:pPr>
+    </w:p>
+    <w:p>
+      <w:pPr>
+        <w:ind w:firstLine="0"/>
+      </w:pPr>
+      <w:r>
+        <w:t>I decided that for the processor to be able to display basic functionality I would need to implement at least ADD</w:t>
+      </w:r>
+      <w:r>
+        <w:t>, LDA, JMP and BRA, BRZ and BRP.</w:t>
+      </w:r>
+    </w:p>
+    <w:p>
+      <w:pPr>
+        <w:ind w:firstLine="0"/>
+      </w:pPr>
+    </w:p>
+    <w:p>
+      <w:pPr>
+        <w:ind w:firstLine="0"/>
+      </w:pPr>
+      <w:r>
+        <w:t>To begin, I needed to introduce a context struct that would describe the state of the processor so that each stage of the execution of an instruction has access to the information it needs to complete. Whilst a simple structure, it allows a much cleaner approach to providing general information to the steps of execution without polluting an existing namespace.</w:t>
+      </w:r>
+    </w:p>
+    <w:p>
+      <w:pPr>
+        <w:ind w:firstLine="0"/>
+        <w:jc w:val="center"/>
+      </w:pPr>
+      <w:r>
+        <w:drawing>
+          <wp:inline distT="0" distB="0" distL="0" distR="0" wp14:anchorId="3B68FF45" wp14:editId="4D780813">
+            <wp:extent cx="3129279" cy="1117600"/>
+            <wp:effectExtent l="0" t="0" r="0" b="0"/>
+            <wp:docPr id="41" name="Picture 41"/>
+            <wp:cNvGraphicFramePr>
+              <a:graphicFrameLocks xmlns:a="http://schemas.openxmlformats.org/drawingml/2006/main" noChangeAspect="1"/>
+            </wp:cNvGraphicFramePr>
+            <a:graphic xmlns:a="http://schemas.openxmlformats.org/drawingml/2006/main">
+              <a:graphicData uri="http://schemas.openxmlformats.org/drawingml/2006/picture">
+                <pic:pic xmlns:pic="http://schemas.openxmlformats.org/drawingml/2006/picture">
+                  <pic:nvPicPr>
+                    <pic:cNvPr id="1" name=""/>
+                    <pic:cNvPicPr/>
+                  </pic:nvPicPr>
+                  <pic:blipFill>
+                    <a:blip r:embed="rId48"/>
+                    <a:stretch>
+                      <a:fillRect/>
+                    </a:stretch>
+                  </pic:blipFill>
+                  <pic:spPr>
+                    <a:xfrm>
+                      <a:off x="0" y="0"/>
+                      <a:ext cx="3168095" cy="1131463"/>
+                    </a:xfrm>
+                    <a:prstGeom prst="rect">
+                      <a:avLst/>
+                    </a:prstGeom>
+                  </pic:spPr>
+                </pic:pic>
+              </a:graphicData>
+            </a:graphic>
+          </wp:inline>
+        </w:drawing>
+      </w:r>
+    </w:p>
+    <w:p>
+      <w:pPr>
+        <w:ind w:firstLine="0"/>
+      </w:pPr>
+      <w:r>
+        <w:t>These values are then filled within the execution cycle before being passed to</w:t>
+      </w:r>
+      <w:r>
+        <w:t xml:space="preserve"> each step of execution. </w:t>
+      </w:r>
+      <w:r>
+        <w:t xml:space="preserve">Also demonstrated here is a binary bitwise </w:t>
+      </w:r>
+      <w:r>
+        <w:t xml:space="preserve">AND </w:t>
+      </w:r>
+      <w:r>
+        <w:t xml:space="preserve">followed by right shift in order to convert the full instruction to just the memory mode. This is cast to the appropriate </w:t>
+      </w:r>
+      <w:proofErr w:type="spellStart"/>
+      <w:r>
+        <w:t>enum</w:t>
+      </w:r>
+      <w:proofErr w:type="spellEnd"/>
+      <w:r>
+        <w:t xml:space="preserve"> to keep the code clean.</w:t>
+      </w:r>
+    </w:p>
+    <w:p>
+      <w:pPr>
+        <w:ind w:firstLine="0"/>
+        <w:jc w:val="center"/>
+      </w:pPr>
+    </w:p>
+    <w:p>
+      <w:pPr>
+        <w:ind w:firstLine="0"/>
+        <w:jc w:val="center"/>
+      </w:pPr>
+      <w:r>
+        <w:drawing>
+          <wp:inline distT="0" distB="0" distL="0" distR="0" wp14:anchorId="16AC86E3" wp14:editId="4AD62DF2">
+            <wp:extent cx="5943600" cy="1350645"/>
+            <wp:effectExtent l="0" t="0" r="0" b="0"/>
+            <wp:docPr id="44" name="Picture 44"/>
+            <wp:cNvGraphicFramePr>
+              <a:graphicFrameLocks xmlns:a="http://schemas.openxmlformats.org/drawingml/2006/main" noChangeAspect="1"/>
+            </wp:cNvGraphicFramePr>
+            <a:graphic xmlns:a="http://schemas.openxmlformats.org/drawingml/2006/main">
+              <a:graphicData uri="http://schemas.openxmlformats.org/drawingml/2006/picture">
+                <pic:pic xmlns:pic="http://schemas.openxmlformats.org/drawingml/2006/picture">
+                  <pic:nvPicPr>
+                    <pic:cNvPr id="1" name=""/>
+                    <pic:cNvPicPr/>
+                  </pic:nvPicPr>
+                  <pic:blipFill>
+                    <a:blip r:embed="rId49"/>
+                    <a:stretch>
+                      <a:fillRect/>
+                    </a:stretch>
+                  </pic:blipFill>
+                  <pic:spPr>
+                    <a:xfrm>
+                      <a:off x="0" y="0"/>
+                      <a:ext cx="5943600" cy="1350645"/>
+                    </a:xfrm>
+                    <a:prstGeom prst="rect">
+                      <a:avLst/>
+                    </a:prstGeom>
+                  </pic:spPr>
+                </pic:pic>
+              </a:graphicData>
+            </a:graphic>
+          </wp:inline>
+        </w:drawing>
+      </w:r>
+    </w:p>
+    <w:p>
+      <w:pPr>
+        <w:ind w:firstLine="0"/>
+      </w:pPr>
+      <w:r>
+        <w:t xml:space="preserve">As well as producing the struct, I then needed to add the context where appropriate to replace direct calls to proc. </w:t>
+      </w:r>
+    </w:p>
+    <w:p>
+      <w:pPr>
+        <w:ind w:firstLine="0"/>
+      </w:pPr>
+    </w:p>
+    <w:p>
+      <w:pPr>
+        <w:ind w:firstLine="0"/>
+      </w:pPr>
+      <w:r>
+        <w:t>I also needed to implement the general registers, as well as a way of appropriately accessing them. I decided that a small 8</w:t>
+      </w:r>
+      <w:r>
+        <w:t>-</w:t>
+      </w:r>
+      <w:r>
+        <w:t xml:space="preserve">bit address space would allow </w:t>
+      </w:r>
+      <w:r>
+        <w:t>the general registers as well as the special registers to be accessed by users</w:t>
+      </w:r>
+      <w:r>
+        <w:t>’</w:t>
+      </w:r>
+      <w:r>
+        <w:t xml:space="preserve"> applications programmatically</w:t>
+      </w:r>
+      <w:r>
+        <w:t>.</w:t>
+      </w:r>
+    </w:p>
+    <w:p>
+      <w:pPr>
+        <w:ind w:firstLine="0"/>
+        <w:jc w:val="center"/>
+      </w:pPr>
+      <w:r>
+        <w:lastRenderedPageBreak/>
+        <w:drawing>
+          <wp:inline distT="0" distB="0" distL="0" distR="0" wp14:anchorId="7B2CB99E" wp14:editId="28E5B624">
+            <wp:extent cx="3724993" cy="1484465"/>
+            <wp:effectExtent l="0" t="0" r="0" b="1905"/>
+            <wp:docPr id="42" name="Picture 42"/>
+            <wp:cNvGraphicFramePr>
+              <a:graphicFrameLocks xmlns:a="http://schemas.openxmlformats.org/drawingml/2006/main" noChangeAspect="1"/>
+            </wp:cNvGraphicFramePr>
+            <a:graphic xmlns:a="http://schemas.openxmlformats.org/drawingml/2006/main">
+              <a:graphicData uri="http://schemas.openxmlformats.org/drawingml/2006/picture">
+                <pic:pic xmlns:pic="http://schemas.openxmlformats.org/drawingml/2006/picture">
+                  <pic:nvPicPr>
+                    <pic:cNvPr id="1" name=""/>
+                    <pic:cNvPicPr/>
+                  </pic:nvPicPr>
+                  <pic:blipFill>
+                    <a:blip r:embed="rId50"/>
+                    <a:stretch>
+                      <a:fillRect/>
+                    </a:stretch>
+                  </pic:blipFill>
+                  <pic:spPr>
+                    <a:xfrm>
+                      <a:off x="0" y="0"/>
+                      <a:ext cx="3742416" cy="1491408"/>
+                    </a:xfrm>
+                    <a:prstGeom prst="rect">
+                      <a:avLst/>
+                    </a:prstGeom>
+                  </pic:spPr>
+                </pic:pic>
+              </a:graphicData>
+            </a:graphic>
+          </wp:inline>
+        </w:drawing>
+      </w:r>
+    </w:p>
+    <w:p>
+      <w:pPr>
+        <w:ind w:firstLine="0"/>
+      </w:pPr>
+      <w:r>
+        <w:t>By adding these registers to a bank (in this case represented by an array) the user would be able to specify any of these registers (the general and special) when writing their machine code. I felt an array was a suitable data-type to choose since it would always have a fixed length. As I knew it was a fixed length I was then able to use the first bit to represent whether or not the program wanted to access a special or general register.</w:t>
+      </w:r>
+    </w:p>
+    <w:p>
+      <w:pPr>
+        <w:ind w:firstLine="0"/>
+      </w:pPr>
+    </w:p>
+    <w:p>
+      <w:pPr>
+        <w:ind w:firstLine="0"/>
+      </w:pPr>
+      <w:r>
+        <w:t>In addition to adding the data side, I also needed to add these registers to the view presented to the user. This was relatively simplistic due to the existing framework for mapping values I had created.</w:t>
+      </w:r>
+    </w:p>
+    <w:p>
+      <w:pPr>
+        <w:ind w:firstLine="0"/>
+        <w:jc w:val="center"/>
+      </w:pPr>
+      <w:r>
+        <w:drawing>
+          <wp:inline distT="0" distB="0" distL="0" distR="0" wp14:anchorId="01B41272" wp14:editId="3951B488">
+            <wp:extent cx="3996345" cy="1033670"/>
+            <wp:effectExtent l="0" t="0" r="4445" b="0"/>
+            <wp:docPr id="45" name="Picture 45"/>
+            <wp:cNvGraphicFramePr>
+              <a:graphicFrameLocks xmlns:a="http://schemas.openxmlformats.org/drawingml/2006/main" noChangeAspect="1"/>
+            </wp:cNvGraphicFramePr>
+            <a:graphic xmlns:a="http://schemas.openxmlformats.org/drawingml/2006/main">
+              <a:graphicData uri="http://schemas.openxmlformats.org/drawingml/2006/picture">
+                <pic:pic xmlns:pic="http://schemas.openxmlformats.org/drawingml/2006/picture">
+                  <pic:nvPicPr>
+                    <pic:cNvPr id="1" name=""/>
+                    <pic:cNvPicPr/>
+                  </pic:nvPicPr>
+                  <pic:blipFill>
+                    <a:blip r:embed="rId51"/>
+                    <a:stretch>
+                      <a:fillRect/>
+                    </a:stretch>
+                  </pic:blipFill>
+                  <pic:spPr>
+                    <a:xfrm>
+                      <a:off x="0" y="0"/>
+                      <a:ext cx="4014084" cy="1038258"/>
+                    </a:xfrm>
+                    <a:prstGeom prst="rect">
+                      <a:avLst/>
+                    </a:prstGeom>
+                  </pic:spPr>
+                </pic:pic>
+              </a:graphicData>
+            </a:graphic>
+          </wp:inline>
+        </w:drawing>
+      </w:r>
+    </w:p>
+    <w:p>
+      <w:pPr>
+        <w:ind w:firstLine="0"/>
+      </w:pPr>
+      <w:r>
+        <w:t>The first instruction I wrote was NOP (No Operation) as this was the simplest. Despite being simple, it is still an incredibly useful instruction in certain circumstances such as where it may be preferable for the processor to wait several cycles before completing an action.</w:t>
+      </w:r>
+    </w:p>
+    <w:p>
+      <w:pPr>
+        <w:ind w:firstLine="0"/>
+        <w:jc w:val="center"/>
+      </w:pPr>
+      <w:r>
+        <w:drawing>
+          <wp:inline distT="0" distB="0" distL="0" distR="0" wp14:anchorId="3A6BB425" wp14:editId="614A5806">
+            <wp:extent cx="4552122" cy="1800423"/>
+            <wp:effectExtent l="0" t="0" r="0" b="3175"/>
+            <wp:docPr id="43" name="Picture 43"/>
+            <wp:cNvGraphicFramePr>
+              <a:graphicFrameLocks xmlns:a="http://schemas.openxmlformats.org/drawingml/2006/main" noChangeAspect="1"/>
+            </wp:cNvGraphicFramePr>
+            <a:graphic xmlns:a="http://schemas.openxmlformats.org/drawingml/2006/main">
+              <a:graphicData uri="http://schemas.openxmlformats.org/drawingml/2006/picture">
+                <pic:pic xmlns:pic="http://schemas.openxmlformats.org/drawingml/2006/picture">
+                  <pic:nvPicPr>
+                    <pic:cNvPr id="1" name=""/>
+                    <pic:cNvPicPr/>
+                  </pic:nvPicPr>
+                  <pic:blipFill>
+                    <a:blip r:embed="rId52"/>
+                    <a:stretch>
+                      <a:fillRect/>
+                    </a:stretch>
+                  </pic:blipFill>
+                  <pic:spPr>
+                    <a:xfrm>
+                      <a:off x="0" y="0"/>
+                      <a:ext cx="4576622" cy="1810113"/>
+                    </a:xfrm>
+                    <a:prstGeom prst="rect">
+                      <a:avLst/>
+                    </a:prstGeom>
+                  </pic:spPr>
+                </pic:pic>
+              </a:graphicData>
+            </a:graphic>
+          </wp:inline>
+        </w:drawing>
+      </w:r>
+    </w:p>
+    <w:p>
+      <w:pPr>
+        <w:ind w:firstLine="0"/>
+      </w:pPr>
+      <w:r>
+        <w:t>The next instruction I needed to implement was the Add instruction. It would need to be able to handle three distinct scenarios: direct, indirect and register read.</w:t>
+      </w:r>
+    </w:p>
+    <w:p>
+      <w:pPr>
+        <w:ind w:firstLine="0"/>
+      </w:pPr>
+    </w:p>
+    <w:p>
+      <w:pPr>
+        <w:ind w:firstLine="0"/>
+      </w:pPr>
+      <w:r>
+        <w:lastRenderedPageBreak/>
+        <w:drawing>
+          <wp:inline distT="0" distB="0" distL="0" distR="0" wp14:anchorId="2DE5DE64" wp14:editId="4BCEB262">
+            <wp:extent cx="5943600" cy="5309235"/>
+            <wp:effectExtent l="0" t="0" r="0" b="0"/>
+            <wp:docPr id="46" name="Picture 46"/>
+            <wp:cNvGraphicFramePr>
+              <a:graphicFrameLocks xmlns:a="http://schemas.openxmlformats.org/drawingml/2006/main" noChangeAspect="1"/>
+            </wp:cNvGraphicFramePr>
+            <a:graphic xmlns:a="http://schemas.openxmlformats.org/drawingml/2006/main">
+              <a:graphicData uri="http://schemas.openxmlformats.org/drawingml/2006/picture">
+                <pic:pic xmlns:pic="http://schemas.openxmlformats.org/drawingml/2006/picture">
+                  <pic:nvPicPr>
+                    <pic:cNvPr id="1" name=""/>
+                    <pic:cNvPicPr/>
+                  </pic:nvPicPr>
+                  <pic:blipFill>
+                    <a:blip r:embed="rId53"/>
+                    <a:stretch>
+                      <a:fillRect/>
+                    </a:stretch>
+                  </pic:blipFill>
+                  <pic:spPr>
+                    <a:xfrm>
+                      <a:off x="0" y="0"/>
+                      <a:ext cx="5943600" cy="5309235"/>
+                    </a:xfrm>
+                    <a:prstGeom prst="rect">
+                      <a:avLst/>
+                    </a:prstGeom>
+                  </pic:spPr>
+                </pic:pic>
+              </a:graphicData>
+            </a:graphic>
+          </wp:inline>
+        </w:drawing>
+      </w:r>
+    </w:p>
+    <w:p>
+      <w:pPr>
+        <w:ind w:firstLine="0"/>
+      </w:pPr>
+      <w:r>
+        <w:t xml:space="preserve">The add instruction </w:t>
+      </w:r>
+      <w:r>
+        <w:t xml:space="preserve">completes within 4 cycles and has a relatively simplistic design making use of the micro-code framework I </w:t>
+      </w:r>
+      <w:bookmarkStart w:id="20" w:name="_GoBack"/>
+      <w:bookmarkEnd w:id="20"/>
+      <w:r>
+        <w:t>had previously developed. I also commented each stage of the instruction to make clear to myself and other developers the purpose of that step, since it is not always immediately clear what it intends to do.</w:t>
+      </w:r>
+      <w:r>
+        <w:t xml:space="preserve"> </w:t>
+      </w:r>
+    </w:p>
+    <w:tbl>
+      <w:tblPr>
+        <w:tblStyle w:val="TableGrid"/>
+        <w:tblW w:w="0" w:type="auto"/>
+        <w:tblLayout w:type="fixed"/>
+        <w:tblLook w:val="04A0" w:firstRow="1" w:lastRow="0" w:firstColumn="1" w:lastColumn="0" w:noHBand="0" w:noVBand="1"/>
+      </w:tblPr>
+      <w:tblGrid>
+        <w:gridCol w:w="1197"/>
+        <w:gridCol w:w="1197"/>
+        <w:gridCol w:w="1197"/>
+        <w:gridCol w:w="1197"/>
+        <w:gridCol w:w="1197"/>
+        <w:gridCol w:w="1197"/>
+        <w:gridCol w:w="1197"/>
+        <w:gridCol w:w="1197"/>
+      </w:tblGrid>
+      <w:tr>
+        <w:tc>
+          <w:tcPr>
+            <w:tcW w:w="1197" w:type="dxa"/>
+          </w:tcPr>
+          <w:p>
+            <w:pPr>
+              <w:ind w:firstLine="0"/>
+            </w:pPr>
+            <w:proofErr w:type="gramStart"/>
+            <w:r>
+              <w:t>MEM  MODE</w:t>
+            </w:r>
+            <w:proofErr w:type="gramEnd"/>
+          </w:p>
+        </w:tc>
+        <w:tc>
+          <w:tcPr>
+            <w:tcW w:w="1197" w:type="dxa"/>
+          </w:tcPr>
+          <w:p>
+            <w:pPr>
+              <w:ind w:firstLine="0"/>
+            </w:pPr>
+            <w:r>
+              <w:t>MEM</w:t>
+            </w:r>
+          </w:p>
+          <w:p>
+            <w:pPr>
+              <w:ind w:firstLine="0"/>
+            </w:pPr>
+            <w:r>
+              <w:t>MODE</w:t>
+            </w:r>
+          </w:p>
+        </w:tc>
+        <w:tc>
+          <w:tcPr>
+            <w:tcW w:w="1197" w:type="dxa"/>
+          </w:tcPr>
+          <w:p>
+            <w:pPr>
+              <w:ind w:firstLine="0"/>
+            </w:pPr>
+            <w:r>
+              <w:t>INSTRCT</w:t>
+            </w:r>
+          </w:p>
+        </w:tc>
+        <w:tc>
+          <w:tcPr>
+            <w:tcW w:w="1197" w:type="dxa"/>
+          </w:tcPr>
+          <w:p>
+            <w:pPr>
+              <w:ind w:firstLine="0"/>
+            </w:pPr>
+            <w:r>
+              <w:t>INSTRCT</w:t>
+            </w:r>
+          </w:p>
+        </w:tc>
+        <w:tc>
+          <w:tcPr>
+            <w:tcW w:w="1197" w:type="dxa"/>
+          </w:tcPr>
+          <w:p>
+            <w:pPr>
+              <w:ind w:firstLine="0"/>
+            </w:pPr>
+            <w:r>
+              <w:t>INSTRCT</w:t>
+            </w:r>
+          </w:p>
+        </w:tc>
+        <w:tc>
+          <w:tcPr>
+            <w:tcW w:w="1197" w:type="dxa"/>
+          </w:tcPr>
+          <w:p>
+            <w:pPr>
+              <w:ind w:firstLine="0"/>
+            </w:pPr>
+            <w:r>
+              <w:t>INSTRCT</w:t>
+            </w:r>
+          </w:p>
+        </w:tc>
+        <w:tc>
+          <w:tcPr>
+            <w:tcW w:w="1197" w:type="dxa"/>
+          </w:tcPr>
+          <w:p>
+            <w:pPr>
+              <w:ind w:firstLine="0"/>
+            </w:pPr>
+            <w:r>
+              <w:t>INSTRCT</w:t>
+            </w:r>
+          </w:p>
+        </w:tc>
+        <w:tc>
+          <w:tcPr>
+            <w:tcW w:w="1197" w:type="dxa"/>
+          </w:tcPr>
+          <w:p>
+            <w:pPr>
+              <w:ind w:firstLine="0"/>
+            </w:pPr>
+            <w:r>
+              <w:t>INSTRCT</w:t>
+            </w:r>
+          </w:p>
+        </w:tc>
+      </w:tr>
+      <w:tr>
+        <w:tc>
+          <w:tcPr>
+            <w:tcW w:w="1197" w:type="dxa"/>
+          </w:tcPr>
+          <w:p>
+            <w:pPr>
+              <w:ind w:firstLine="0"/>
+            </w:pPr>
+            <w:r>
+              <w:t>REGA</w:t>
+            </w:r>
+          </w:p>
+        </w:tc>
+        <w:tc>
+          <w:tcPr>
+            <w:tcW w:w="1197" w:type="dxa"/>
+          </w:tcPr>
+          <w:p>
+            <w:pPr>
+              <w:ind w:firstLine="0"/>
+            </w:pPr>
+            <w:r>
+              <w:t>REGA</w:t>
+            </w:r>
+          </w:p>
+        </w:tc>
+        <w:tc>
+          <w:tcPr>
+            <w:tcW w:w="1197" w:type="dxa"/>
+          </w:tcPr>
+          <w:p>
+            <w:pPr>
+              <w:ind w:firstLine="0"/>
+            </w:pPr>
+            <w:r>
+              <w:t>REGA</w:t>
+            </w:r>
+          </w:p>
+        </w:tc>
+        <w:tc>
+          <w:tcPr>
+            <w:tcW w:w="1197" w:type="dxa"/>
+          </w:tcPr>
+          <w:p>
+            <w:pPr>
+              <w:ind w:firstLine="0"/>
+            </w:pPr>
+            <w:r>
+              <w:t>REGA</w:t>
+            </w:r>
+          </w:p>
+        </w:tc>
+        <w:tc>
+          <w:tcPr>
+            <w:tcW w:w="1197" w:type="dxa"/>
+          </w:tcPr>
+          <w:p>
+            <w:pPr>
+              <w:ind w:firstLine="0"/>
+            </w:pPr>
+            <w:r>
+              <w:t>REGA</w:t>
+            </w:r>
+          </w:p>
+        </w:tc>
+        <w:tc>
+          <w:tcPr>
+            <w:tcW w:w="1197" w:type="dxa"/>
+          </w:tcPr>
+          <w:p>
+            <w:pPr>
+              <w:ind w:firstLine="0"/>
+            </w:pPr>
+            <w:r>
+              <w:t>REGA</w:t>
+            </w:r>
+          </w:p>
+        </w:tc>
+        <w:tc>
+          <w:tcPr>
+            <w:tcW w:w="1197" w:type="dxa"/>
+          </w:tcPr>
+          <w:p>
+            <w:pPr>
+              <w:ind w:firstLine="0"/>
+            </w:pPr>
+            <w:r>
+              <w:t>REGA</w:t>
+            </w:r>
+          </w:p>
+        </w:tc>
+        <w:tc>
+          <w:tcPr>
+            <w:tcW w:w="1197" w:type="dxa"/>
+          </w:tcPr>
+          <w:p>
+            <w:pPr>
+              <w:ind w:firstLine="0"/>
+            </w:pPr>
+            <w:r>
+              <w:t>REGA</w:t>
+            </w:r>
+          </w:p>
+        </w:tc>
+      </w:tr>
+      <w:tr>
+        <w:tc>
+          <w:tcPr>
+            <w:tcW w:w="1197" w:type="dxa"/>
+          </w:tcPr>
+          <w:p>
+            <w:pPr>
+              <w:ind w:firstLine="0"/>
+            </w:pPr>
+            <w:r>
+              <w:t>REGB OR MEM OR</w:t>
+            </w:r>
+          </w:p>
+          <w:p>
+            <w:pPr>
+              <w:ind w:firstLine="0"/>
+            </w:pPr>
+            <w:r>
+              <w:t>DIRECT</w:t>
+            </w:r>
+          </w:p>
+        </w:tc>
+        <w:tc>
+          <w:tcPr>
+            <w:tcW w:w="1197" w:type="dxa"/>
+          </w:tcPr>
+          <w:p>
+            <w:pPr>
+              <w:ind w:firstLine="0"/>
+            </w:pPr>
+            <w:r>
+              <w:t>REGB OR MEM OR</w:t>
+            </w:r>
+          </w:p>
+          <w:p>
+            <w:pPr>
+              <w:ind w:firstLine="0"/>
+            </w:pPr>
+            <w:r>
+              <w:t>DIRECT</w:t>
+            </w:r>
+          </w:p>
+        </w:tc>
+        <w:tc>
+          <w:tcPr>
+            <w:tcW w:w="1197" w:type="dxa"/>
+          </w:tcPr>
+          <w:p>
+            <w:pPr>
+              <w:ind w:firstLine="0"/>
+            </w:pPr>
+            <w:r>
+              <w:t>REGB OR MEM OR</w:t>
+            </w:r>
+          </w:p>
+          <w:p>
+            <w:pPr>
+              <w:ind w:firstLine="0"/>
+            </w:pPr>
+            <w:r>
+              <w:t>DIRECT</w:t>
+            </w:r>
+          </w:p>
+        </w:tc>
+        <w:tc>
+          <w:tcPr>
+            <w:tcW w:w="1197" w:type="dxa"/>
+          </w:tcPr>
+          <w:p>
+            <w:pPr>
+              <w:ind w:firstLine="0"/>
+            </w:pPr>
+            <w:r>
+              <w:t>REGB OR MEM OR</w:t>
+            </w:r>
+          </w:p>
+          <w:p>
+            <w:pPr>
+              <w:ind w:firstLine="0"/>
+            </w:pPr>
+            <w:r>
+              <w:t>DIRECT</w:t>
+            </w:r>
+          </w:p>
+        </w:tc>
+        <w:tc>
+          <w:tcPr>
+            <w:tcW w:w="1197" w:type="dxa"/>
+          </w:tcPr>
+          <w:p>
+            <w:pPr>
+              <w:ind w:firstLine="0"/>
+            </w:pPr>
+            <w:r>
+              <w:t>REGB OR MEM OR</w:t>
+            </w:r>
+          </w:p>
+          <w:p>
+            <w:pPr>
+              <w:ind w:firstLine="0"/>
+            </w:pPr>
+            <w:r>
+              <w:t>DIRECT</w:t>
+            </w:r>
+          </w:p>
+        </w:tc>
+        <w:tc>
+          <w:tcPr>
+            <w:tcW w:w="1197" w:type="dxa"/>
+          </w:tcPr>
+          <w:p>
+            <w:pPr>
+              <w:ind w:firstLine="0"/>
+            </w:pPr>
+            <w:r>
+              <w:t>REGB OR MEM OR</w:t>
+            </w:r>
+          </w:p>
+          <w:p>
+            <w:pPr>
+              <w:ind w:firstLine="0"/>
+            </w:pPr>
+            <w:r>
+              <w:t>DIRECT</w:t>
+            </w:r>
+          </w:p>
+        </w:tc>
+        <w:tc>
+          <w:tcPr>
+            <w:tcW w:w="1197" w:type="dxa"/>
+          </w:tcPr>
+          <w:p>
+            <w:pPr>
+              <w:ind w:firstLine="0"/>
+            </w:pPr>
+            <w:r>
+              <w:t>REGB OR MEM OR</w:t>
+            </w:r>
+          </w:p>
+          <w:p>
+            <w:pPr>
+              <w:ind w:firstLine="0"/>
+            </w:pPr>
+            <w:r>
+              <w:t>DIRECT</w:t>
+            </w:r>
+          </w:p>
+        </w:tc>
+        <w:tc>
+          <w:tcPr>
+            <w:tcW w:w="1197" w:type="dxa"/>
+          </w:tcPr>
+          <w:p>
+            <w:pPr>
+              <w:ind w:firstLine="0"/>
+            </w:pPr>
+            <w:r>
+              <w:t>REGB OR MEM OR</w:t>
+            </w:r>
+          </w:p>
+          <w:p>
+            <w:pPr>
+              <w:ind w:firstLine="0"/>
+            </w:pPr>
+            <w:r>
+              <w:t>DIRECT</w:t>
+            </w:r>
+          </w:p>
+        </w:tc>
+      </w:tr>
+      <w:tr>
+        <w:tc>
+          <w:tcPr>
+            <w:tcW w:w="1197" w:type="dxa"/>
+          </w:tcPr>
+          <w:p>
+            <w:pPr>
+              <w:ind w:firstLine="0"/>
+            </w:pPr>
+            <w:r>
+              <w:t>MEM OR</w:t>
+            </w:r>
+          </w:p>
+          <w:p>
+            <w:pPr>
+              <w:ind w:firstLine="0"/>
+            </w:pPr>
+            <w:r>
+              <w:lastRenderedPageBreak/>
+              <w:t>DIRECT</w:t>
+            </w:r>
+          </w:p>
+        </w:tc>
+        <w:tc>
+          <w:tcPr>
+            <w:tcW w:w="1197" w:type="dxa"/>
+          </w:tcPr>
+          <w:p>
+            <w:pPr>
+              <w:ind w:firstLine="0"/>
+            </w:pPr>
+            <w:r>
+              <w:lastRenderedPageBreak/>
+              <w:t>MEM OR</w:t>
+            </w:r>
+          </w:p>
+          <w:p>
+            <w:pPr>
+              <w:ind w:firstLine="0"/>
+            </w:pPr>
+            <w:r>
+              <w:lastRenderedPageBreak/>
+              <w:t>DIRECT</w:t>
+            </w:r>
+          </w:p>
+        </w:tc>
+        <w:tc>
+          <w:tcPr>
+            <w:tcW w:w="1197" w:type="dxa"/>
+          </w:tcPr>
+          <w:p>
+            <w:pPr>
+              <w:ind w:firstLine="0"/>
+            </w:pPr>
+            <w:r>
+              <w:lastRenderedPageBreak/>
+              <w:t>MEM OR</w:t>
+            </w:r>
+          </w:p>
+          <w:p>
+            <w:pPr>
+              <w:ind w:firstLine="0"/>
+            </w:pPr>
+            <w:r>
+              <w:lastRenderedPageBreak/>
+              <w:t>DIRECT</w:t>
+            </w:r>
+          </w:p>
+        </w:tc>
+        <w:tc>
+          <w:tcPr>
+            <w:tcW w:w="1197" w:type="dxa"/>
+          </w:tcPr>
+          <w:p>
+            <w:pPr>
+              <w:ind w:firstLine="0"/>
+            </w:pPr>
+            <w:r>
+              <w:lastRenderedPageBreak/>
+              <w:t>MEM OR</w:t>
+            </w:r>
+          </w:p>
+          <w:p>
+            <w:pPr>
+              <w:ind w:firstLine="0"/>
+            </w:pPr>
+            <w:r>
+              <w:lastRenderedPageBreak/>
+              <w:t>DIRECT</w:t>
+            </w:r>
+          </w:p>
+        </w:tc>
+        <w:tc>
+          <w:tcPr>
+            <w:tcW w:w="1197" w:type="dxa"/>
+          </w:tcPr>
+          <w:p>
+            <w:pPr>
+              <w:ind w:firstLine="0"/>
+            </w:pPr>
+            <w:r>
+              <w:lastRenderedPageBreak/>
+              <w:t>MEM OR</w:t>
+            </w:r>
+          </w:p>
+          <w:p>
+            <w:pPr>
+              <w:ind w:firstLine="0"/>
+            </w:pPr>
+            <w:r>
+              <w:lastRenderedPageBreak/>
+              <w:t>DIRECT</w:t>
+            </w:r>
+          </w:p>
+        </w:tc>
+        <w:tc>
+          <w:tcPr>
+            <w:tcW w:w="1197" w:type="dxa"/>
+          </w:tcPr>
+          <w:p>
+            <w:pPr>
+              <w:ind w:firstLine="0"/>
+            </w:pPr>
+            <w:r>
+              <w:lastRenderedPageBreak/>
+              <w:t>MEM OR</w:t>
+            </w:r>
+          </w:p>
+          <w:p>
+            <w:pPr>
+              <w:ind w:firstLine="0"/>
+            </w:pPr>
+            <w:r>
+              <w:lastRenderedPageBreak/>
+              <w:t>DIRECT</w:t>
+            </w:r>
+          </w:p>
+        </w:tc>
+        <w:tc>
+          <w:tcPr>
+            <w:tcW w:w="1197" w:type="dxa"/>
+          </w:tcPr>
+          <w:p>
+            <w:pPr>
+              <w:ind w:firstLine="0"/>
+            </w:pPr>
+            <w:r>
+              <w:lastRenderedPageBreak/>
+              <w:t>MEM OR</w:t>
+            </w:r>
+          </w:p>
+          <w:p>
+            <w:pPr>
+              <w:ind w:firstLine="0"/>
+            </w:pPr>
+            <w:r>
+              <w:lastRenderedPageBreak/>
+              <w:t>DIRECT</w:t>
+            </w:r>
+          </w:p>
+        </w:tc>
+        <w:tc>
+          <w:tcPr>
+            <w:tcW w:w="1197" w:type="dxa"/>
+          </w:tcPr>
+          <w:p>
+            <w:pPr>
+              <w:ind w:firstLine="0"/>
+            </w:pPr>
+            <w:r>
+              <w:lastRenderedPageBreak/>
+              <w:t>MEM OR</w:t>
+            </w:r>
+          </w:p>
+          <w:p>
+            <w:pPr>
+              <w:ind w:firstLine="0"/>
+            </w:pPr>
+            <w:r>
+              <w:lastRenderedPageBreak/>
+              <w:t>DIRECT</w:t>
+            </w:r>
+          </w:p>
+        </w:tc>
+      </w:tr>
+    </w:tbl>
+    <w:p>
+      <w:pPr>
+        <w:ind w:firstLine="0"/>
+      </w:pPr>
+    </w:p>
+    <w:p>
+      <w:pPr>
+        <w:ind w:firstLine="0"/>
+      </w:pPr>
+      <w:r>
+        <w:t xml:space="preserve">2 memory bits, followed by 6 bits of instruction identifier. Followed by </w:t>
+      </w:r>
+      <w:proofErr w:type="gramStart"/>
+      <w:r>
+        <w:t>8 bit</w:t>
+      </w:r>
+      <w:proofErr w:type="gramEnd"/>
+      <w:r>
+        <w:t xml:space="preserve"> address of register A, then 8 bits of Reg B, or 16 bits of Memory Address or 16 bits </w:t>
+      </w:r>
     </w:p>
     <w:sdt>
       <w:sdtPr>
@@ -9114,7 +10174,7 @@
       </w:sdtContent>
     </w:sdt>
     <w:sectPr>
-      <w:headerReference w:type="default" r:id="rId48"/>
+      <w:headerReference w:type="default" r:id="rId54"/>
       <w:footnotePr>
         <w:pos w:val="beneathText"/>
       </w:footnotePr>
@@ -9671,6 +10731,92 @@
     </w:lvl>
   </w:abstractNum>
   <w:abstractNum w:abstractNumId="12" w15:restartNumberingAfterBreak="0">
+    <w:nsid w:val="37E810DB"/>
+    <w:multiLevelType w:val="hybridMultilevel"/>
+    <w:tmpl w:val="AEC0725E"/>
+    <w:lvl w:ilvl="0" w:tplc="0409000F">
+      <w:start w:val="1"/>
+      <w:numFmt w:val="decimal"/>
+      <w:lvlText w:val="%1."/>
+      <w:lvlJc w:val="left"/>
+      <w:pPr>
+        <w:ind w:left="720" w:hanging="360"/>
+      </w:pPr>
+    </w:lvl>
+    <w:lvl w:ilvl="1" w:tplc="04090019" w:tentative="1">
+      <w:start w:val="1"/>
+      <w:numFmt w:val="lowerLetter"/>
+      <w:lvlText w:val="%2."/>
+      <w:lvlJc w:val="left"/>
+      <w:pPr>
+        <w:ind w:left="1440" w:hanging="360"/>
+      </w:pPr>
+    </w:lvl>
+    <w:lvl w:ilvl="2" w:tplc="0409001B" w:tentative="1">
+      <w:start w:val="1"/>
+      <w:numFmt w:val="lowerRoman"/>
+      <w:lvlText w:val="%3."/>
+      <w:lvlJc w:val="right"/>
+      <w:pPr>
+        <w:ind w:left="2160" w:hanging="180"/>
+      </w:pPr>
+    </w:lvl>
+    <w:lvl w:ilvl="3" w:tplc="0409000F" w:tentative="1">
+      <w:start w:val="1"/>
+      <w:numFmt w:val="decimal"/>
+      <w:lvlText w:val="%4."/>
+      <w:lvlJc w:val="left"/>
+      <w:pPr>
+        <w:ind w:left="2880" w:hanging="360"/>
+      </w:pPr>
+    </w:lvl>
+    <w:lvl w:ilvl="4" w:tplc="04090019" w:tentative="1">
+      <w:start w:val="1"/>
+      <w:numFmt w:val="lowerLetter"/>
+      <w:lvlText w:val="%5."/>
+      <w:lvlJc w:val="left"/>
+      <w:pPr>
+        <w:ind w:left="3600" w:hanging="360"/>
+      </w:pPr>
+    </w:lvl>
+    <w:lvl w:ilvl="5" w:tplc="0409001B" w:tentative="1">
+      <w:start w:val="1"/>
+      <w:numFmt w:val="lowerRoman"/>
+      <w:lvlText w:val="%6."/>
+      <w:lvlJc w:val="right"/>
+      <w:pPr>
+        <w:ind w:left="4320" w:hanging="180"/>
+      </w:pPr>
+    </w:lvl>
+    <w:lvl w:ilvl="6" w:tplc="0409000F" w:tentative="1">
+      <w:start w:val="1"/>
+      <w:numFmt w:val="decimal"/>
+      <w:lvlText w:val="%7."/>
+      <w:lvlJc w:val="left"/>
+      <w:pPr>
+        <w:ind w:left="5040" w:hanging="360"/>
+      </w:pPr>
+    </w:lvl>
+    <w:lvl w:ilvl="7" w:tplc="04090019" w:tentative="1">
+      <w:start w:val="1"/>
+      <w:numFmt w:val="lowerLetter"/>
+      <w:lvlText w:val="%8."/>
+      <w:lvlJc w:val="left"/>
+      <w:pPr>
+        <w:ind w:left="5760" w:hanging="360"/>
+      </w:pPr>
+    </w:lvl>
+    <w:lvl w:ilvl="8" w:tplc="0409001B" w:tentative="1">
+      <w:start w:val="1"/>
+      <w:numFmt w:val="lowerRoman"/>
+      <w:lvlText w:val="%9."/>
+      <w:lvlJc w:val="right"/>
+      <w:pPr>
+        <w:ind w:left="6480" w:hanging="180"/>
+      </w:pPr>
+    </w:lvl>
+  </w:abstractNum>
+  <w:abstractNum w:abstractNumId="13" w15:restartNumberingAfterBreak="0">
     <w:nsid w:val="442B79D8"/>
     <w:multiLevelType w:val="hybridMultilevel"/>
     <w:tmpl w:val="67DCC340"/>
@@ -9759,7 +10905,7 @@
       </w:pPr>
     </w:lvl>
   </w:abstractNum>
-  <w:abstractNum w:abstractNumId="14" w15:restartNumberingAfterBreak="0">
+  <w:abstractNum w:abstractNumId="15" w15:restartNumberingAfterBreak="0">
     <w:nsid w:val="4A5A1099"/>
     <w:multiLevelType w:val="multilevel"/>
     <w:tmpl w:val="4268E1E0"/>
@@ -9846,7 +10992,7 @@
       </w:pPr>
     </w:lvl>
   </w:abstractNum>
-  <w:abstractNum w:abstractNumId="15" w15:restartNumberingAfterBreak="0">
+  <w:abstractNum w:abstractNumId="16" w15:restartNumberingAfterBreak="0">
     <w:nsid w:val="4C924E68"/>
     <w:multiLevelType w:val="multilevel"/>
     <w:tmpl w:val="5B10F07A"/>
@@ -9959,7 +11105,7 @@
       </w:rPr>
     </w:lvl>
   </w:abstractNum>
-  <w:abstractNum w:abstractNumId="16" w15:restartNumberingAfterBreak="0">
+  <w:abstractNum w:abstractNumId="17" w15:restartNumberingAfterBreak="0">
     <w:nsid w:val="54B27D0C"/>
     <w:multiLevelType w:val="multilevel"/>
     <w:tmpl w:val="0409001D"/>
@@ -10045,7 +11191,7 @@
       </w:pPr>
     </w:lvl>
   </w:abstractNum>
-  <w:abstractNum w:abstractNumId="17" w15:restartNumberingAfterBreak="0">
+  <w:abstractNum w:abstractNumId="18" w15:restartNumberingAfterBreak="0">
     <w:nsid w:val="5FF16B84"/>
     <w:multiLevelType w:val="hybridMultilevel"/>
     <w:tmpl w:val="0FC08E5C"/>
@@ -10158,7 +11304,7 @@
       </w:rPr>
     </w:lvl>
   </w:abstractNum>
-  <w:abstractNum w:abstractNumId="18" w15:restartNumberingAfterBreak="0">
+  <w:abstractNum w:abstractNumId="19" w15:restartNumberingAfterBreak="0">
     <w:nsid w:val="6D702056"/>
     <w:multiLevelType w:val="multilevel"/>
     <w:tmpl w:val="04090023"/>
@@ -10245,7 +11391,7 @@
       </w:pPr>
     </w:lvl>
   </w:abstractNum>
-  <w:abstractNum w:abstractNumId="19" w15:restartNumberingAfterBreak="0">
+  <w:abstractNum w:abstractNumId="20" w15:restartNumberingAfterBreak="0">
     <w:nsid w:val="7273740B"/>
     <w:multiLevelType w:val="multilevel"/>
     <w:tmpl w:val="0409001F"/>
@@ -10331,7 +11477,7 @@
       </w:pPr>
     </w:lvl>
   </w:abstractNum>
-  <w:abstractNum w:abstractNumId="20" w15:restartNumberingAfterBreak="0">
+  <w:abstractNum w:abstractNumId="21" w15:restartNumberingAfterBreak="0">
     <w:nsid w:val="77891741"/>
     <w:multiLevelType w:val="hybridMultilevel"/>
     <w:tmpl w:val="7D489B18"/>
@@ -10481,34 +11627,37 @@
     </w:lvlOverride>
   </w:num>
   <w:num w:numId="12">
+    <w:abstractNumId w:val="20"/>
+  </w:num>
+  <w:num w:numId="13">
+    <w:abstractNumId w:val="17"/>
+  </w:num>
+  <w:num w:numId="14">
+    <w:abstractNumId w:val="15"/>
+  </w:num>
+  <w:num w:numId="15">
     <w:abstractNumId w:val="19"/>
   </w:num>
-  <w:num w:numId="13">
+  <w:num w:numId="16">
     <w:abstractNumId w:val="16"/>
   </w:num>
-  <w:num w:numId="14">
-    <w:abstractNumId w:val="14"/>
-  </w:num>
-  <w:num w:numId="15">
-    <w:abstractNumId w:val="18"/>
-  </w:num>
-  <w:num w:numId="16">
-    <w:abstractNumId w:val="15"/>
-  </w:num>
   <w:num w:numId="17">
-    <w:abstractNumId w:val="12"/>
+    <w:abstractNumId w:val="13"/>
   </w:num>
   <w:num w:numId="18">
     <w:abstractNumId w:val="10"/>
   </w:num>
   <w:num w:numId="19">
-    <w:abstractNumId w:val="20"/>
+    <w:abstractNumId w:val="21"/>
   </w:num>
   <w:num w:numId="20">
     <w:abstractNumId w:val="11"/>
   </w:num>
   <w:num w:numId="21">
-    <w:abstractNumId w:val="17"/>
+    <w:abstractNumId w:val="18"/>
+  </w:num>
+  <w:num w:numId="25">
+    <w:abstractNumId w:val="12"/>
   </w:num>
 </w:numbering>
 </file>
@@ -13172,6 +14321,7 @@
     <w:sig w:usb0="800002BF" w:usb1="38CF7CFA" w:usb2="00000016" w:usb3="00000000" w:csb0="00040001" w:csb1="00000000"/>
   </w:font>
   <w:font w:name="Segoe UI">
+    <w:altName w:val="Arial"/>
     <w:panose1 w:val="020B0604020202020204"/>
     <w:charset w:val="00"/>
     <w:family w:val="swiss"/>
@@ -14149,7 +15299,7 @@
 </file>
 
 <file path=customXml/itemProps2.xml><?xml version="1.0" encoding="utf-8"?>
-<ds:datastoreItem xmlns:ds="http://schemas.openxmlformats.org/officeDocument/2006/customXml" ds:itemID="{D48778D2-778F-464B-894F-099B2E9EC268}">
+<ds:datastoreItem xmlns:ds="http://schemas.openxmlformats.org/officeDocument/2006/customXml" ds:itemID="{8173D2B6-8A46-3847-BD9D-E6D530E8C0AF}">
   <ds:schemaRefs>
     <ds:schemaRef ds:uri="http://schemas.openxmlformats.org/officeDocument/2006/bibliography"/>
   </ds:schemaRefs>

</xml_diff>